<commit_message>
add notes re broken cross-refs
</commit_message>
<xml_diff>
--- a/docs/A-Quarto-Template-Repo-to-Create-Big-Reports-and-Very-Long-Title-Because-Long-Titles-are-Common.docx
+++ b/docs/A-Quarto-Template-Repo-to-Create-Big-Reports-and-Very-Long-Title-Because-Long-Titles-are-Common.docx
@@ -1571,7 +1571,7 @@
         <w:t xml:space="preserve"> </w:t>
       </w:r>
       <w:r>
-        <w:t xml:space="preserve">easily and it is auto-numbered.</w:t>
+        <w:t xml:space="preserve">(note this is broken in Word output) easily and it is auto-numbered.</w:t>
       </w:r>
     </w:p>
     <w:p xmlns:w="http://schemas.openxmlformats.org/wordprocessingml/2006/main" xmlns:wp="http://schemas.openxmlformats.org/drawingml/2006/wordprocessingDrawing" xmlns:r="http://schemas.openxmlformats.org/officeDocument/2006/relationships" xmlns:w14="http://schemas.microsoft.com/office/word/2010/wordml">
@@ -1587,7 +1587,7 @@
         </w:rPr>
         <w:t xml:space="preserve">Table </w:t>
       </w:r>
-      <w:bookmarkStart w:id="5197046d-4c74-4e96-88bf-eea9c6bfefd6" w:name="tbl-example"/>
+      <w:bookmarkStart w:id="7c2d3d80-404a-4e39-8445-4b053e31cfa7" w:name="tbl-example"/>
       <w:r xmlns:w="http://schemas.openxmlformats.org/wordprocessingml/2006/main" xmlns:wp="http://schemas.openxmlformats.org/drawingml/2006/wordprocessingDrawing" xmlns:r="http://schemas.openxmlformats.org/officeDocument/2006/relationships" xmlns:w14="http://schemas.microsoft.com/office/word/2010/wordml">
         <w:rPr>
           <w:rFonts/>
@@ -1609,7 +1609,7 @@
         </w:rPr>
         <w:fldChar w:fldCharType="end" w:dirty="true"/>
       </w:r>
-      <w:bookmarkEnd w:id="5197046d-4c74-4e96-88bf-eea9c6bfefd6"/>
+      <w:bookmarkEnd w:id="7c2d3d80-404a-4e39-8445-4b053e31cfa7"/>
       <w:r>
         <w:rPr>
           <w:rFonts/>
@@ -4709,7 +4709,7 @@
         </w:rPr>
         <w:t xml:space="preserve">Table </w:t>
       </w:r>
-      <w:bookmarkStart w:id="54446ac8-8674-476c-b343-008115b618d5" w:name="tbl-flexchild"/>
+      <w:bookmarkStart w:id="74cb7e98-d387-409b-b670-4a1c5373c41f" w:name="tbl-flexchild"/>
       <w:r xmlns:w="http://schemas.openxmlformats.org/wordprocessingml/2006/main" xmlns:wp="http://schemas.openxmlformats.org/drawingml/2006/wordprocessingDrawing" xmlns:r="http://schemas.openxmlformats.org/officeDocument/2006/relationships" xmlns:w14="http://schemas.microsoft.com/office/word/2010/wordml">
         <w:rPr>
           <w:rFonts/>
@@ -4731,7 +4731,7 @@
         </w:rPr>
         <w:fldChar w:fldCharType="end" w:dirty="true"/>
       </w:r>
-      <w:bookmarkEnd w:id="54446ac8-8674-476c-b343-008115b618d5"/>
+      <w:bookmarkEnd w:id="74cb7e98-d387-409b-b670-4a1c5373c41f"/>
       <w:r>
         <w:rPr>
           <w:rFonts/>
@@ -6084,7 +6084,10 @@
         <w:t xml:space="preserve">?@tbl-tablabel</w:t>
       </w:r>
       <w:r>
-        <w:t xml:space="preserve">. The chunk yaml looks like this</w:t>
+        <w:t xml:space="preserve"> </w:t>
+      </w:r>
+      <w:r>
+        <w:t xml:space="preserve">(note this is broken in Word output). The chunk yaml looks like this</w:t>
       </w:r>
     </w:p>
     <w:p>
@@ -6120,7 +6123,7 @@
         </w:rPr>
         <w:t xml:space="preserve">Table </w:t>
       </w:r>
-      <w:bookmarkStart w:id="a6a5b74c-ba18-44bb-bcac-1d490ea75e33" w:name="tbl-tablabel"/>
+      <w:bookmarkStart w:id="00102c50-b9b4-45dd-b7f9-efe8c9322d85" w:name="tbl-tablabel"/>
       <w:r xmlns:w="http://schemas.openxmlformats.org/wordprocessingml/2006/main" xmlns:wp="http://schemas.openxmlformats.org/drawingml/2006/wordprocessingDrawing" xmlns:r="http://schemas.openxmlformats.org/officeDocument/2006/relationships" xmlns:w14="http://schemas.microsoft.com/office/word/2010/wordml">
         <w:rPr>
           <w:rFonts/>
@@ -6142,7 +6145,7 @@
         </w:rPr>
         <w:fldChar w:fldCharType="end" w:dirty="true"/>
       </w:r>
-      <w:bookmarkEnd w:id="a6a5b74c-ba18-44bb-bcac-1d490ea75e33"/>
+      <w:bookmarkEnd w:id="00102c50-b9b4-45dd-b7f9-efe8c9322d85"/>
       <w:r>
         <w:rPr>
           <w:rFonts/>
@@ -7107,7 +7110,7 @@
                 <w:szCs w:val="24"/>
                 <w:color w:val="000000"/>
               </w:rPr>
-              <w:t xml:space="preserve">1</w:t>
+              <w:t xml:space="preserve">2</w:t>
             </w:r>
           </w:p>
         </w:tc>
@@ -7151,7 +7154,7 @@
                 <w:szCs w:val="24"/>
                 <w:color w:val="000000"/>
               </w:rPr>
-              <w:t xml:space="preserve">1</w:t>
+              <w:t xml:space="preserve">4</w:t>
             </w:r>
           </w:p>
         </w:tc>
@@ -7283,7 +7286,7 @@
                 <w:szCs w:val="24"/>
                 <w:color w:val="000000"/>
               </w:rPr>
-              <w:t xml:space="preserve">5</w:t>
+              <w:t xml:space="preserve">6</w:t>
             </w:r>
           </w:p>
         </w:tc>
@@ -7421,51 +7424,95 @@
                 <w:szCs w:val="24"/>
                 <w:color w:val="000000"/>
               </w:rPr>
-              <w:t xml:space="preserve">6</w:t>
-            </w:r>
-          </w:p>
-        </w:tc>
-        <w:tc>
-          <w:tcPr>
-            <w:tcBorders>
-              <w:bottom w:val="none" w:sz="0" w:space="0" w:color="000000"/>
-              <w:top w:val="none" w:sz="0" w:space="0" w:color="000000"/>
-              <w:left w:val="none" w:sz="0" w:space="0" w:color="000000"/>
-              <w:right w:val="none" w:sz="0" w:space="0" w:color="000000"/>
-            </w:tcBorders>
-            <w:shd w:val="clear" w:color="auto" w:fill="FFFFFF"/>
-            <w:tcMar>
-              <w:top w:w="0" w:type="dxa"/>
-              <w:bottom w:w="0" w:type="dxa"/>
-              <w:left w:w="0" w:type="dxa"/>
-              <w:right w:w="0" w:type="dxa"/>
-            </w:tcMar>
-            <w:vAlign w:val="center"/>
-          </w:tcPr>
-          <w:p>
-            <w:pPr>
-              <w:pStyle w:val="Normal"/>
-              <w:jc w:val="right"/>
-              <w:pBdr>
-                <w:bottom w:val="none" w:sz="0" w:space="0" w:color="000000"/>
-                <w:top w:val="none" w:sz="0" w:space="0" w:color="000000"/>
-                <w:left w:val="none" w:sz="0" w:space="0" w:color="000000"/>
-                <w:right w:val="none" w:sz="0" w:space="0" w:color="000000"/>
-              </w:pBdr>
-              <w:spacing w:after="100" w:before="100" w:line="240"/>
-              <w:ind w:firstLine="0" w:left="100" w:right="100"/>
-            </w:pPr>
-            <w:r xmlns:w="http://schemas.openxmlformats.org/wordprocessingml/2006/main" xmlns:wp="http://schemas.openxmlformats.org/drawingml/2006/wordprocessingDrawing" xmlns:r="http://schemas.openxmlformats.org/officeDocument/2006/relationships" xmlns:w14="http://schemas.microsoft.com/office/word/2010/wordml">
-              <w:rPr>
-                <w:rFonts w:ascii="Times New Roman" w:hAnsi="Times New Roman" w:eastAsia="Times New Roman" w:cs="Times New Roman"/>
-                <w:i w:val="false"/>
-                <w:b w:val="false"/>
-                <w:u w:val="none"/>
-                <w:sz w:val="24"/>
-                <w:szCs w:val="24"/>
-                <w:color w:val="000000"/>
-              </w:rPr>
-              <w:t xml:space="preserve">6</w:t>
+              <w:t xml:space="preserve">8</w:t>
+            </w:r>
+          </w:p>
+        </w:tc>
+        <w:tc>
+          <w:tcPr>
+            <w:tcBorders>
+              <w:bottom w:val="none" w:sz="0" w:space="0" w:color="000000"/>
+              <w:top w:val="none" w:sz="0" w:space="0" w:color="000000"/>
+              <w:left w:val="none" w:sz="0" w:space="0" w:color="000000"/>
+              <w:right w:val="none" w:sz="0" w:space="0" w:color="000000"/>
+            </w:tcBorders>
+            <w:shd w:val="clear" w:color="auto" w:fill="FFFFFF"/>
+            <w:tcMar>
+              <w:top w:w="0" w:type="dxa"/>
+              <w:bottom w:w="0" w:type="dxa"/>
+              <w:left w:w="0" w:type="dxa"/>
+              <w:right w:w="0" w:type="dxa"/>
+            </w:tcMar>
+            <w:vAlign w:val="center"/>
+          </w:tcPr>
+          <w:p>
+            <w:pPr>
+              <w:pStyle w:val="Normal"/>
+              <w:jc w:val="right"/>
+              <w:pBdr>
+                <w:bottom w:val="none" w:sz="0" w:space="0" w:color="000000"/>
+                <w:top w:val="none" w:sz="0" w:space="0" w:color="000000"/>
+                <w:left w:val="none" w:sz="0" w:space="0" w:color="000000"/>
+                <w:right w:val="none" w:sz="0" w:space="0" w:color="000000"/>
+              </w:pBdr>
+              <w:spacing w:after="100" w:before="100" w:line="240"/>
+              <w:ind w:firstLine="0" w:left="100" w:right="100"/>
+            </w:pPr>
+            <w:r xmlns:w="http://schemas.openxmlformats.org/wordprocessingml/2006/main" xmlns:wp="http://schemas.openxmlformats.org/drawingml/2006/wordprocessingDrawing" xmlns:r="http://schemas.openxmlformats.org/officeDocument/2006/relationships" xmlns:w14="http://schemas.microsoft.com/office/word/2010/wordml">
+              <w:rPr>
+                <w:rFonts w:ascii="Times New Roman" w:hAnsi="Times New Roman" w:eastAsia="Times New Roman" w:cs="Times New Roman"/>
+                <w:i w:val="false"/>
+                <w:b w:val="false"/>
+                <w:u w:val="none"/>
+                <w:sz w:val="24"/>
+                <w:szCs w:val="24"/>
+                <w:color w:val="000000"/>
+              </w:rPr>
+              <w:t xml:space="preserve">8</w:t>
+            </w:r>
+          </w:p>
+        </w:tc>
+        <w:tc>
+          <w:tcPr>
+            <w:tcBorders>
+              <w:bottom w:val="none" w:sz="0" w:space="0" w:color="000000"/>
+              <w:top w:val="none" w:sz="0" w:space="0" w:color="000000"/>
+              <w:left w:val="none" w:sz="0" w:space="0" w:color="000000"/>
+              <w:right w:val="none" w:sz="0" w:space="0" w:color="000000"/>
+            </w:tcBorders>
+            <w:shd w:val="clear" w:color="auto" w:fill="FFFFFF"/>
+            <w:tcMar>
+              <w:top w:w="0" w:type="dxa"/>
+              <w:bottom w:w="0" w:type="dxa"/>
+              <w:left w:w="0" w:type="dxa"/>
+              <w:right w:w="0" w:type="dxa"/>
+            </w:tcMar>
+            <w:vAlign w:val="center"/>
+          </w:tcPr>
+          <w:p>
+            <w:pPr>
+              <w:pStyle w:val="Normal"/>
+              <w:jc w:val="right"/>
+              <w:pBdr>
+                <w:bottom w:val="none" w:sz="0" w:space="0" w:color="000000"/>
+                <w:top w:val="none" w:sz="0" w:space="0" w:color="000000"/>
+                <w:left w:val="none" w:sz="0" w:space="0" w:color="000000"/>
+                <w:right w:val="none" w:sz="0" w:space="0" w:color="000000"/>
+              </w:pBdr>
+              <w:spacing w:after="100" w:before="100" w:line="240"/>
+              <w:ind w:firstLine="0" w:left="100" w:right="100"/>
+            </w:pPr>
+            <w:r xmlns:w="http://schemas.openxmlformats.org/wordprocessingml/2006/main" xmlns:wp="http://schemas.openxmlformats.org/drawingml/2006/wordprocessingDrawing" xmlns:r="http://schemas.openxmlformats.org/officeDocument/2006/relationships" xmlns:w14="http://schemas.microsoft.com/office/word/2010/wordml">
+              <w:rPr>
+                <w:rFonts w:ascii="Times New Roman" w:hAnsi="Times New Roman" w:eastAsia="Times New Roman" w:cs="Times New Roman"/>
+                <w:i w:val="false"/>
+                <w:b w:val="false"/>
+                <w:u w:val="none"/>
+                <w:sz w:val="24"/>
+                <w:szCs w:val="24"/>
+                <w:color w:val="000000"/>
+              </w:rPr>
+              <w:t xml:space="preserve">8</w:t>
             </w:r>
           </w:p>
         </w:tc>
@@ -7597,6 +7644,50 @@
                 <w:szCs w:val="24"/>
                 <w:color w:val="000000"/>
               </w:rPr>
+              <w:t xml:space="preserve">10</w:t>
+            </w:r>
+          </w:p>
+        </w:tc>
+        <w:tc>
+          <w:tcPr>
+            <w:tcBorders>
+              <w:bottom w:val="none" w:sz="0" w:space="0" w:color="000000"/>
+              <w:top w:val="none" w:sz="0" w:space="0" w:color="000000"/>
+              <w:left w:val="none" w:sz="0" w:space="0" w:color="000000"/>
+              <w:right w:val="none" w:sz="0" w:space="0" w:color="000000"/>
+            </w:tcBorders>
+            <w:shd w:val="clear" w:color="auto" w:fill="FFFFFF"/>
+            <w:tcMar>
+              <w:top w:w="0" w:type="dxa"/>
+              <w:bottom w:w="0" w:type="dxa"/>
+              <w:left w:w="0" w:type="dxa"/>
+              <w:right w:w="0" w:type="dxa"/>
+            </w:tcMar>
+            <w:vAlign w:val="center"/>
+          </w:tcPr>
+          <w:p>
+            <w:pPr>
+              <w:pStyle w:val="Normal"/>
+              <w:jc w:val="right"/>
+              <w:pBdr>
+                <w:bottom w:val="none" w:sz="0" w:space="0" w:color="000000"/>
+                <w:top w:val="none" w:sz="0" w:space="0" w:color="000000"/>
+                <w:left w:val="none" w:sz="0" w:space="0" w:color="000000"/>
+                <w:right w:val="none" w:sz="0" w:space="0" w:color="000000"/>
+              </w:pBdr>
+              <w:spacing w:after="100" w:before="100" w:line="240"/>
+              <w:ind w:firstLine="0" w:left="100" w:right="100"/>
+            </w:pPr>
+            <w:r xmlns:w="http://schemas.openxmlformats.org/wordprocessingml/2006/main" xmlns:wp="http://schemas.openxmlformats.org/drawingml/2006/wordprocessingDrawing" xmlns:r="http://schemas.openxmlformats.org/officeDocument/2006/relationships" xmlns:w14="http://schemas.microsoft.com/office/word/2010/wordml">
+              <w:rPr>
+                <w:rFonts w:ascii="Times New Roman" w:hAnsi="Times New Roman" w:eastAsia="Times New Roman" w:cs="Times New Roman"/>
+                <w:i w:val="false"/>
+                <w:b w:val="false"/>
+                <w:u w:val="none"/>
+                <w:sz w:val="24"/>
+                <w:szCs w:val="24"/>
+                <w:color w:val="000000"/>
+              </w:rPr>
               <w:t xml:space="preserve">11</w:t>
             </w:r>
           </w:p>
@@ -7641,94 +7732,6 @@
                 <w:szCs w:val="24"/>
                 <w:color w:val="000000"/>
               </w:rPr>
-              <w:t xml:space="preserve">10</w:t>
-            </w:r>
-          </w:p>
-        </w:tc>
-        <w:tc>
-          <w:tcPr>
-            <w:tcBorders>
-              <w:bottom w:val="none" w:sz="0" w:space="0" w:color="000000"/>
-              <w:top w:val="none" w:sz="0" w:space="0" w:color="000000"/>
-              <w:left w:val="none" w:sz="0" w:space="0" w:color="000000"/>
-              <w:right w:val="none" w:sz="0" w:space="0" w:color="000000"/>
-            </w:tcBorders>
-            <w:shd w:val="clear" w:color="auto" w:fill="FFFFFF"/>
-            <w:tcMar>
-              <w:top w:w="0" w:type="dxa"/>
-              <w:bottom w:w="0" w:type="dxa"/>
-              <w:left w:w="0" w:type="dxa"/>
-              <w:right w:w="0" w:type="dxa"/>
-            </w:tcMar>
-            <w:vAlign w:val="center"/>
-          </w:tcPr>
-          <w:p>
-            <w:pPr>
-              <w:pStyle w:val="Normal"/>
-              <w:jc w:val="right"/>
-              <w:pBdr>
-                <w:bottom w:val="none" w:sz="0" w:space="0" w:color="000000"/>
-                <w:top w:val="none" w:sz="0" w:space="0" w:color="000000"/>
-                <w:left w:val="none" w:sz="0" w:space="0" w:color="000000"/>
-                <w:right w:val="none" w:sz="0" w:space="0" w:color="000000"/>
-              </w:pBdr>
-              <w:spacing w:after="100" w:before="100" w:line="240"/>
-              <w:ind w:firstLine="0" w:left="100" w:right="100"/>
-            </w:pPr>
-            <w:r xmlns:w="http://schemas.openxmlformats.org/wordprocessingml/2006/main" xmlns:wp="http://schemas.openxmlformats.org/drawingml/2006/wordprocessingDrawing" xmlns:r="http://schemas.openxmlformats.org/officeDocument/2006/relationships" xmlns:w14="http://schemas.microsoft.com/office/word/2010/wordml">
-              <w:rPr>
-                <w:rFonts w:ascii="Times New Roman" w:hAnsi="Times New Roman" w:eastAsia="Times New Roman" w:cs="Times New Roman"/>
-                <w:i w:val="false"/>
-                <w:b w:val="false"/>
-                <w:u w:val="none"/>
-                <w:sz w:val="24"/>
-                <w:szCs w:val="24"/>
-                <w:color w:val="000000"/>
-              </w:rPr>
-              <w:t xml:space="preserve">10</w:t>
-            </w:r>
-          </w:p>
-        </w:tc>
-        <w:tc>
-          <w:tcPr>
-            <w:tcBorders>
-              <w:bottom w:val="none" w:sz="0" w:space="0" w:color="000000"/>
-              <w:top w:val="none" w:sz="0" w:space="0" w:color="000000"/>
-              <w:left w:val="none" w:sz="0" w:space="0" w:color="000000"/>
-              <w:right w:val="none" w:sz="0" w:space="0" w:color="000000"/>
-            </w:tcBorders>
-            <w:shd w:val="clear" w:color="auto" w:fill="FFFFFF"/>
-            <w:tcMar>
-              <w:top w:w="0" w:type="dxa"/>
-              <w:bottom w:w="0" w:type="dxa"/>
-              <w:left w:w="0" w:type="dxa"/>
-              <w:right w:w="0" w:type="dxa"/>
-            </w:tcMar>
-            <w:vAlign w:val="center"/>
-          </w:tcPr>
-          <w:p>
-            <w:pPr>
-              <w:pStyle w:val="Normal"/>
-              <w:jc w:val="right"/>
-              <w:pBdr>
-                <w:bottom w:val="none" w:sz="0" w:space="0" w:color="000000"/>
-                <w:top w:val="none" w:sz="0" w:space="0" w:color="000000"/>
-                <w:left w:val="none" w:sz="0" w:space="0" w:color="000000"/>
-                <w:right w:val="none" w:sz="0" w:space="0" w:color="000000"/>
-              </w:pBdr>
-              <w:spacing w:after="100" w:before="100" w:line="240"/>
-              <w:ind w:firstLine="0" w:left="100" w:right="100"/>
-            </w:pPr>
-            <w:r xmlns:w="http://schemas.openxmlformats.org/wordprocessingml/2006/main" xmlns:wp="http://schemas.openxmlformats.org/drawingml/2006/wordprocessingDrawing" xmlns:r="http://schemas.openxmlformats.org/officeDocument/2006/relationships" xmlns:w14="http://schemas.microsoft.com/office/word/2010/wordml">
-              <w:rPr>
-                <w:rFonts w:ascii="Times New Roman" w:hAnsi="Times New Roman" w:eastAsia="Times New Roman" w:cs="Times New Roman"/>
-                <w:i w:val="false"/>
-                <w:b w:val="false"/>
-                <w:u w:val="none"/>
-                <w:sz w:val="24"/>
-                <w:szCs w:val="24"/>
-                <w:color w:val="000000"/>
-              </w:rPr>
               <w:t xml:space="preserve">13</w:t>
             </w:r>
           </w:p>
@@ -7773,6 +7776,50 @@
                 <w:szCs w:val="24"/>
                 <w:color w:val="000000"/>
               </w:rPr>
+              <w:t xml:space="preserve">13</w:t>
+            </w:r>
+          </w:p>
+        </w:tc>
+        <w:tc>
+          <w:tcPr>
+            <w:tcBorders>
+              <w:bottom w:val="none" w:sz="0" w:space="0" w:color="000000"/>
+              <w:top w:val="none" w:sz="0" w:space="0" w:color="000000"/>
+              <w:left w:val="none" w:sz="0" w:space="0" w:color="000000"/>
+              <w:right w:val="none" w:sz="0" w:space="0" w:color="000000"/>
+            </w:tcBorders>
+            <w:shd w:val="clear" w:color="auto" w:fill="FFFFFF"/>
+            <w:tcMar>
+              <w:top w:w="0" w:type="dxa"/>
+              <w:bottom w:w="0" w:type="dxa"/>
+              <w:left w:w="0" w:type="dxa"/>
+              <w:right w:w="0" w:type="dxa"/>
+            </w:tcMar>
+            <w:vAlign w:val="center"/>
+          </w:tcPr>
+          <w:p>
+            <w:pPr>
+              <w:pStyle w:val="Normal"/>
+              <w:jc w:val="right"/>
+              <w:pBdr>
+                <w:bottom w:val="none" w:sz="0" w:space="0" w:color="000000"/>
+                <w:top w:val="none" w:sz="0" w:space="0" w:color="000000"/>
+                <w:left w:val="none" w:sz="0" w:space="0" w:color="000000"/>
+                <w:right w:val="none" w:sz="0" w:space="0" w:color="000000"/>
+              </w:pBdr>
+              <w:spacing w:after="100" w:before="100" w:line="240"/>
+              <w:ind w:firstLine="0" w:left="100" w:right="100"/>
+            </w:pPr>
+            <w:r xmlns:w="http://schemas.openxmlformats.org/wordprocessingml/2006/main" xmlns:wp="http://schemas.openxmlformats.org/drawingml/2006/wordprocessingDrawing" xmlns:r="http://schemas.openxmlformats.org/officeDocument/2006/relationships" xmlns:w14="http://schemas.microsoft.com/office/word/2010/wordml">
+              <w:rPr>
+                <w:rFonts w:ascii="Times New Roman" w:hAnsi="Times New Roman" w:eastAsia="Times New Roman" w:cs="Times New Roman"/>
+                <w:i w:val="false"/>
+                <w:b w:val="false"/>
+                <w:u w:val="none"/>
+                <w:sz w:val="24"/>
+                <w:szCs w:val="24"/>
+                <w:color w:val="000000"/>
+              </w:rPr>
               <w:t xml:space="preserve">14</w:t>
             </w:r>
           </w:p>
@@ -7862,50 +7909,6 @@
                 <w:color w:val="000000"/>
               </w:rPr>
               <w:t xml:space="preserve">18</w:t>
-            </w:r>
-          </w:p>
-        </w:tc>
-        <w:tc>
-          <w:tcPr>
-            <w:tcBorders>
-              <w:bottom w:val="none" w:sz="0" w:space="0" w:color="000000"/>
-              <w:top w:val="none" w:sz="0" w:space="0" w:color="000000"/>
-              <w:left w:val="none" w:sz="0" w:space="0" w:color="000000"/>
-              <w:right w:val="none" w:sz="0" w:space="0" w:color="000000"/>
-            </w:tcBorders>
-            <w:shd w:val="clear" w:color="auto" w:fill="FFFFFF"/>
-            <w:tcMar>
-              <w:top w:w="0" w:type="dxa"/>
-              <w:bottom w:w="0" w:type="dxa"/>
-              <w:left w:w="0" w:type="dxa"/>
-              <w:right w:w="0" w:type="dxa"/>
-            </w:tcMar>
-            <w:vAlign w:val="center"/>
-          </w:tcPr>
-          <w:p>
-            <w:pPr>
-              <w:pStyle w:val="Normal"/>
-              <w:jc w:val="right"/>
-              <w:pBdr>
-                <w:bottom w:val="none" w:sz="0" w:space="0" w:color="000000"/>
-                <w:top w:val="none" w:sz="0" w:space="0" w:color="000000"/>
-                <w:left w:val="none" w:sz="0" w:space="0" w:color="000000"/>
-                <w:right w:val="none" w:sz="0" w:space="0" w:color="000000"/>
-              </w:pBdr>
-              <w:spacing w:after="100" w:before="100" w:line="240"/>
-              <w:ind w:firstLine="0" w:left="100" w:right="100"/>
-            </w:pPr>
-            <w:r xmlns:w="http://schemas.openxmlformats.org/wordprocessingml/2006/main" xmlns:wp="http://schemas.openxmlformats.org/drawingml/2006/wordprocessingDrawing" xmlns:r="http://schemas.openxmlformats.org/officeDocument/2006/relationships" xmlns:w14="http://schemas.microsoft.com/office/word/2010/wordml">
-              <w:rPr>
-                <w:rFonts w:ascii="Times New Roman" w:hAnsi="Times New Roman" w:eastAsia="Times New Roman" w:cs="Times New Roman"/>
-                <w:i w:val="false"/>
-                <w:b w:val="false"/>
-                <w:u w:val="none"/>
-                <w:sz w:val="24"/>
-                <w:szCs w:val="24"/>
-                <w:color w:val="000000"/>
-              </w:rPr>
-              <w:t xml:space="preserve">19</w:t>
             </w:r>
           </w:p>
         </w:tc>
@@ -7999,6 +8002,94 @@
                 <w:szCs w:val="24"/>
                 <w:color w:val="000000"/>
               </w:rPr>
+              <w:t xml:space="preserve">19</w:t>
+            </w:r>
+          </w:p>
+        </w:tc>
+        <w:tc>
+          <w:tcPr>
+            <w:tcBorders>
+              <w:bottom w:val="none" w:sz="0" w:space="0" w:color="000000"/>
+              <w:top w:val="none" w:sz="0" w:space="0" w:color="000000"/>
+              <w:left w:val="none" w:sz="0" w:space="0" w:color="000000"/>
+              <w:right w:val="none" w:sz="0" w:space="0" w:color="000000"/>
+            </w:tcBorders>
+            <w:shd w:val="clear" w:color="auto" w:fill="FFFFFF"/>
+            <w:tcMar>
+              <w:top w:w="0" w:type="dxa"/>
+              <w:bottom w:w="0" w:type="dxa"/>
+              <w:left w:w="0" w:type="dxa"/>
+              <w:right w:w="0" w:type="dxa"/>
+            </w:tcMar>
+            <w:vAlign w:val="center"/>
+          </w:tcPr>
+          <w:p>
+            <w:pPr>
+              <w:pStyle w:val="Normal"/>
+              <w:jc w:val="right"/>
+              <w:pBdr>
+                <w:bottom w:val="none" w:sz="0" w:space="0" w:color="000000"/>
+                <w:top w:val="none" w:sz="0" w:space="0" w:color="000000"/>
+                <w:left w:val="none" w:sz="0" w:space="0" w:color="000000"/>
+                <w:right w:val="none" w:sz="0" w:space="0" w:color="000000"/>
+              </w:pBdr>
+              <w:spacing w:after="100" w:before="100" w:line="240"/>
+              <w:ind w:firstLine="0" w:left="100" w:right="100"/>
+            </w:pPr>
+            <w:r xmlns:w="http://schemas.openxmlformats.org/wordprocessingml/2006/main" xmlns:wp="http://schemas.openxmlformats.org/drawingml/2006/wordprocessingDrawing" xmlns:r="http://schemas.openxmlformats.org/officeDocument/2006/relationships" xmlns:w14="http://schemas.microsoft.com/office/word/2010/wordml">
+              <w:rPr>
+                <w:rFonts w:ascii="Times New Roman" w:hAnsi="Times New Roman" w:eastAsia="Times New Roman" w:cs="Times New Roman"/>
+                <w:i w:val="false"/>
+                <w:b w:val="false"/>
+                <w:u w:val="none"/>
+                <w:sz w:val="24"/>
+                <w:szCs w:val="24"/>
+                <w:color w:val="000000"/>
+              </w:rPr>
+              <w:t xml:space="preserve">19</w:t>
+            </w:r>
+          </w:p>
+        </w:tc>
+        <w:tc>
+          <w:tcPr>
+            <w:tcBorders>
+              <w:bottom w:val="none" w:sz="0" w:space="0" w:color="000000"/>
+              <w:top w:val="none" w:sz="0" w:space="0" w:color="000000"/>
+              <w:left w:val="none" w:sz="0" w:space="0" w:color="000000"/>
+              <w:right w:val="none" w:sz="0" w:space="0" w:color="000000"/>
+            </w:tcBorders>
+            <w:shd w:val="clear" w:color="auto" w:fill="FFFFFF"/>
+            <w:tcMar>
+              <w:top w:w="0" w:type="dxa"/>
+              <w:bottom w:w="0" w:type="dxa"/>
+              <w:left w:w="0" w:type="dxa"/>
+              <w:right w:w="0" w:type="dxa"/>
+            </w:tcMar>
+            <w:vAlign w:val="center"/>
+          </w:tcPr>
+          <w:p>
+            <w:pPr>
+              <w:pStyle w:val="Normal"/>
+              <w:jc w:val="right"/>
+              <w:pBdr>
+                <w:bottom w:val="none" w:sz="0" w:space="0" w:color="000000"/>
+                <w:top w:val="none" w:sz="0" w:space="0" w:color="000000"/>
+                <w:left w:val="none" w:sz="0" w:space="0" w:color="000000"/>
+                <w:right w:val="none" w:sz="0" w:space="0" w:color="000000"/>
+              </w:pBdr>
+              <w:spacing w:after="100" w:before="100" w:line="240"/>
+              <w:ind w:firstLine="0" w:left="100" w:right="100"/>
+            </w:pPr>
+            <w:r xmlns:w="http://schemas.openxmlformats.org/wordprocessingml/2006/main" xmlns:wp="http://schemas.openxmlformats.org/drawingml/2006/wordprocessingDrawing" xmlns:r="http://schemas.openxmlformats.org/officeDocument/2006/relationships" xmlns:w14="http://schemas.microsoft.com/office/word/2010/wordml">
+              <w:rPr>
+                <w:rFonts w:ascii="Times New Roman" w:hAnsi="Times New Roman" w:eastAsia="Times New Roman" w:cs="Times New Roman"/>
+                <w:i w:val="false"/>
+                <w:b w:val="false"/>
+                <w:u w:val="none"/>
+                <w:sz w:val="24"/>
+                <w:szCs w:val="24"/>
+                <w:color w:val="000000"/>
+              </w:rPr>
               <w:t xml:space="preserve">21</w:t>
             </w:r>
           </w:p>
@@ -8043,6 +8134,138 @@
                 <w:szCs w:val="24"/>
                 <w:color w:val="000000"/>
               </w:rPr>
+              <w:t xml:space="preserve">21</w:t>
+            </w:r>
+          </w:p>
+        </w:tc>
+        <w:tc>
+          <w:tcPr>
+            <w:tcBorders>
+              <w:bottom w:val="none" w:sz="0" w:space="0" w:color="000000"/>
+              <w:top w:val="none" w:sz="0" w:space="0" w:color="000000"/>
+              <w:left w:val="none" w:sz="0" w:space="0" w:color="000000"/>
+              <w:right w:val="none" w:sz="0" w:space="0" w:color="000000"/>
+            </w:tcBorders>
+            <w:shd w:val="clear" w:color="auto" w:fill="FFFFFF"/>
+            <w:tcMar>
+              <w:top w:w="0" w:type="dxa"/>
+              <w:bottom w:w="0" w:type="dxa"/>
+              <w:left w:w="0" w:type="dxa"/>
+              <w:right w:w="0" w:type="dxa"/>
+            </w:tcMar>
+            <w:vAlign w:val="center"/>
+          </w:tcPr>
+          <w:p>
+            <w:pPr>
+              <w:pStyle w:val="Normal"/>
+              <w:jc w:val="right"/>
+              <w:pBdr>
+                <w:bottom w:val="none" w:sz="0" w:space="0" w:color="000000"/>
+                <w:top w:val="none" w:sz="0" w:space="0" w:color="000000"/>
+                <w:left w:val="none" w:sz="0" w:space="0" w:color="000000"/>
+                <w:right w:val="none" w:sz="0" w:space="0" w:color="000000"/>
+              </w:pBdr>
+              <w:spacing w:after="100" w:before="100" w:line="240"/>
+              <w:ind w:firstLine="0" w:left="100" w:right="100"/>
+            </w:pPr>
+            <w:r xmlns:w="http://schemas.openxmlformats.org/wordprocessingml/2006/main" xmlns:wp="http://schemas.openxmlformats.org/drawingml/2006/wordprocessingDrawing" xmlns:r="http://schemas.openxmlformats.org/officeDocument/2006/relationships" xmlns:w14="http://schemas.microsoft.com/office/word/2010/wordml">
+              <w:rPr>
+                <w:rFonts w:ascii="Times New Roman" w:hAnsi="Times New Roman" w:eastAsia="Times New Roman" w:cs="Times New Roman"/>
+                <w:i w:val="false"/>
+                <w:b w:val="false"/>
+                <w:u w:val="none"/>
+                <w:sz w:val="24"/>
+                <w:szCs w:val="24"/>
+                <w:color w:val="000000"/>
+              </w:rPr>
+              <w:t xml:space="preserve">21</w:t>
+            </w:r>
+          </w:p>
+        </w:tc>
+        <w:tc>
+          <w:tcPr>
+            <w:tcBorders>
+              <w:bottom w:val="none" w:sz="0" w:space="0" w:color="000000"/>
+              <w:top w:val="none" w:sz="0" w:space="0" w:color="000000"/>
+              <w:left w:val="none" w:sz="0" w:space="0" w:color="000000"/>
+              <w:right w:val="none" w:sz="0" w:space="0" w:color="000000"/>
+            </w:tcBorders>
+            <w:shd w:val="clear" w:color="auto" w:fill="FFFFFF"/>
+            <w:tcMar>
+              <w:top w:w="0" w:type="dxa"/>
+              <w:bottom w:w="0" w:type="dxa"/>
+              <w:left w:w="0" w:type="dxa"/>
+              <w:right w:w="0" w:type="dxa"/>
+            </w:tcMar>
+            <w:vAlign w:val="center"/>
+          </w:tcPr>
+          <w:p>
+            <w:pPr>
+              <w:pStyle w:val="Normal"/>
+              <w:jc w:val="right"/>
+              <w:pBdr>
+                <w:bottom w:val="none" w:sz="0" w:space="0" w:color="000000"/>
+                <w:top w:val="none" w:sz="0" w:space="0" w:color="000000"/>
+                <w:left w:val="none" w:sz="0" w:space="0" w:color="000000"/>
+                <w:right w:val="none" w:sz="0" w:space="0" w:color="000000"/>
+              </w:pBdr>
+              <w:spacing w:after="100" w:before="100" w:line="240"/>
+              <w:ind w:firstLine="0" w:left="100" w:right="100"/>
+            </w:pPr>
+            <w:r xmlns:w="http://schemas.openxmlformats.org/wordprocessingml/2006/main" xmlns:wp="http://schemas.openxmlformats.org/drawingml/2006/wordprocessingDrawing" xmlns:r="http://schemas.openxmlformats.org/officeDocument/2006/relationships" xmlns:w14="http://schemas.microsoft.com/office/word/2010/wordml">
+              <w:rPr>
+                <w:rFonts w:ascii="Times New Roman" w:hAnsi="Times New Roman" w:eastAsia="Times New Roman" w:cs="Times New Roman"/>
+                <w:i w:val="false"/>
+                <w:b w:val="false"/>
+                <w:u w:val="none"/>
+                <w:sz w:val="24"/>
+                <w:szCs w:val="24"/>
+                <w:color w:val="000000"/>
+              </w:rPr>
+              <w:t xml:space="preserve">21</w:t>
+            </w:r>
+          </w:p>
+        </w:tc>
+        <w:tc>
+          <w:tcPr>
+            <w:tcBorders>
+              <w:bottom w:val="none" w:sz="0" w:space="0" w:color="000000"/>
+              <w:top w:val="none" w:sz="0" w:space="0" w:color="000000"/>
+              <w:left w:val="none" w:sz="0" w:space="0" w:color="000000"/>
+              <w:right w:val="none" w:sz="0" w:space="0" w:color="000000"/>
+            </w:tcBorders>
+            <w:shd w:val="clear" w:color="auto" w:fill="FFFFFF"/>
+            <w:tcMar>
+              <w:top w:w="0" w:type="dxa"/>
+              <w:bottom w:w="0" w:type="dxa"/>
+              <w:left w:w="0" w:type="dxa"/>
+              <w:right w:w="0" w:type="dxa"/>
+            </w:tcMar>
+            <w:vAlign w:val="center"/>
+          </w:tcPr>
+          <w:p>
+            <w:pPr>
+              <w:pStyle w:val="Normal"/>
+              <w:jc w:val="right"/>
+              <w:pBdr>
+                <w:bottom w:val="none" w:sz="0" w:space="0" w:color="000000"/>
+                <w:top w:val="none" w:sz="0" w:space="0" w:color="000000"/>
+                <w:left w:val="none" w:sz="0" w:space="0" w:color="000000"/>
+                <w:right w:val="none" w:sz="0" w:space="0" w:color="000000"/>
+              </w:pBdr>
+              <w:spacing w:after="100" w:before="100" w:line="240"/>
+              <w:ind w:firstLine="0" w:left="100" w:right="100"/>
+            </w:pPr>
+            <w:r xmlns:w="http://schemas.openxmlformats.org/wordprocessingml/2006/main" xmlns:wp="http://schemas.openxmlformats.org/drawingml/2006/wordprocessingDrawing" xmlns:r="http://schemas.openxmlformats.org/officeDocument/2006/relationships" xmlns:w14="http://schemas.microsoft.com/office/word/2010/wordml">
+              <w:rPr>
+                <w:rFonts w:ascii="Times New Roman" w:hAnsi="Times New Roman" w:eastAsia="Times New Roman" w:cs="Times New Roman"/>
+                <w:i w:val="false"/>
+                <w:b w:val="false"/>
+                <w:u w:val="none"/>
+                <w:sz w:val="24"/>
+                <w:szCs w:val="24"/>
+                <w:color w:val="000000"/>
+              </w:rPr>
               <w:t xml:space="preserve">22</w:t>
             </w:r>
           </w:p>
@@ -8087,182 +8310,6 @@
                 <w:szCs w:val="24"/>
                 <w:color w:val="000000"/>
               </w:rPr>
-              <w:t xml:space="preserve">21</w:t>
-            </w:r>
-          </w:p>
-        </w:tc>
-        <w:tc>
-          <w:tcPr>
-            <w:tcBorders>
-              <w:bottom w:val="none" w:sz="0" w:space="0" w:color="000000"/>
-              <w:top w:val="none" w:sz="0" w:space="0" w:color="000000"/>
-              <w:left w:val="none" w:sz="0" w:space="0" w:color="000000"/>
-              <w:right w:val="none" w:sz="0" w:space="0" w:color="000000"/>
-            </w:tcBorders>
-            <w:shd w:val="clear" w:color="auto" w:fill="FFFFFF"/>
-            <w:tcMar>
-              <w:top w:w="0" w:type="dxa"/>
-              <w:bottom w:w="0" w:type="dxa"/>
-              <w:left w:w="0" w:type="dxa"/>
-              <w:right w:w="0" w:type="dxa"/>
-            </w:tcMar>
-            <w:vAlign w:val="center"/>
-          </w:tcPr>
-          <w:p>
-            <w:pPr>
-              <w:pStyle w:val="Normal"/>
-              <w:jc w:val="right"/>
-              <w:pBdr>
-                <w:bottom w:val="none" w:sz="0" w:space="0" w:color="000000"/>
-                <w:top w:val="none" w:sz="0" w:space="0" w:color="000000"/>
-                <w:left w:val="none" w:sz="0" w:space="0" w:color="000000"/>
-                <w:right w:val="none" w:sz="0" w:space="0" w:color="000000"/>
-              </w:pBdr>
-              <w:spacing w:after="100" w:before="100" w:line="240"/>
-              <w:ind w:firstLine="0" w:left="100" w:right="100"/>
-            </w:pPr>
-            <w:r xmlns:w="http://schemas.openxmlformats.org/wordprocessingml/2006/main" xmlns:wp="http://schemas.openxmlformats.org/drawingml/2006/wordprocessingDrawing" xmlns:r="http://schemas.openxmlformats.org/officeDocument/2006/relationships" xmlns:w14="http://schemas.microsoft.com/office/word/2010/wordml">
-              <w:rPr>
-                <w:rFonts w:ascii="Times New Roman" w:hAnsi="Times New Roman" w:eastAsia="Times New Roman" w:cs="Times New Roman"/>
-                <w:i w:val="false"/>
-                <w:b w:val="false"/>
-                <w:u w:val="none"/>
-                <w:sz w:val="24"/>
-                <w:szCs w:val="24"/>
-                <w:color w:val="000000"/>
-              </w:rPr>
-              <w:t xml:space="preserve">21</w:t>
-            </w:r>
-          </w:p>
-        </w:tc>
-        <w:tc>
-          <w:tcPr>
-            <w:tcBorders>
-              <w:bottom w:val="none" w:sz="0" w:space="0" w:color="000000"/>
-              <w:top w:val="none" w:sz="0" w:space="0" w:color="000000"/>
-              <w:left w:val="none" w:sz="0" w:space="0" w:color="000000"/>
-              <w:right w:val="none" w:sz="0" w:space="0" w:color="000000"/>
-            </w:tcBorders>
-            <w:shd w:val="clear" w:color="auto" w:fill="FFFFFF"/>
-            <w:tcMar>
-              <w:top w:w="0" w:type="dxa"/>
-              <w:bottom w:w="0" w:type="dxa"/>
-              <w:left w:w="0" w:type="dxa"/>
-              <w:right w:w="0" w:type="dxa"/>
-            </w:tcMar>
-            <w:vAlign w:val="center"/>
-          </w:tcPr>
-          <w:p>
-            <w:pPr>
-              <w:pStyle w:val="Normal"/>
-              <w:jc w:val="right"/>
-              <w:pBdr>
-                <w:bottom w:val="none" w:sz="0" w:space="0" w:color="000000"/>
-                <w:top w:val="none" w:sz="0" w:space="0" w:color="000000"/>
-                <w:left w:val="none" w:sz="0" w:space="0" w:color="000000"/>
-                <w:right w:val="none" w:sz="0" w:space="0" w:color="000000"/>
-              </w:pBdr>
-              <w:spacing w:after="100" w:before="100" w:line="240"/>
-              <w:ind w:firstLine="0" w:left="100" w:right="100"/>
-            </w:pPr>
-            <w:r xmlns:w="http://schemas.openxmlformats.org/wordprocessingml/2006/main" xmlns:wp="http://schemas.openxmlformats.org/drawingml/2006/wordprocessingDrawing" xmlns:r="http://schemas.openxmlformats.org/officeDocument/2006/relationships" xmlns:w14="http://schemas.microsoft.com/office/word/2010/wordml">
-              <w:rPr>
-                <w:rFonts w:ascii="Times New Roman" w:hAnsi="Times New Roman" w:eastAsia="Times New Roman" w:cs="Times New Roman"/>
-                <w:i w:val="false"/>
-                <w:b w:val="false"/>
-                <w:u w:val="none"/>
-                <w:sz w:val="24"/>
-                <w:szCs w:val="24"/>
-                <w:color w:val="000000"/>
-              </w:rPr>
-              <w:t xml:space="preserve">22</w:t>
-            </w:r>
-          </w:p>
-        </w:tc>
-        <w:tc>
-          <w:tcPr>
-            <w:tcBorders>
-              <w:bottom w:val="none" w:sz="0" w:space="0" w:color="000000"/>
-              <w:top w:val="none" w:sz="0" w:space="0" w:color="000000"/>
-              <w:left w:val="none" w:sz="0" w:space="0" w:color="000000"/>
-              <w:right w:val="none" w:sz="0" w:space="0" w:color="000000"/>
-            </w:tcBorders>
-            <w:shd w:val="clear" w:color="auto" w:fill="FFFFFF"/>
-            <w:tcMar>
-              <w:top w:w="0" w:type="dxa"/>
-              <w:bottom w:w="0" w:type="dxa"/>
-              <w:left w:w="0" w:type="dxa"/>
-              <w:right w:w="0" w:type="dxa"/>
-            </w:tcMar>
-            <w:vAlign w:val="center"/>
-          </w:tcPr>
-          <w:p>
-            <w:pPr>
-              <w:pStyle w:val="Normal"/>
-              <w:jc w:val="right"/>
-              <w:pBdr>
-                <w:bottom w:val="none" w:sz="0" w:space="0" w:color="000000"/>
-                <w:top w:val="none" w:sz="0" w:space="0" w:color="000000"/>
-                <w:left w:val="none" w:sz="0" w:space="0" w:color="000000"/>
-                <w:right w:val="none" w:sz="0" w:space="0" w:color="000000"/>
-              </w:pBdr>
-              <w:spacing w:after="100" w:before="100" w:line="240"/>
-              <w:ind w:firstLine="0" w:left="100" w:right="100"/>
-            </w:pPr>
-            <w:r xmlns:w="http://schemas.openxmlformats.org/wordprocessingml/2006/main" xmlns:wp="http://schemas.openxmlformats.org/drawingml/2006/wordprocessingDrawing" xmlns:r="http://schemas.openxmlformats.org/officeDocument/2006/relationships" xmlns:w14="http://schemas.microsoft.com/office/word/2010/wordml">
-              <w:rPr>
-                <w:rFonts w:ascii="Times New Roman" w:hAnsi="Times New Roman" w:eastAsia="Times New Roman" w:cs="Times New Roman"/>
-                <w:i w:val="false"/>
-                <w:b w:val="false"/>
-                <w:u w:val="none"/>
-                <w:sz w:val="24"/>
-                <w:szCs w:val="24"/>
-                <w:color w:val="000000"/>
-              </w:rPr>
-              <w:t xml:space="preserve">22</w:t>
-            </w:r>
-          </w:p>
-        </w:tc>
-        <w:tc>
-          <w:tcPr>
-            <w:tcBorders>
-              <w:bottom w:val="none" w:sz="0" w:space="0" w:color="000000"/>
-              <w:top w:val="none" w:sz="0" w:space="0" w:color="000000"/>
-              <w:left w:val="none" w:sz="0" w:space="0" w:color="000000"/>
-              <w:right w:val="none" w:sz="0" w:space="0" w:color="000000"/>
-            </w:tcBorders>
-            <w:shd w:val="clear" w:color="auto" w:fill="FFFFFF"/>
-            <w:tcMar>
-              <w:top w:w="0" w:type="dxa"/>
-              <w:bottom w:w="0" w:type="dxa"/>
-              <w:left w:w="0" w:type="dxa"/>
-              <w:right w:w="0" w:type="dxa"/>
-            </w:tcMar>
-            <w:vAlign w:val="center"/>
-          </w:tcPr>
-          <w:p>
-            <w:pPr>
-              <w:pStyle w:val="Normal"/>
-              <w:jc w:val="right"/>
-              <w:pBdr>
-                <w:bottom w:val="none" w:sz="0" w:space="0" w:color="000000"/>
-                <w:top w:val="none" w:sz="0" w:space="0" w:color="000000"/>
-                <w:left w:val="none" w:sz="0" w:space="0" w:color="000000"/>
-                <w:right w:val="none" w:sz="0" w:space="0" w:color="000000"/>
-              </w:pBdr>
-              <w:spacing w:after="100" w:before="100" w:line="240"/>
-              <w:ind w:firstLine="0" w:left="100" w:right="100"/>
-            </w:pPr>
-            <w:r xmlns:w="http://schemas.openxmlformats.org/wordprocessingml/2006/main" xmlns:wp="http://schemas.openxmlformats.org/drawingml/2006/wordprocessingDrawing" xmlns:r="http://schemas.openxmlformats.org/officeDocument/2006/relationships" xmlns:w14="http://schemas.microsoft.com/office/word/2010/wordml">
-              <w:rPr>
-                <w:rFonts w:ascii="Times New Roman" w:hAnsi="Times New Roman" w:eastAsia="Times New Roman" w:cs="Times New Roman"/>
-                <w:i w:val="false"/>
-                <w:b w:val="false"/>
-                <w:u w:val="none"/>
-                <w:sz w:val="24"/>
-                <w:szCs w:val="24"/>
-                <w:color w:val="000000"/>
-              </w:rPr>
               <w:t xml:space="preserve">24</w:t>
             </w:r>
           </w:p>
@@ -8307,6 +8354,94 @@
                 <w:szCs w:val="24"/>
                 <w:color w:val="000000"/>
               </w:rPr>
+              <w:t xml:space="preserve">25</w:t>
+            </w:r>
+          </w:p>
+        </w:tc>
+        <w:tc>
+          <w:tcPr>
+            <w:tcBorders>
+              <w:bottom w:val="none" w:sz="0" w:space="0" w:color="000000"/>
+              <w:top w:val="none" w:sz="0" w:space="0" w:color="000000"/>
+              <w:left w:val="none" w:sz="0" w:space="0" w:color="000000"/>
+              <w:right w:val="none" w:sz="0" w:space="0" w:color="000000"/>
+            </w:tcBorders>
+            <w:shd w:val="clear" w:color="auto" w:fill="FFFFFF"/>
+            <w:tcMar>
+              <w:top w:w="0" w:type="dxa"/>
+              <w:bottom w:w="0" w:type="dxa"/>
+              <w:left w:w="0" w:type="dxa"/>
+              <w:right w:w="0" w:type="dxa"/>
+            </w:tcMar>
+            <w:vAlign w:val="center"/>
+          </w:tcPr>
+          <w:p>
+            <w:pPr>
+              <w:pStyle w:val="Normal"/>
+              <w:jc w:val="right"/>
+              <w:pBdr>
+                <w:bottom w:val="none" w:sz="0" w:space="0" w:color="000000"/>
+                <w:top w:val="none" w:sz="0" w:space="0" w:color="000000"/>
+                <w:left w:val="none" w:sz="0" w:space="0" w:color="000000"/>
+                <w:right w:val="none" w:sz="0" w:space="0" w:color="000000"/>
+              </w:pBdr>
+              <w:spacing w:after="100" w:before="100" w:line="240"/>
+              <w:ind w:firstLine="0" w:left="100" w:right="100"/>
+            </w:pPr>
+            <w:r xmlns:w="http://schemas.openxmlformats.org/wordprocessingml/2006/main" xmlns:wp="http://schemas.openxmlformats.org/drawingml/2006/wordprocessingDrawing" xmlns:r="http://schemas.openxmlformats.org/officeDocument/2006/relationships" xmlns:w14="http://schemas.microsoft.com/office/word/2010/wordml">
+              <w:rPr>
+                <w:rFonts w:ascii="Times New Roman" w:hAnsi="Times New Roman" w:eastAsia="Times New Roman" w:cs="Times New Roman"/>
+                <w:i w:val="false"/>
+                <w:b w:val="false"/>
+                <w:u w:val="none"/>
+                <w:sz w:val="24"/>
+                <w:szCs w:val="24"/>
+                <w:color w:val="000000"/>
+              </w:rPr>
+              <w:t xml:space="preserve">25</w:t>
+            </w:r>
+          </w:p>
+        </w:tc>
+        <w:tc>
+          <w:tcPr>
+            <w:tcBorders>
+              <w:bottom w:val="none" w:sz="0" w:space="0" w:color="000000"/>
+              <w:top w:val="none" w:sz="0" w:space="0" w:color="000000"/>
+              <w:left w:val="none" w:sz="0" w:space="0" w:color="000000"/>
+              <w:right w:val="none" w:sz="0" w:space="0" w:color="000000"/>
+            </w:tcBorders>
+            <w:shd w:val="clear" w:color="auto" w:fill="FFFFFF"/>
+            <w:tcMar>
+              <w:top w:w="0" w:type="dxa"/>
+              <w:bottom w:w="0" w:type="dxa"/>
+              <w:left w:w="0" w:type="dxa"/>
+              <w:right w:w="0" w:type="dxa"/>
+            </w:tcMar>
+            <w:vAlign w:val="center"/>
+          </w:tcPr>
+          <w:p>
+            <w:pPr>
+              <w:pStyle w:val="Normal"/>
+              <w:jc w:val="right"/>
+              <w:pBdr>
+                <w:bottom w:val="none" w:sz="0" w:space="0" w:color="000000"/>
+                <w:top w:val="none" w:sz="0" w:space="0" w:color="000000"/>
+                <w:left w:val="none" w:sz="0" w:space="0" w:color="000000"/>
+                <w:right w:val="none" w:sz="0" w:space="0" w:color="000000"/>
+              </w:pBdr>
+              <w:spacing w:after="100" w:before="100" w:line="240"/>
+              <w:ind w:firstLine="0" w:left="100" w:right="100"/>
+            </w:pPr>
+            <w:r xmlns:w="http://schemas.openxmlformats.org/wordprocessingml/2006/main" xmlns:wp="http://schemas.openxmlformats.org/drawingml/2006/wordprocessingDrawing" xmlns:r="http://schemas.openxmlformats.org/officeDocument/2006/relationships" xmlns:w14="http://schemas.microsoft.com/office/word/2010/wordml">
+              <w:rPr>
+                <w:rFonts w:ascii="Times New Roman" w:hAnsi="Times New Roman" w:eastAsia="Times New Roman" w:cs="Times New Roman"/>
+                <w:i w:val="false"/>
+                <w:b w:val="false"/>
+                <w:u w:val="none"/>
+                <w:sz w:val="24"/>
+                <w:szCs w:val="24"/>
+                <w:color w:val="000000"/>
+              </w:rPr>
               <w:t xml:space="preserve">26</w:t>
             </w:r>
           </w:p>
@@ -8352,138 +8487,6 @@
                 <w:color w:val="000000"/>
               </w:rPr>
               <w:t xml:space="preserve">27</w:t>
-            </w:r>
-          </w:p>
-        </w:tc>
-        <w:tc>
-          <w:tcPr>
-            <w:tcBorders>
-              <w:bottom w:val="none" w:sz="0" w:space="0" w:color="000000"/>
-              <w:top w:val="none" w:sz="0" w:space="0" w:color="000000"/>
-              <w:left w:val="none" w:sz="0" w:space="0" w:color="000000"/>
-              <w:right w:val="none" w:sz="0" w:space="0" w:color="000000"/>
-            </w:tcBorders>
-            <w:shd w:val="clear" w:color="auto" w:fill="FFFFFF"/>
-            <w:tcMar>
-              <w:top w:w="0" w:type="dxa"/>
-              <w:bottom w:w="0" w:type="dxa"/>
-              <w:left w:w="0" w:type="dxa"/>
-              <w:right w:w="0" w:type="dxa"/>
-            </w:tcMar>
-            <w:vAlign w:val="center"/>
-          </w:tcPr>
-          <w:p>
-            <w:pPr>
-              <w:pStyle w:val="Normal"/>
-              <w:jc w:val="right"/>
-              <w:pBdr>
-                <w:bottom w:val="none" w:sz="0" w:space="0" w:color="000000"/>
-                <w:top w:val="none" w:sz="0" w:space="0" w:color="000000"/>
-                <w:left w:val="none" w:sz="0" w:space="0" w:color="000000"/>
-                <w:right w:val="none" w:sz="0" w:space="0" w:color="000000"/>
-              </w:pBdr>
-              <w:spacing w:after="100" w:before="100" w:line="240"/>
-              <w:ind w:firstLine="0" w:left="100" w:right="100"/>
-            </w:pPr>
-            <w:r xmlns:w="http://schemas.openxmlformats.org/wordprocessingml/2006/main" xmlns:wp="http://schemas.openxmlformats.org/drawingml/2006/wordprocessingDrawing" xmlns:r="http://schemas.openxmlformats.org/officeDocument/2006/relationships" xmlns:w14="http://schemas.microsoft.com/office/word/2010/wordml">
-              <w:rPr>
-                <w:rFonts w:ascii="Times New Roman" w:hAnsi="Times New Roman" w:eastAsia="Times New Roman" w:cs="Times New Roman"/>
-                <w:i w:val="false"/>
-                <w:b w:val="false"/>
-                <w:u w:val="none"/>
-                <w:sz w:val="24"/>
-                <w:szCs w:val="24"/>
-                <w:color w:val="000000"/>
-              </w:rPr>
-              <w:t xml:space="preserve">30</w:t>
-            </w:r>
-          </w:p>
-        </w:tc>
-        <w:tc>
-          <w:tcPr>
-            <w:tcBorders>
-              <w:bottom w:val="none" w:sz="0" w:space="0" w:color="000000"/>
-              <w:top w:val="none" w:sz="0" w:space="0" w:color="000000"/>
-              <w:left w:val="none" w:sz="0" w:space="0" w:color="000000"/>
-              <w:right w:val="none" w:sz="0" w:space="0" w:color="000000"/>
-            </w:tcBorders>
-            <w:shd w:val="clear" w:color="auto" w:fill="FFFFFF"/>
-            <w:tcMar>
-              <w:top w:w="0" w:type="dxa"/>
-              <w:bottom w:w="0" w:type="dxa"/>
-              <w:left w:w="0" w:type="dxa"/>
-              <w:right w:w="0" w:type="dxa"/>
-            </w:tcMar>
-            <w:vAlign w:val="center"/>
-          </w:tcPr>
-          <w:p>
-            <w:pPr>
-              <w:pStyle w:val="Normal"/>
-              <w:jc w:val="right"/>
-              <w:pBdr>
-                <w:bottom w:val="none" w:sz="0" w:space="0" w:color="000000"/>
-                <w:top w:val="none" w:sz="0" w:space="0" w:color="000000"/>
-                <w:left w:val="none" w:sz="0" w:space="0" w:color="000000"/>
-                <w:right w:val="none" w:sz="0" w:space="0" w:color="000000"/>
-              </w:pBdr>
-              <w:spacing w:after="100" w:before="100" w:line="240"/>
-              <w:ind w:firstLine="0" w:left="100" w:right="100"/>
-            </w:pPr>
-            <w:r xmlns:w="http://schemas.openxmlformats.org/wordprocessingml/2006/main" xmlns:wp="http://schemas.openxmlformats.org/drawingml/2006/wordprocessingDrawing" xmlns:r="http://schemas.openxmlformats.org/officeDocument/2006/relationships" xmlns:w14="http://schemas.microsoft.com/office/word/2010/wordml">
-              <w:rPr>
-                <w:rFonts w:ascii="Times New Roman" w:hAnsi="Times New Roman" w:eastAsia="Times New Roman" w:cs="Times New Roman"/>
-                <w:i w:val="false"/>
-                <w:b w:val="false"/>
-                <w:u w:val="none"/>
-                <w:sz w:val="24"/>
-                <w:szCs w:val="24"/>
-                <w:color w:val="000000"/>
-              </w:rPr>
-              <w:t xml:space="preserve">30</w:t>
-            </w:r>
-          </w:p>
-        </w:tc>
-        <w:tc>
-          <w:tcPr>
-            <w:tcBorders>
-              <w:bottom w:val="none" w:sz="0" w:space="0" w:color="000000"/>
-              <w:top w:val="none" w:sz="0" w:space="0" w:color="000000"/>
-              <w:left w:val="none" w:sz="0" w:space="0" w:color="000000"/>
-              <w:right w:val="none" w:sz="0" w:space="0" w:color="000000"/>
-            </w:tcBorders>
-            <w:shd w:val="clear" w:color="auto" w:fill="FFFFFF"/>
-            <w:tcMar>
-              <w:top w:w="0" w:type="dxa"/>
-              <w:bottom w:w="0" w:type="dxa"/>
-              <w:left w:w="0" w:type="dxa"/>
-              <w:right w:w="0" w:type="dxa"/>
-            </w:tcMar>
-            <w:vAlign w:val="center"/>
-          </w:tcPr>
-          <w:p>
-            <w:pPr>
-              <w:pStyle w:val="Normal"/>
-              <w:jc w:val="right"/>
-              <w:pBdr>
-                <w:bottom w:val="none" w:sz="0" w:space="0" w:color="000000"/>
-                <w:top w:val="none" w:sz="0" w:space="0" w:color="000000"/>
-                <w:left w:val="none" w:sz="0" w:space="0" w:color="000000"/>
-                <w:right w:val="none" w:sz="0" w:space="0" w:color="000000"/>
-              </w:pBdr>
-              <w:spacing w:after="100" w:before="100" w:line="240"/>
-              <w:ind w:firstLine="0" w:left="100" w:right="100"/>
-            </w:pPr>
-            <w:r xmlns:w="http://schemas.openxmlformats.org/wordprocessingml/2006/main" xmlns:wp="http://schemas.openxmlformats.org/drawingml/2006/wordprocessingDrawing" xmlns:r="http://schemas.openxmlformats.org/officeDocument/2006/relationships" xmlns:w14="http://schemas.microsoft.com/office/word/2010/wordml">
-              <w:rPr>
-                <w:rFonts w:ascii="Times New Roman" w:hAnsi="Times New Roman" w:eastAsia="Times New Roman" w:cs="Times New Roman"/>
-                <w:i w:val="false"/>
-                <w:b w:val="false"/>
-                <w:u w:val="none"/>
-                <w:sz w:val="24"/>
-                <w:szCs w:val="24"/>
-                <w:color w:val="000000"/>
-              </w:rPr>
-              <w:t xml:space="preserve">31</w:t>
             </w:r>
           </w:p>
         </w:tc>
@@ -8577,51 +8580,51 @@
                 <w:szCs w:val="24"/>
                 <w:color w:val="000000"/>
               </w:rPr>
-              <w:t xml:space="preserve">31</w:t>
-            </w:r>
-          </w:p>
-        </w:tc>
-        <w:tc>
-          <w:tcPr>
-            <w:tcBorders>
-              <w:bottom w:val="none" w:sz="0" w:space="0" w:color="000000"/>
-              <w:top w:val="none" w:sz="0" w:space="0" w:color="000000"/>
-              <w:left w:val="none" w:sz="0" w:space="0" w:color="000000"/>
-              <w:right w:val="none" w:sz="0" w:space="0" w:color="000000"/>
-            </w:tcBorders>
-            <w:shd w:val="clear" w:color="auto" w:fill="FFFFFF"/>
-            <w:tcMar>
-              <w:top w:w="0" w:type="dxa"/>
-              <w:bottom w:w="0" w:type="dxa"/>
-              <w:left w:w="0" w:type="dxa"/>
-              <w:right w:w="0" w:type="dxa"/>
-            </w:tcMar>
-            <w:vAlign w:val="center"/>
-          </w:tcPr>
-          <w:p>
-            <w:pPr>
-              <w:pStyle w:val="Normal"/>
-              <w:jc w:val="right"/>
-              <w:pBdr>
-                <w:bottom w:val="none" w:sz="0" w:space="0" w:color="000000"/>
-                <w:top w:val="none" w:sz="0" w:space="0" w:color="000000"/>
-                <w:left w:val="none" w:sz="0" w:space="0" w:color="000000"/>
-                <w:right w:val="none" w:sz="0" w:space="0" w:color="000000"/>
-              </w:pBdr>
-              <w:spacing w:after="100" w:before="100" w:line="240"/>
-              <w:ind w:firstLine="0" w:left="100" w:right="100"/>
-            </w:pPr>
-            <w:r xmlns:w="http://schemas.openxmlformats.org/wordprocessingml/2006/main" xmlns:wp="http://schemas.openxmlformats.org/drawingml/2006/wordprocessingDrawing" xmlns:r="http://schemas.openxmlformats.org/officeDocument/2006/relationships" xmlns:w14="http://schemas.microsoft.com/office/word/2010/wordml">
-              <w:rPr>
-                <w:rFonts w:ascii="Times New Roman" w:hAnsi="Times New Roman" w:eastAsia="Times New Roman" w:cs="Times New Roman"/>
-                <w:i w:val="false"/>
-                <w:b w:val="false"/>
-                <w:u w:val="none"/>
-                <w:sz w:val="24"/>
-                <w:szCs w:val="24"/>
-                <w:color w:val="000000"/>
-              </w:rPr>
-              <w:t xml:space="preserve">32</w:t>
+              <w:t xml:space="preserve">29</w:t>
+            </w:r>
+          </w:p>
+        </w:tc>
+        <w:tc>
+          <w:tcPr>
+            <w:tcBorders>
+              <w:bottom w:val="none" w:sz="0" w:space="0" w:color="000000"/>
+              <w:top w:val="none" w:sz="0" w:space="0" w:color="000000"/>
+              <w:left w:val="none" w:sz="0" w:space="0" w:color="000000"/>
+              <w:right w:val="none" w:sz="0" w:space="0" w:color="000000"/>
+            </w:tcBorders>
+            <w:shd w:val="clear" w:color="auto" w:fill="FFFFFF"/>
+            <w:tcMar>
+              <w:top w:w="0" w:type="dxa"/>
+              <w:bottom w:w="0" w:type="dxa"/>
+              <w:left w:w="0" w:type="dxa"/>
+              <w:right w:w="0" w:type="dxa"/>
+            </w:tcMar>
+            <w:vAlign w:val="center"/>
+          </w:tcPr>
+          <w:p>
+            <w:pPr>
+              <w:pStyle w:val="Normal"/>
+              <w:jc w:val="right"/>
+              <w:pBdr>
+                <w:bottom w:val="none" w:sz="0" w:space="0" w:color="000000"/>
+                <w:top w:val="none" w:sz="0" w:space="0" w:color="000000"/>
+                <w:left w:val="none" w:sz="0" w:space="0" w:color="000000"/>
+                <w:right w:val="none" w:sz="0" w:space="0" w:color="000000"/>
+              </w:pBdr>
+              <w:spacing w:after="100" w:before="100" w:line="240"/>
+              <w:ind w:firstLine="0" w:left="100" w:right="100"/>
+            </w:pPr>
+            <w:r xmlns:w="http://schemas.openxmlformats.org/wordprocessingml/2006/main" xmlns:wp="http://schemas.openxmlformats.org/drawingml/2006/wordprocessingDrawing" xmlns:r="http://schemas.openxmlformats.org/officeDocument/2006/relationships" xmlns:w14="http://schemas.microsoft.com/office/word/2010/wordml">
+              <w:rPr>
+                <w:rFonts w:ascii="Times New Roman" w:hAnsi="Times New Roman" w:eastAsia="Times New Roman" w:cs="Times New Roman"/>
+                <w:i w:val="false"/>
+                <w:b w:val="false"/>
+                <w:u w:val="none"/>
+                <w:sz w:val="24"/>
+                <w:szCs w:val="24"/>
+                <w:color w:val="000000"/>
+              </w:rPr>
+              <w:t xml:space="preserve">30</w:t>
             </w:r>
           </w:p>
         </w:tc>
@@ -8753,6 +8756,50 @@
                 <w:szCs w:val="24"/>
                 <w:color w:val="000000"/>
               </w:rPr>
+              <w:t xml:space="preserve">35</w:t>
+            </w:r>
+          </w:p>
+        </w:tc>
+        <w:tc>
+          <w:tcPr>
+            <w:tcBorders>
+              <w:bottom w:val="none" w:sz="0" w:space="0" w:color="000000"/>
+              <w:top w:val="none" w:sz="0" w:space="0" w:color="000000"/>
+              <w:left w:val="none" w:sz="0" w:space="0" w:color="000000"/>
+              <w:right w:val="none" w:sz="0" w:space="0" w:color="000000"/>
+            </w:tcBorders>
+            <w:shd w:val="clear" w:color="auto" w:fill="FFFFFF"/>
+            <w:tcMar>
+              <w:top w:w="0" w:type="dxa"/>
+              <w:bottom w:w="0" w:type="dxa"/>
+              <w:left w:w="0" w:type="dxa"/>
+              <w:right w:w="0" w:type="dxa"/>
+            </w:tcMar>
+            <w:vAlign w:val="center"/>
+          </w:tcPr>
+          <w:p>
+            <w:pPr>
+              <w:pStyle w:val="Normal"/>
+              <w:jc w:val="right"/>
+              <w:pBdr>
+                <w:bottom w:val="none" w:sz="0" w:space="0" w:color="000000"/>
+                <w:top w:val="none" w:sz="0" w:space="0" w:color="000000"/>
+                <w:left w:val="none" w:sz="0" w:space="0" w:color="000000"/>
+                <w:right w:val="none" w:sz="0" w:space="0" w:color="000000"/>
+              </w:pBdr>
+              <w:spacing w:after="100" w:before="100" w:line="240"/>
+              <w:ind w:firstLine="0" w:left="100" w:right="100"/>
+            </w:pPr>
+            <w:r xmlns:w="http://schemas.openxmlformats.org/wordprocessingml/2006/main" xmlns:wp="http://schemas.openxmlformats.org/drawingml/2006/wordprocessingDrawing" xmlns:r="http://schemas.openxmlformats.org/officeDocument/2006/relationships" xmlns:w14="http://schemas.microsoft.com/office/word/2010/wordml">
+              <w:rPr>
+                <w:rFonts w:ascii="Times New Roman" w:hAnsi="Times New Roman" w:eastAsia="Times New Roman" w:cs="Times New Roman"/>
+                <w:i w:val="false"/>
+                <w:b w:val="false"/>
+                <w:u w:val="none"/>
+                <w:sz w:val="24"/>
+                <w:szCs w:val="24"/>
+                <w:color w:val="000000"/>
+              </w:rPr>
               <w:t xml:space="preserve">34</w:t>
             </w:r>
           </w:p>
@@ -8797,7 +8844,139 @@
                 <w:szCs w:val="24"/>
                 <w:color w:val="000000"/>
               </w:rPr>
-              <w:t xml:space="preserve">36</w:t>
+              <w:t xml:space="preserve">34</w:t>
+            </w:r>
+          </w:p>
+        </w:tc>
+        <w:tc>
+          <w:tcPr>
+            <w:tcBorders>
+              <w:bottom w:val="none" w:sz="0" w:space="0" w:color="000000"/>
+              <w:top w:val="none" w:sz="0" w:space="0" w:color="000000"/>
+              <w:left w:val="none" w:sz="0" w:space="0" w:color="000000"/>
+              <w:right w:val="none" w:sz="0" w:space="0" w:color="000000"/>
+            </w:tcBorders>
+            <w:shd w:val="clear" w:color="auto" w:fill="FFFFFF"/>
+            <w:tcMar>
+              <w:top w:w="0" w:type="dxa"/>
+              <w:bottom w:w="0" w:type="dxa"/>
+              <w:left w:w="0" w:type="dxa"/>
+              <w:right w:w="0" w:type="dxa"/>
+            </w:tcMar>
+            <w:vAlign w:val="center"/>
+          </w:tcPr>
+          <w:p>
+            <w:pPr>
+              <w:pStyle w:val="Normal"/>
+              <w:jc w:val="right"/>
+              <w:pBdr>
+                <w:bottom w:val="none" w:sz="0" w:space="0" w:color="000000"/>
+                <w:top w:val="none" w:sz="0" w:space="0" w:color="000000"/>
+                <w:left w:val="none" w:sz="0" w:space="0" w:color="000000"/>
+                <w:right w:val="none" w:sz="0" w:space="0" w:color="000000"/>
+              </w:pBdr>
+              <w:spacing w:after="100" w:before="100" w:line="240"/>
+              <w:ind w:firstLine="0" w:left="100" w:right="100"/>
+            </w:pPr>
+            <w:r xmlns:w="http://schemas.openxmlformats.org/wordprocessingml/2006/main" xmlns:wp="http://schemas.openxmlformats.org/drawingml/2006/wordprocessingDrawing" xmlns:r="http://schemas.openxmlformats.org/officeDocument/2006/relationships" xmlns:w14="http://schemas.microsoft.com/office/word/2010/wordml">
+              <w:rPr>
+                <w:rFonts w:ascii="Times New Roman" w:hAnsi="Times New Roman" w:eastAsia="Times New Roman" w:cs="Times New Roman"/>
+                <w:i w:val="false"/>
+                <w:b w:val="false"/>
+                <w:u w:val="none"/>
+                <w:sz w:val="24"/>
+                <w:szCs w:val="24"/>
+                <w:color w:val="000000"/>
+              </w:rPr>
+              <w:t xml:space="preserve">33</w:t>
+            </w:r>
+          </w:p>
+        </w:tc>
+        <w:tc>
+          <w:tcPr>
+            <w:tcBorders>
+              <w:bottom w:val="none" w:sz="0" w:space="0" w:color="000000"/>
+              <w:top w:val="none" w:sz="0" w:space="0" w:color="000000"/>
+              <w:left w:val="none" w:sz="0" w:space="0" w:color="000000"/>
+              <w:right w:val="none" w:sz="0" w:space="0" w:color="000000"/>
+            </w:tcBorders>
+            <w:shd w:val="clear" w:color="auto" w:fill="FFFFFF"/>
+            <w:tcMar>
+              <w:top w:w="0" w:type="dxa"/>
+              <w:bottom w:w="0" w:type="dxa"/>
+              <w:left w:w="0" w:type="dxa"/>
+              <w:right w:w="0" w:type="dxa"/>
+            </w:tcMar>
+            <w:vAlign w:val="center"/>
+          </w:tcPr>
+          <w:p>
+            <w:pPr>
+              <w:pStyle w:val="Normal"/>
+              <w:jc w:val="right"/>
+              <w:pBdr>
+                <w:bottom w:val="none" w:sz="0" w:space="0" w:color="000000"/>
+                <w:top w:val="none" w:sz="0" w:space="0" w:color="000000"/>
+                <w:left w:val="none" w:sz="0" w:space="0" w:color="000000"/>
+                <w:right w:val="none" w:sz="0" w:space="0" w:color="000000"/>
+              </w:pBdr>
+              <w:spacing w:after="100" w:before="100" w:line="240"/>
+              <w:ind w:firstLine="0" w:left="100" w:right="100"/>
+            </w:pPr>
+            <w:r xmlns:w="http://schemas.openxmlformats.org/wordprocessingml/2006/main" xmlns:wp="http://schemas.openxmlformats.org/drawingml/2006/wordprocessingDrawing" xmlns:r="http://schemas.openxmlformats.org/officeDocument/2006/relationships" xmlns:w14="http://schemas.microsoft.com/office/word/2010/wordml">
+              <w:rPr>
+                <w:rFonts w:ascii="Times New Roman" w:hAnsi="Times New Roman" w:eastAsia="Times New Roman" w:cs="Times New Roman"/>
+                <w:i w:val="false"/>
+                <w:b w:val="false"/>
+                <w:u w:val="none"/>
+                <w:sz w:val="24"/>
+                <w:szCs w:val="24"/>
+                <w:color w:val="000000"/>
+              </w:rPr>
+              <w:t xml:space="preserve">35</w:t>
+            </w:r>
+          </w:p>
+        </w:tc>
+        <w:tc>
+          <w:tcPr>
+            <w:tcBorders>
+              <w:bottom w:val="none" w:sz="0" w:space="0" w:color="000000"/>
+              <w:top w:val="none" w:sz="0" w:space="0" w:color="000000"/>
+              <w:left w:val="none" w:sz="0" w:space="0" w:color="000000"/>
+              <w:right w:val="none" w:sz="0" w:space="0" w:color="000000"/>
+            </w:tcBorders>
+            <w:shd w:val="clear" w:color="auto" w:fill="FFFFFF"/>
+            <w:tcMar>
+              <w:top w:w="0" w:type="dxa"/>
+              <w:bottom w:w="0" w:type="dxa"/>
+              <w:left w:w="0" w:type="dxa"/>
+              <w:right w:w="0" w:type="dxa"/>
+            </w:tcMar>
+            <w:vAlign w:val="center"/>
+          </w:tcPr>
+          <w:p>
+            <w:pPr>
+              <w:pStyle w:val="Normal"/>
+              <w:jc w:val="right"/>
+              <w:pBdr>
+                <w:bottom w:val="none" w:sz="0" w:space="0" w:color="000000"/>
+                <w:top w:val="none" w:sz="0" w:space="0" w:color="000000"/>
+                <w:left w:val="none" w:sz="0" w:space="0" w:color="000000"/>
+                <w:right w:val="none" w:sz="0" w:space="0" w:color="000000"/>
+              </w:pBdr>
+              <w:spacing w:after="100" w:before="100" w:line="240"/>
+              <w:ind w:firstLine="0" w:left="100" w:right="100"/>
+            </w:pPr>
+            <w:r xmlns:w="http://schemas.openxmlformats.org/wordprocessingml/2006/main" xmlns:wp="http://schemas.openxmlformats.org/drawingml/2006/wordprocessingDrawing" xmlns:r="http://schemas.openxmlformats.org/officeDocument/2006/relationships" xmlns:w14="http://schemas.microsoft.com/office/word/2010/wordml">
+              <w:rPr>
+                <w:rFonts w:ascii="Times New Roman" w:hAnsi="Times New Roman" w:eastAsia="Times New Roman" w:cs="Times New Roman"/>
+                <w:i w:val="false"/>
+                <w:b w:val="false"/>
+                <w:u w:val="none"/>
+                <w:sz w:val="24"/>
+                <w:szCs w:val="24"/>
+                <w:color w:val="000000"/>
+              </w:rPr>
+              <w:t xml:space="preserve">35</w:t>
             </w:r>
           </w:p>
         </w:tc>
@@ -8885,183 +9064,7 @@
                 <w:szCs w:val="24"/>
                 <w:color w:val="000000"/>
               </w:rPr>
-              <w:t xml:space="preserve">38</w:t>
-            </w:r>
-          </w:p>
-        </w:tc>
-        <w:tc>
-          <w:tcPr>
-            <w:tcBorders>
-              <w:bottom w:val="none" w:sz="0" w:space="0" w:color="000000"/>
-              <w:top w:val="none" w:sz="0" w:space="0" w:color="000000"/>
-              <w:left w:val="none" w:sz="0" w:space="0" w:color="000000"/>
-              <w:right w:val="none" w:sz="0" w:space="0" w:color="000000"/>
-            </w:tcBorders>
-            <w:shd w:val="clear" w:color="auto" w:fill="FFFFFF"/>
-            <w:tcMar>
-              <w:top w:w="0" w:type="dxa"/>
-              <w:bottom w:w="0" w:type="dxa"/>
-              <w:left w:w="0" w:type="dxa"/>
-              <w:right w:w="0" w:type="dxa"/>
-            </w:tcMar>
-            <w:vAlign w:val="center"/>
-          </w:tcPr>
-          <w:p>
-            <w:pPr>
-              <w:pStyle w:val="Normal"/>
-              <w:jc w:val="right"/>
-              <w:pBdr>
-                <w:bottom w:val="none" w:sz="0" w:space="0" w:color="000000"/>
-                <w:top w:val="none" w:sz="0" w:space="0" w:color="000000"/>
-                <w:left w:val="none" w:sz="0" w:space="0" w:color="000000"/>
-                <w:right w:val="none" w:sz="0" w:space="0" w:color="000000"/>
-              </w:pBdr>
-              <w:spacing w:after="100" w:before="100" w:line="240"/>
-              <w:ind w:firstLine="0" w:left="100" w:right="100"/>
-            </w:pPr>
-            <w:r xmlns:w="http://schemas.openxmlformats.org/wordprocessingml/2006/main" xmlns:wp="http://schemas.openxmlformats.org/drawingml/2006/wordprocessingDrawing" xmlns:r="http://schemas.openxmlformats.org/officeDocument/2006/relationships" xmlns:w14="http://schemas.microsoft.com/office/word/2010/wordml">
-              <w:rPr>
-                <w:rFonts w:ascii="Times New Roman" w:hAnsi="Times New Roman" w:eastAsia="Times New Roman" w:cs="Times New Roman"/>
-                <w:i w:val="false"/>
-                <w:b w:val="false"/>
-                <w:u w:val="none"/>
-                <w:sz w:val="24"/>
-                <w:szCs w:val="24"/>
-                <w:color w:val="000000"/>
-              </w:rPr>
               <w:t xml:space="preserve">39</w:t>
-            </w:r>
-          </w:p>
-        </w:tc>
-        <w:tc>
-          <w:tcPr>
-            <w:tcBorders>
-              <w:bottom w:val="none" w:sz="0" w:space="0" w:color="000000"/>
-              <w:top w:val="none" w:sz="0" w:space="0" w:color="000000"/>
-              <w:left w:val="none" w:sz="0" w:space="0" w:color="000000"/>
-              <w:right w:val="none" w:sz="0" w:space="0" w:color="000000"/>
-            </w:tcBorders>
-            <w:shd w:val="clear" w:color="auto" w:fill="FFFFFF"/>
-            <w:tcMar>
-              <w:top w:w="0" w:type="dxa"/>
-              <w:bottom w:w="0" w:type="dxa"/>
-              <w:left w:w="0" w:type="dxa"/>
-              <w:right w:w="0" w:type="dxa"/>
-            </w:tcMar>
-            <w:vAlign w:val="center"/>
-          </w:tcPr>
-          <w:p>
-            <w:pPr>
-              <w:pStyle w:val="Normal"/>
-              <w:jc w:val="right"/>
-              <w:pBdr>
-                <w:bottom w:val="none" w:sz="0" w:space="0" w:color="000000"/>
-                <w:top w:val="none" w:sz="0" w:space="0" w:color="000000"/>
-                <w:left w:val="none" w:sz="0" w:space="0" w:color="000000"/>
-                <w:right w:val="none" w:sz="0" w:space="0" w:color="000000"/>
-              </w:pBdr>
-              <w:spacing w:after="100" w:before="100" w:line="240"/>
-              <w:ind w:firstLine="0" w:left="100" w:right="100"/>
-            </w:pPr>
-            <w:r xmlns:w="http://schemas.openxmlformats.org/wordprocessingml/2006/main" xmlns:wp="http://schemas.openxmlformats.org/drawingml/2006/wordprocessingDrawing" xmlns:r="http://schemas.openxmlformats.org/officeDocument/2006/relationships" xmlns:w14="http://schemas.microsoft.com/office/word/2010/wordml">
-              <w:rPr>
-                <w:rFonts w:ascii="Times New Roman" w:hAnsi="Times New Roman" w:eastAsia="Times New Roman" w:cs="Times New Roman"/>
-                <w:i w:val="false"/>
-                <w:b w:val="false"/>
-                <w:u w:val="none"/>
-                <w:sz w:val="24"/>
-                <w:szCs w:val="24"/>
-                <w:color w:val="000000"/>
-              </w:rPr>
-              <w:t xml:space="preserve">41</w:t>
-            </w:r>
-          </w:p>
-        </w:tc>
-        <w:tc>
-          <w:tcPr>
-            <w:tcBorders>
-              <w:bottom w:val="none" w:sz="0" w:space="0" w:color="000000"/>
-              <w:top w:val="none" w:sz="0" w:space="0" w:color="000000"/>
-              <w:left w:val="none" w:sz="0" w:space="0" w:color="000000"/>
-              <w:right w:val="none" w:sz="0" w:space="0" w:color="000000"/>
-            </w:tcBorders>
-            <w:shd w:val="clear" w:color="auto" w:fill="FFFFFF"/>
-            <w:tcMar>
-              <w:top w:w="0" w:type="dxa"/>
-              <w:bottom w:w="0" w:type="dxa"/>
-              <w:left w:w="0" w:type="dxa"/>
-              <w:right w:w="0" w:type="dxa"/>
-            </w:tcMar>
-            <w:vAlign w:val="center"/>
-          </w:tcPr>
-          <w:p>
-            <w:pPr>
-              <w:pStyle w:val="Normal"/>
-              <w:jc w:val="right"/>
-              <w:pBdr>
-                <w:bottom w:val="none" w:sz="0" w:space="0" w:color="000000"/>
-                <w:top w:val="none" w:sz="0" w:space="0" w:color="000000"/>
-                <w:left w:val="none" w:sz="0" w:space="0" w:color="000000"/>
-                <w:right w:val="none" w:sz="0" w:space="0" w:color="000000"/>
-              </w:pBdr>
-              <w:spacing w:after="100" w:before="100" w:line="240"/>
-              <w:ind w:firstLine="0" w:left="100" w:right="100"/>
-            </w:pPr>
-            <w:r xmlns:w="http://schemas.openxmlformats.org/wordprocessingml/2006/main" xmlns:wp="http://schemas.openxmlformats.org/drawingml/2006/wordprocessingDrawing" xmlns:r="http://schemas.openxmlformats.org/officeDocument/2006/relationships" xmlns:w14="http://schemas.microsoft.com/office/word/2010/wordml">
-              <w:rPr>
-                <w:rFonts w:ascii="Times New Roman" w:hAnsi="Times New Roman" w:eastAsia="Times New Roman" w:cs="Times New Roman"/>
-                <w:i w:val="false"/>
-                <w:b w:val="false"/>
-                <w:u w:val="none"/>
-                <w:sz w:val="24"/>
-                <w:szCs w:val="24"/>
-                <w:color w:val="000000"/>
-              </w:rPr>
-              <w:t xml:space="preserve">42</w:t>
-            </w:r>
-          </w:p>
-        </w:tc>
-        <w:tc>
-          <w:tcPr>
-            <w:tcBorders>
-              <w:bottom w:val="none" w:sz="0" w:space="0" w:color="000000"/>
-              <w:top w:val="none" w:sz="0" w:space="0" w:color="000000"/>
-              <w:left w:val="none" w:sz="0" w:space="0" w:color="000000"/>
-              <w:right w:val="none" w:sz="0" w:space="0" w:color="000000"/>
-            </w:tcBorders>
-            <w:shd w:val="clear" w:color="auto" w:fill="FFFFFF"/>
-            <w:tcMar>
-              <w:top w:w="0" w:type="dxa"/>
-              <w:bottom w:w="0" w:type="dxa"/>
-              <w:left w:w="0" w:type="dxa"/>
-              <w:right w:w="0" w:type="dxa"/>
-            </w:tcMar>
-            <w:vAlign w:val="center"/>
-          </w:tcPr>
-          <w:p>
-            <w:pPr>
-              <w:pStyle w:val="Normal"/>
-              <w:jc w:val="right"/>
-              <w:pBdr>
-                <w:bottom w:val="none" w:sz="0" w:space="0" w:color="000000"/>
-                <w:top w:val="none" w:sz="0" w:space="0" w:color="000000"/>
-                <w:left w:val="none" w:sz="0" w:space="0" w:color="000000"/>
-                <w:right w:val="none" w:sz="0" w:space="0" w:color="000000"/>
-              </w:pBdr>
-              <w:spacing w:after="100" w:before="100" w:line="240"/>
-              <w:ind w:firstLine="0" w:left="100" w:right="100"/>
-            </w:pPr>
-            <w:r xmlns:w="http://schemas.openxmlformats.org/wordprocessingml/2006/main" xmlns:wp="http://schemas.openxmlformats.org/drawingml/2006/wordprocessingDrawing" xmlns:r="http://schemas.openxmlformats.org/officeDocument/2006/relationships" xmlns:w14="http://schemas.microsoft.com/office/word/2010/wordml">
-              <w:rPr>
-                <w:rFonts w:ascii="Times New Roman" w:hAnsi="Times New Roman" w:eastAsia="Times New Roman" w:cs="Times New Roman"/>
-                <w:i w:val="false"/>
-                <w:b w:val="false"/>
-                <w:u w:val="none"/>
-                <w:sz w:val="24"/>
-                <w:szCs w:val="24"/>
-                <w:color w:val="000000"/>
-              </w:rPr>
-              <w:t xml:space="preserve">44</w:t>
             </w:r>
           </w:p>
         </w:tc>
@@ -9155,7 +9158,227 @@
                 <w:szCs w:val="24"/>
                 <w:color w:val="000000"/>
               </w:rPr>
-              <w:t xml:space="preserve">45</w:t>
+              <w:t xml:space="preserve">41</w:t>
+            </w:r>
+          </w:p>
+        </w:tc>
+        <w:tc>
+          <w:tcPr>
+            <w:tcBorders>
+              <w:bottom w:val="none" w:sz="0" w:space="0" w:color="000000"/>
+              <w:top w:val="none" w:sz="0" w:space="0" w:color="000000"/>
+              <w:left w:val="none" w:sz="0" w:space="0" w:color="000000"/>
+              <w:right w:val="none" w:sz="0" w:space="0" w:color="000000"/>
+            </w:tcBorders>
+            <w:shd w:val="clear" w:color="auto" w:fill="FFFFFF"/>
+            <w:tcMar>
+              <w:top w:w="0" w:type="dxa"/>
+              <w:bottom w:w="0" w:type="dxa"/>
+              <w:left w:w="0" w:type="dxa"/>
+              <w:right w:w="0" w:type="dxa"/>
+            </w:tcMar>
+            <w:vAlign w:val="center"/>
+          </w:tcPr>
+          <w:p>
+            <w:pPr>
+              <w:pStyle w:val="Normal"/>
+              <w:jc w:val="right"/>
+              <w:pBdr>
+                <w:bottom w:val="none" w:sz="0" w:space="0" w:color="000000"/>
+                <w:top w:val="none" w:sz="0" w:space="0" w:color="000000"/>
+                <w:left w:val="none" w:sz="0" w:space="0" w:color="000000"/>
+                <w:right w:val="none" w:sz="0" w:space="0" w:color="000000"/>
+              </w:pBdr>
+              <w:spacing w:after="100" w:before="100" w:line="240"/>
+              <w:ind w:firstLine="0" w:left="100" w:right="100"/>
+            </w:pPr>
+            <w:r xmlns:w="http://schemas.openxmlformats.org/wordprocessingml/2006/main" xmlns:wp="http://schemas.openxmlformats.org/drawingml/2006/wordprocessingDrawing" xmlns:r="http://schemas.openxmlformats.org/officeDocument/2006/relationships" xmlns:w14="http://schemas.microsoft.com/office/word/2010/wordml">
+              <w:rPr>
+                <w:rFonts w:ascii="Times New Roman" w:hAnsi="Times New Roman" w:eastAsia="Times New Roman" w:cs="Times New Roman"/>
+                <w:i w:val="false"/>
+                <w:b w:val="false"/>
+                <w:u w:val="none"/>
+                <w:sz w:val="24"/>
+                <w:szCs w:val="24"/>
+                <w:color w:val="000000"/>
+              </w:rPr>
+              <w:t xml:space="preserve">41</w:t>
+            </w:r>
+          </w:p>
+        </w:tc>
+        <w:tc>
+          <w:tcPr>
+            <w:tcBorders>
+              <w:bottom w:val="none" w:sz="0" w:space="0" w:color="000000"/>
+              <w:top w:val="none" w:sz="0" w:space="0" w:color="000000"/>
+              <w:left w:val="none" w:sz="0" w:space="0" w:color="000000"/>
+              <w:right w:val="none" w:sz="0" w:space="0" w:color="000000"/>
+            </w:tcBorders>
+            <w:shd w:val="clear" w:color="auto" w:fill="FFFFFF"/>
+            <w:tcMar>
+              <w:top w:w="0" w:type="dxa"/>
+              <w:bottom w:w="0" w:type="dxa"/>
+              <w:left w:w="0" w:type="dxa"/>
+              <w:right w:w="0" w:type="dxa"/>
+            </w:tcMar>
+            <w:vAlign w:val="center"/>
+          </w:tcPr>
+          <w:p>
+            <w:pPr>
+              <w:pStyle w:val="Normal"/>
+              <w:jc w:val="right"/>
+              <w:pBdr>
+                <w:bottom w:val="none" w:sz="0" w:space="0" w:color="000000"/>
+                <w:top w:val="none" w:sz="0" w:space="0" w:color="000000"/>
+                <w:left w:val="none" w:sz="0" w:space="0" w:color="000000"/>
+                <w:right w:val="none" w:sz="0" w:space="0" w:color="000000"/>
+              </w:pBdr>
+              <w:spacing w:after="100" w:before="100" w:line="240"/>
+              <w:ind w:firstLine="0" w:left="100" w:right="100"/>
+            </w:pPr>
+            <w:r xmlns:w="http://schemas.openxmlformats.org/wordprocessingml/2006/main" xmlns:wp="http://schemas.openxmlformats.org/drawingml/2006/wordprocessingDrawing" xmlns:r="http://schemas.openxmlformats.org/officeDocument/2006/relationships" xmlns:w14="http://schemas.microsoft.com/office/word/2010/wordml">
+              <w:rPr>
+                <w:rFonts w:ascii="Times New Roman" w:hAnsi="Times New Roman" w:eastAsia="Times New Roman" w:cs="Times New Roman"/>
+                <w:i w:val="false"/>
+                <w:b w:val="false"/>
+                <w:u w:val="none"/>
+                <w:sz w:val="24"/>
+                <w:szCs w:val="24"/>
+                <w:color w:val="000000"/>
+              </w:rPr>
+              <w:t xml:space="preserve">41</w:t>
+            </w:r>
+          </w:p>
+        </w:tc>
+        <w:tc>
+          <w:tcPr>
+            <w:tcBorders>
+              <w:bottom w:val="none" w:sz="0" w:space="0" w:color="000000"/>
+              <w:top w:val="none" w:sz="0" w:space="0" w:color="000000"/>
+              <w:left w:val="none" w:sz="0" w:space="0" w:color="000000"/>
+              <w:right w:val="none" w:sz="0" w:space="0" w:color="000000"/>
+            </w:tcBorders>
+            <w:shd w:val="clear" w:color="auto" w:fill="FFFFFF"/>
+            <w:tcMar>
+              <w:top w:w="0" w:type="dxa"/>
+              <w:bottom w:w="0" w:type="dxa"/>
+              <w:left w:w="0" w:type="dxa"/>
+              <w:right w:w="0" w:type="dxa"/>
+            </w:tcMar>
+            <w:vAlign w:val="center"/>
+          </w:tcPr>
+          <w:p>
+            <w:pPr>
+              <w:pStyle w:val="Normal"/>
+              <w:jc w:val="right"/>
+              <w:pBdr>
+                <w:bottom w:val="none" w:sz="0" w:space="0" w:color="000000"/>
+                <w:top w:val="none" w:sz="0" w:space="0" w:color="000000"/>
+                <w:left w:val="none" w:sz="0" w:space="0" w:color="000000"/>
+                <w:right w:val="none" w:sz="0" w:space="0" w:color="000000"/>
+              </w:pBdr>
+              <w:spacing w:after="100" w:before="100" w:line="240"/>
+              <w:ind w:firstLine="0" w:left="100" w:right="100"/>
+            </w:pPr>
+            <w:r xmlns:w="http://schemas.openxmlformats.org/wordprocessingml/2006/main" xmlns:wp="http://schemas.openxmlformats.org/drawingml/2006/wordprocessingDrawing" xmlns:r="http://schemas.openxmlformats.org/officeDocument/2006/relationships" xmlns:w14="http://schemas.microsoft.com/office/word/2010/wordml">
+              <w:rPr>
+                <w:rFonts w:ascii="Times New Roman" w:hAnsi="Times New Roman" w:eastAsia="Times New Roman" w:cs="Times New Roman"/>
+                <w:i w:val="false"/>
+                <w:b w:val="false"/>
+                <w:u w:val="none"/>
+                <w:sz w:val="24"/>
+                <w:szCs w:val="24"/>
+                <w:color w:val="000000"/>
+              </w:rPr>
+              <w:t xml:space="preserve">41</w:t>
+            </w:r>
+          </w:p>
+        </w:tc>
+        <w:tc>
+          <w:tcPr>
+            <w:tcBorders>
+              <w:bottom w:val="none" w:sz="0" w:space="0" w:color="000000"/>
+              <w:top w:val="none" w:sz="0" w:space="0" w:color="000000"/>
+              <w:left w:val="none" w:sz="0" w:space="0" w:color="000000"/>
+              <w:right w:val="none" w:sz="0" w:space="0" w:color="000000"/>
+            </w:tcBorders>
+            <w:shd w:val="clear" w:color="auto" w:fill="FFFFFF"/>
+            <w:tcMar>
+              <w:top w:w="0" w:type="dxa"/>
+              <w:bottom w:w="0" w:type="dxa"/>
+              <w:left w:w="0" w:type="dxa"/>
+              <w:right w:w="0" w:type="dxa"/>
+            </w:tcMar>
+            <w:vAlign w:val="center"/>
+          </w:tcPr>
+          <w:p>
+            <w:pPr>
+              <w:pStyle w:val="Normal"/>
+              <w:jc w:val="right"/>
+              <w:pBdr>
+                <w:bottom w:val="none" w:sz="0" w:space="0" w:color="000000"/>
+                <w:top w:val="none" w:sz="0" w:space="0" w:color="000000"/>
+                <w:left w:val="none" w:sz="0" w:space="0" w:color="000000"/>
+                <w:right w:val="none" w:sz="0" w:space="0" w:color="000000"/>
+              </w:pBdr>
+              <w:spacing w:after="100" w:before="100" w:line="240"/>
+              <w:ind w:firstLine="0" w:left="100" w:right="100"/>
+            </w:pPr>
+            <w:r xmlns:w="http://schemas.openxmlformats.org/wordprocessingml/2006/main" xmlns:wp="http://schemas.openxmlformats.org/drawingml/2006/wordprocessingDrawing" xmlns:r="http://schemas.openxmlformats.org/officeDocument/2006/relationships" xmlns:w14="http://schemas.microsoft.com/office/word/2010/wordml">
+              <w:rPr>
+                <w:rFonts w:ascii="Times New Roman" w:hAnsi="Times New Roman" w:eastAsia="Times New Roman" w:cs="Times New Roman"/>
+                <w:i w:val="false"/>
+                <w:b w:val="false"/>
+                <w:u w:val="none"/>
+                <w:sz w:val="24"/>
+                <w:szCs w:val="24"/>
+                <w:color w:val="000000"/>
+              </w:rPr>
+              <w:t xml:space="preserve">41</w:t>
+            </w:r>
+          </w:p>
+        </w:tc>
+        <w:tc>
+          <w:tcPr>
+            <w:tcBorders>
+              <w:bottom w:val="none" w:sz="0" w:space="0" w:color="000000"/>
+              <w:top w:val="none" w:sz="0" w:space="0" w:color="000000"/>
+              <w:left w:val="none" w:sz="0" w:space="0" w:color="000000"/>
+              <w:right w:val="none" w:sz="0" w:space="0" w:color="000000"/>
+            </w:tcBorders>
+            <w:shd w:val="clear" w:color="auto" w:fill="FFFFFF"/>
+            <w:tcMar>
+              <w:top w:w="0" w:type="dxa"/>
+              <w:bottom w:w="0" w:type="dxa"/>
+              <w:left w:w="0" w:type="dxa"/>
+              <w:right w:w="0" w:type="dxa"/>
+            </w:tcMar>
+            <w:vAlign w:val="center"/>
+          </w:tcPr>
+          <w:p>
+            <w:pPr>
+              <w:pStyle w:val="Normal"/>
+              <w:jc w:val="right"/>
+              <w:pBdr>
+                <w:bottom w:val="none" w:sz="0" w:space="0" w:color="000000"/>
+                <w:top w:val="none" w:sz="0" w:space="0" w:color="000000"/>
+                <w:left w:val="none" w:sz="0" w:space="0" w:color="000000"/>
+                <w:right w:val="none" w:sz="0" w:space="0" w:color="000000"/>
+              </w:pBdr>
+              <w:spacing w:after="100" w:before="100" w:line="240"/>
+              <w:ind w:firstLine="0" w:left="100" w:right="100"/>
+            </w:pPr>
+            <w:r xmlns:w="http://schemas.openxmlformats.org/wordprocessingml/2006/main" xmlns:wp="http://schemas.openxmlformats.org/drawingml/2006/wordprocessingDrawing" xmlns:r="http://schemas.openxmlformats.org/officeDocument/2006/relationships" xmlns:w14="http://schemas.microsoft.com/office/word/2010/wordml">
+              <w:rPr>
+                <w:rFonts w:ascii="Times New Roman" w:hAnsi="Times New Roman" w:eastAsia="Times New Roman" w:cs="Times New Roman"/>
+                <w:i w:val="false"/>
+                <w:b w:val="false"/>
+                <w:u w:val="none"/>
+                <w:sz w:val="24"/>
+                <w:szCs w:val="24"/>
+                <w:color w:val="000000"/>
+              </w:rPr>
+              <w:t xml:space="preserve">43</w:t>
             </w:r>
           </w:p>
         </w:tc>
@@ -9287,50 +9510,6 @@
                 <w:szCs w:val="24"/>
                 <w:color w:val="000000"/>
               </w:rPr>
-              <w:t xml:space="preserve">47</w:t>
-            </w:r>
-          </w:p>
-        </w:tc>
-        <w:tc>
-          <w:tcPr>
-            <w:tcBorders>
-              <w:bottom w:val="none" w:sz="0" w:space="0" w:color="000000"/>
-              <w:top w:val="none" w:sz="0" w:space="0" w:color="000000"/>
-              <w:left w:val="none" w:sz="0" w:space="0" w:color="000000"/>
-              <w:right w:val="none" w:sz="0" w:space="0" w:color="000000"/>
-            </w:tcBorders>
-            <w:shd w:val="clear" w:color="auto" w:fill="FFFFFF"/>
-            <w:tcMar>
-              <w:top w:w="0" w:type="dxa"/>
-              <w:bottom w:w="0" w:type="dxa"/>
-              <w:left w:w="0" w:type="dxa"/>
-              <w:right w:w="0" w:type="dxa"/>
-            </w:tcMar>
-            <w:vAlign w:val="center"/>
-          </w:tcPr>
-          <w:p>
-            <w:pPr>
-              <w:pStyle w:val="Normal"/>
-              <w:jc w:val="right"/>
-              <w:pBdr>
-                <w:bottom w:val="none" w:sz="0" w:space="0" w:color="000000"/>
-                <w:top w:val="none" w:sz="0" w:space="0" w:color="000000"/>
-                <w:left w:val="none" w:sz="0" w:space="0" w:color="000000"/>
-                <w:right w:val="none" w:sz="0" w:space="0" w:color="000000"/>
-              </w:pBdr>
-              <w:spacing w:after="100" w:before="100" w:line="240"/>
-              <w:ind w:firstLine="0" w:left="100" w:right="100"/>
-            </w:pPr>
-            <w:r xmlns:w="http://schemas.openxmlformats.org/wordprocessingml/2006/main" xmlns:wp="http://schemas.openxmlformats.org/drawingml/2006/wordprocessingDrawing" xmlns:r="http://schemas.openxmlformats.org/officeDocument/2006/relationships" xmlns:w14="http://schemas.microsoft.com/office/word/2010/wordml">
-              <w:rPr>
-                <w:rFonts w:ascii="Times New Roman" w:hAnsi="Times New Roman" w:eastAsia="Times New Roman" w:cs="Times New Roman"/>
-                <w:i w:val="false"/>
-                <w:b w:val="false"/>
-                <w:u w:val="none"/>
-                <w:sz w:val="24"/>
-                <w:szCs w:val="24"/>
-                <w:color w:val="000000"/>
-              </w:rPr>
               <w:t xml:space="preserve">48</w:t>
             </w:r>
           </w:p>
@@ -9375,50 +9554,6 @@
                 <w:szCs w:val="24"/>
                 <w:color w:val="000000"/>
               </w:rPr>
-              <w:t xml:space="preserve">49</w:t>
-            </w:r>
-          </w:p>
-        </w:tc>
-        <w:tc>
-          <w:tcPr>
-            <w:tcBorders>
-              <w:bottom w:val="none" w:sz="0" w:space="0" w:color="000000"/>
-              <w:top w:val="none" w:sz="0" w:space="0" w:color="000000"/>
-              <w:left w:val="none" w:sz="0" w:space="0" w:color="000000"/>
-              <w:right w:val="none" w:sz="0" w:space="0" w:color="000000"/>
-            </w:tcBorders>
-            <w:shd w:val="clear" w:color="auto" w:fill="FFFFFF"/>
-            <w:tcMar>
-              <w:top w:w="0" w:type="dxa"/>
-              <w:bottom w:w="0" w:type="dxa"/>
-              <w:left w:w="0" w:type="dxa"/>
-              <w:right w:w="0" w:type="dxa"/>
-            </w:tcMar>
-            <w:vAlign w:val="center"/>
-          </w:tcPr>
-          <w:p>
-            <w:pPr>
-              <w:pStyle w:val="Normal"/>
-              <w:jc w:val="right"/>
-              <w:pBdr>
-                <w:bottom w:val="none" w:sz="0" w:space="0" w:color="000000"/>
-                <w:top w:val="none" w:sz="0" w:space="0" w:color="000000"/>
-                <w:left w:val="none" w:sz="0" w:space="0" w:color="000000"/>
-                <w:right w:val="none" w:sz="0" w:space="0" w:color="000000"/>
-              </w:pBdr>
-              <w:spacing w:after="100" w:before="100" w:line="240"/>
-              <w:ind w:firstLine="0" w:left="100" w:right="100"/>
-            </w:pPr>
-            <w:r xmlns:w="http://schemas.openxmlformats.org/wordprocessingml/2006/main" xmlns:wp="http://schemas.openxmlformats.org/drawingml/2006/wordprocessingDrawing" xmlns:r="http://schemas.openxmlformats.org/officeDocument/2006/relationships" xmlns:w14="http://schemas.microsoft.com/office/word/2010/wordml">
-              <w:rPr>
-                <w:rFonts w:ascii="Times New Roman" w:hAnsi="Times New Roman" w:eastAsia="Times New Roman" w:cs="Times New Roman"/>
-                <w:i w:val="false"/>
-                <w:b w:val="false"/>
-                <w:u w:val="none"/>
-                <w:sz w:val="24"/>
-                <w:szCs w:val="24"/>
-                <w:color w:val="000000"/>
-              </w:rPr>
               <w:t xml:space="preserve">50</w:t>
             </w:r>
           </w:p>
@@ -9507,139 +9642,7 @@
                 <w:szCs w:val="24"/>
                 <w:color w:val="000000"/>
               </w:rPr>
-              <w:t xml:space="preserve">53</w:t>
-            </w:r>
-          </w:p>
-        </w:tc>
-        <w:tc>
-          <w:tcPr>
-            <w:tcBorders>
-              <w:bottom w:val="none" w:sz="0" w:space="0" w:color="000000"/>
-              <w:top w:val="none" w:sz="0" w:space="0" w:color="000000"/>
-              <w:left w:val="none" w:sz="0" w:space="0" w:color="000000"/>
-              <w:right w:val="none" w:sz="0" w:space="0" w:color="000000"/>
-            </w:tcBorders>
-            <w:shd w:val="clear" w:color="auto" w:fill="FFFFFF"/>
-            <w:tcMar>
-              <w:top w:w="0" w:type="dxa"/>
-              <w:bottom w:w="0" w:type="dxa"/>
-              <w:left w:w="0" w:type="dxa"/>
-              <w:right w:w="0" w:type="dxa"/>
-            </w:tcMar>
-            <w:vAlign w:val="center"/>
-          </w:tcPr>
-          <w:p>
-            <w:pPr>
-              <w:pStyle w:val="Normal"/>
-              <w:jc w:val="right"/>
-              <w:pBdr>
-                <w:bottom w:val="none" w:sz="0" w:space="0" w:color="000000"/>
-                <w:top w:val="none" w:sz="0" w:space="0" w:color="000000"/>
-                <w:left w:val="none" w:sz="0" w:space="0" w:color="000000"/>
-                <w:right w:val="none" w:sz="0" w:space="0" w:color="000000"/>
-              </w:pBdr>
-              <w:spacing w:after="100" w:before="100" w:line="240"/>
-              <w:ind w:firstLine="0" w:left="100" w:right="100"/>
-            </w:pPr>
-            <w:r xmlns:w="http://schemas.openxmlformats.org/wordprocessingml/2006/main" xmlns:wp="http://schemas.openxmlformats.org/drawingml/2006/wordprocessingDrawing" xmlns:r="http://schemas.openxmlformats.org/officeDocument/2006/relationships" xmlns:w14="http://schemas.microsoft.com/office/word/2010/wordml">
-              <w:rPr>
-                <w:rFonts w:ascii="Times New Roman" w:hAnsi="Times New Roman" w:eastAsia="Times New Roman" w:cs="Times New Roman"/>
-                <w:i w:val="false"/>
-                <w:b w:val="false"/>
-                <w:u w:val="none"/>
-                <w:sz w:val="24"/>
-                <w:szCs w:val="24"/>
-                <w:color w:val="000000"/>
-              </w:rPr>
-              <w:t xml:space="preserve">55</w:t>
-            </w:r>
-          </w:p>
-        </w:tc>
-        <w:tc>
-          <w:tcPr>
-            <w:tcBorders>
-              <w:bottom w:val="none" w:sz="0" w:space="0" w:color="000000"/>
-              <w:top w:val="none" w:sz="0" w:space="0" w:color="000000"/>
-              <w:left w:val="none" w:sz="0" w:space="0" w:color="000000"/>
-              <w:right w:val="none" w:sz="0" w:space="0" w:color="000000"/>
-            </w:tcBorders>
-            <w:shd w:val="clear" w:color="auto" w:fill="FFFFFF"/>
-            <w:tcMar>
-              <w:top w:w="0" w:type="dxa"/>
-              <w:bottom w:w="0" w:type="dxa"/>
-              <w:left w:w="0" w:type="dxa"/>
-              <w:right w:w="0" w:type="dxa"/>
-            </w:tcMar>
-            <w:vAlign w:val="center"/>
-          </w:tcPr>
-          <w:p>
-            <w:pPr>
-              <w:pStyle w:val="Normal"/>
-              <w:jc w:val="right"/>
-              <w:pBdr>
-                <w:bottom w:val="none" w:sz="0" w:space="0" w:color="000000"/>
-                <w:top w:val="none" w:sz="0" w:space="0" w:color="000000"/>
-                <w:left w:val="none" w:sz="0" w:space="0" w:color="000000"/>
-                <w:right w:val="none" w:sz="0" w:space="0" w:color="000000"/>
-              </w:pBdr>
-              <w:spacing w:after="100" w:before="100" w:line="240"/>
-              <w:ind w:firstLine="0" w:left="100" w:right="100"/>
-            </w:pPr>
-            <w:r xmlns:w="http://schemas.openxmlformats.org/wordprocessingml/2006/main" xmlns:wp="http://schemas.openxmlformats.org/drawingml/2006/wordprocessingDrawing" xmlns:r="http://schemas.openxmlformats.org/officeDocument/2006/relationships" xmlns:w14="http://schemas.microsoft.com/office/word/2010/wordml">
-              <w:rPr>
-                <w:rFonts w:ascii="Times New Roman" w:hAnsi="Times New Roman" w:eastAsia="Times New Roman" w:cs="Times New Roman"/>
-                <w:i w:val="false"/>
-                <w:b w:val="false"/>
-                <w:u w:val="none"/>
-                <w:sz w:val="24"/>
-                <w:szCs w:val="24"/>
-                <w:color w:val="000000"/>
-              </w:rPr>
-              <w:t xml:space="preserve">57</w:t>
-            </w:r>
-          </w:p>
-        </w:tc>
-        <w:tc>
-          <w:tcPr>
-            <w:tcBorders>
-              <w:bottom w:val="none" w:sz="0" w:space="0" w:color="000000"/>
-              <w:top w:val="none" w:sz="0" w:space="0" w:color="000000"/>
-              <w:left w:val="none" w:sz="0" w:space="0" w:color="000000"/>
-              <w:right w:val="none" w:sz="0" w:space="0" w:color="000000"/>
-            </w:tcBorders>
-            <w:shd w:val="clear" w:color="auto" w:fill="FFFFFF"/>
-            <w:tcMar>
-              <w:top w:w="0" w:type="dxa"/>
-              <w:bottom w:w="0" w:type="dxa"/>
-              <w:left w:w="0" w:type="dxa"/>
-              <w:right w:w="0" w:type="dxa"/>
-            </w:tcMar>
-            <w:vAlign w:val="center"/>
-          </w:tcPr>
-          <w:p>
-            <w:pPr>
-              <w:pStyle w:val="Normal"/>
-              <w:jc w:val="right"/>
-              <w:pBdr>
-                <w:bottom w:val="none" w:sz="0" w:space="0" w:color="000000"/>
-                <w:top w:val="none" w:sz="0" w:space="0" w:color="000000"/>
-                <w:left w:val="none" w:sz="0" w:space="0" w:color="000000"/>
-                <w:right w:val="none" w:sz="0" w:space="0" w:color="000000"/>
-              </w:pBdr>
-              <w:spacing w:after="100" w:before="100" w:line="240"/>
-              <w:ind w:firstLine="0" w:left="100" w:right="100"/>
-            </w:pPr>
-            <w:r xmlns:w="http://schemas.openxmlformats.org/wordprocessingml/2006/main" xmlns:wp="http://schemas.openxmlformats.org/drawingml/2006/wordprocessingDrawing" xmlns:r="http://schemas.openxmlformats.org/officeDocument/2006/relationships" xmlns:w14="http://schemas.microsoft.com/office/word/2010/wordml">
-              <w:rPr>
-                <w:rFonts w:ascii="Times New Roman" w:hAnsi="Times New Roman" w:eastAsia="Times New Roman" w:cs="Times New Roman"/>
-                <w:i w:val="false"/>
-                <w:b w:val="false"/>
-                <w:u w:val="none"/>
-                <w:sz w:val="24"/>
-                <w:szCs w:val="24"/>
-                <w:color w:val="000000"/>
-              </w:rPr>
-              <w:t xml:space="preserve">57</w:t>
+              <w:t xml:space="preserve">52</w:t>
             </w:r>
           </w:p>
         </w:tc>
@@ -9733,51 +9736,7 @@
                 <w:szCs w:val="24"/>
                 <w:color w:val="000000"/>
               </w:rPr>
-              <w:t xml:space="preserve">57</w:t>
-            </w:r>
-          </w:p>
-        </w:tc>
-        <w:tc>
-          <w:tcPr>
-            <w:tcBorders>
-              <w:bottom w:val="none" w:sz="0" w:space="0" w:color="000000"/>
-              <w:top w:val="none" w:sz="0" w:space="0" w:color="000000"/>
-              <w:left w:val="none" w:sz="0" w:space="0" w:color="000000"/>
-              <w:right w:val="none" w:sz="0" w:space="0" w:color="000000"/>
-            </w:tcBorders>
-            <w:shd w:val="clear" w:color="auto" w:fill="FFFFFF"/>
-            <w:tcMar>
-              <w:top w:w="0" w:type="dxa"/>
-              <w:bottom w:w="0" w:type="dxa"/>
-              <w:left w:w="0" w:type="dxa"/>
-              <w:right w:w="0" w:type="dxa"/>
-            </w:tcMar>
-            <w:vAlign w:val="center"/>
-          </w:tcPr>
-          <w:p>
-            <w:pPr>
-              <w:pStyle w:val="Normal"/>
-              <w:jc w:val="right"/>
-              <w:pBdr>
-                <w:bottom w:val="none" w:sz="0" w:space="0" w:color="000000"/>
-                <w:top w:val="none" w:sz="0" w:space="0" w:color="000000"/>
-                <w:left w:val="none" w:sz="0" w:space="0" w:color="000000"/>
-                <w:right w:val="none" w:sz="0" w:space="0" w:color="000000"/>
-              </w:pBdr>
-              <w:spacing w:after="100" w:before="100" w:line="240"/>
-              <w:ind w:firstLine="0" w:left="100" w:right="100"/>
-            </w:pPr>
-            <w:r xmlns:w="http://schemas.openxmlformats.org/wordprocessingml/2006/main" xmlns:wp="http://schemas.openxmlformats.org/drawingml/2006/wordprocessingDrawing" xmlns:r="http://schemas.openxmlformats.org/officeDocument/2006/relationships" xmlns:w14="http://schemas.microsoft.com/office/word/2010/wordml">
-              <w:rPr>
-                <w:rFonts w:ascii="Times New Roman" w:hAnsi="Times New Roman" w:eastAsia="Times New Roman" w:cs="Times New Roman"/>
-                <w:i w:val="false"/>
-                <w:b w:val="false"/>
-                <w:u w:val="none"/>
-                <w:sz w:val="24"/>
-                <w:szCs w:val="24"/>
-                <w:color w:val="000000"/>
-              </w:rPr>
-              <w:t xml:space="preserve">57</w:t>
+              <w:t xml:space="preserve">54</w:t>
             </w:r>
           </w:p>
         </w:tc>
@@ -9865,183 +9824,51 @@
                 <w:szCs w:val="24"/>
                 <w:color w:val="000000"/>
               </w:rPr>
-              <w:t xml:space="preserve">55</w:t>
-            </w:r>
-          </w:p>
-        </w:tc>
-        <w:tc>
-          <w:tcPr>
-            <w:tcBorders>
-              <w:bottom w:val="none" w:sz="0" w:space="0" w:color="000000"/>
-              <w:top w:val="none" w:sz="0" w:space="0" w:color="000000"/>
-              <w:left w:val="none" w:sz="0" w:space="0" w:color="000000"/>
-              <w:right w:val="none" w:sz="0" w:space="0" w:color="000000"/>
-            </w:tcBorders>
-            <w:shd w:val="clear" w:color="auto" w:fill="FFFFFF"/>
-            <w:tcMar>
-              <w:top w:w="0" w:type="dxa"/>
-              <w:bottom w:w="0" w:type="dxa"/>
-              <w:left w:w="0" w:type="dxa"/>
-              <w:right w:w="0" w:type="dxa"/>
-            </w:tcMar>
-            <w:vAlign w:val="center"/>
-          </w:tcPr>
-          <w:p>
-            <w:pPr>
-              <w:pStyle w:val="Normal"/>
-              <w:jc w:val="right"/>
-              <w:pBdr>
-                <w:bottom w:val="none" w:sz="0" w:space="0" w:color="000000"/>
-                <w:top w:val="none" w:sz="0" w:space="0" w:color="000000"/>
-                <w:left w:val="none" w:sz="0" w:space="0" w:color="000000"/>
-                <w:right w:val="none" w:sz="0" w:space="0" w:color="000000"/>
-              </w:pBdr>
-              <w:spacing w:after="100" w:before="100" w:line="240"/>
-              <w:ind w:firstLine="0" w:left="100" w:right="100"/>
-            </w:pPr>
-            <w:r xmlns:w="http://schemas.openxmlformats.org/wordprocessingml/2006/main" xmlns:wp="http://schemas.openxmlformats.org/drawingml/2006/wordprocessingDrawing" xmlns:r="http://schemas.openxmlformats.org/officeDocument/2006/relationships" xmlns:w14="http://schemas.microsoft.com/office/word/2010/wordml">
-              <w:rPr>
-                <w:rFonts w:ascii="Times New Roman" w:hAnsi="Times New Roman" w:eastAsia="Times New Roman" w:cs="Times New Roman"/>
-                <w:i w:val="false"/>
-                <w:b w:val="false"/>
-                <w:u w:val="none"/>
-                <w:sz w:val="24"/>
-                <w:szCs w:val="24"/>
-                <w:color w:val="000000"/>
-              </w:rPr>
-              <w:t xml:space="preserve">56</w:t>
-            </w:r>
-          </w:p>
-        </w:tc>
-        <w:tc>
-          <w:tcPr>
-            <w:tcBorders>
-              <w:bottom w:val="none" w:sz="0" w:space="0" w:color="000000"/>
-              <w:top w:val="none" w:sz="0" w:space="0" w:color="000000"/>
-              <w:left w:val="none" w:sz="0" w:space="0" w:color="000000"/>
-              <w:right w:val="none" w:sz="0" w:space="0" w:color="000000"/>
-            </w:tcBorders>
-            <w:shd w:val="clear" w:color="auto" w:fill="FFFFFF"/>
-            <w:tcMar>
-              <w:top w:w="0" w:type="dxa"/>
-              <w:bottom w:w="0" w:type="dxa"/>
-              <w:left w:w="0" w:type="dxa"/>
-              <w:right w:w="0" w:type="dxa"/>
-            </w:tcMar>
-            <w:vAlign w:val="center"/>
-          </w:tcPr>
-          <w:p>
-            <w:pPr>
-              <w:pStyle w:val="Normal"/>
-              <w:jc w:val="right"/>
-              <w:pBdr>
-                <w:bottom w:val="none" w:sz="0" w:space="0" w:color="000000"/>
-                <w:top w:val="none" w:sz="0" w:space="0" w:color="000000"/>
-                <w:left w:val="none" w:sz="0" w:space="0" w:color="000000"/>
-                <w:right w:val="none" w:sz="0" w:space="0" w:color="000000"/>
-              </w:pBdr>
-              <w:spacing w:after="100" w:before="100" w:line="240"/>
-              <w:ind w:firstLine="0" w:left="100" w:right="100"/>
-            </w:pPr>
-            <w:r xmlns:w="http://schemas.openxmlformats.org/wordprocessingml/2006/main" xmlns:wp="http://schemas.openxmlformats.org/drawingml/2006/wordprocessingDrawing" xmlns:r="http://schemas.openxmlformats.org/officeDocument/2006/relationships" xmlns:w14="http://schemas.microsoft.com/office/word/2010/wordml">
-              <w:rPr>
-                <w:rFonts w:ascii="Times New Roman" w:hAnsi="Times New Roman" w:eastAsia="Times New Roman" w:cs="Times New Roman"/>
-                <w:i w:val="false"/>
-                <w:b w:val="false"/>
-                <w:u w:val="none"/>
-                <w:sz w:val="24"/>
-                <w:szCs w:val="24"/>
-                <w:color w:val="000000"/>
-              </w:rPr>
-              <w:t xml:space="preserve">55</w:t>
-            </w:r>
-          </w:p>
-        </w:tc>
-        <w:tc>
-          <w:tcPr>
-            <w:tcBorders>
-              <w:bottom w:val="none" w:sz="0" w:space="0" w:color="000000"/>
-              <w:top w:val="none" w:sz="0" w:space="0" w:color="000000"/>
-              <w:left w:val="none" w:sz="0" w:space="0" w:color="000000"/>
-              <w:right w:val="none" w:sz="0" w:space="0" w:color="000000"/>
-            </w:tcBorders>
-            <w:shd w:val="clear" w:color="auto" w:fill="FFFFFF"/>
-            <w:tcMar>
-              <w:top w:w="0" w:type="dxa"/>
-              <w:bottom w:w="0" w:type="dxa"/>
-              <w:left w:w="0" w:type="dxa"/>
-              <w:right w:w="0" w:type="dxa"/>
-            </w:tcMar>
-            <w:vAlign w:val="center"/>
-          </w:tcPr>
-          <w:p>
-            <w:pPr>
-              <w:pStyle w:val="Normal"/>
-              <w:jc w:val="right"/>
-              <w:pBdr>
-                <w:bottom w:val="none" w:sz="0" w:space="0" w:color="000000"/>
-                <w:top w:val="none" w:sz="0" w:space="0" w:color="000000"/>
-                <w:left w:val="none" w:sz="0" w:space="0" w:color="000000"/>
-                <w:right w:val="none" w:sz="0" w:space="0" w:color="000000"/>
-              </w:pBdr>
-              <w:spacing w:after="100" w:before="100" w:line="240"/>
-              <w:ind w:firstLine="0" w:left="100" w:right="100"/>
-            </w:pPr>
-            <w:r xmlns:w="http://schemas.openxmlformats.org/wordprocessingml/2006/main" xmlns:wp="http://schemas.openxmlformats.org/drawingml/2006/wordprocessingDrawing" xmlns:r="http://schemas.openxmlformats.org/officeDocument/2006/relationships" xmlns:w14="http://schemas.microsoft.com/office/word/2010/wordml">
-              <w:rPr>
-                <w:rFonts w:ascii="Times New Roman" w:hAnsi="Times New Roman" w:eastAsia="Times New Roman" w:cs="Times New Roman"/>
-                <w:i w:val="false"/>
-                <w:b w:val="false"/>
-                <w:u w:val="none"/>
-                <w:sz w:val="24"/>
-                <w:szCs w:val="24"/>
-                <w:color w:val="000000"/>
-              </w:rPr>
-              <w:t xml:space="preserve">56</w:t>
-            </w:r>
-          </w:p>
-        </w:tc>
-        <w:tc>
-          <w:tcPr>
-            <w:tcBorders>
-              <w:bottom w:val="none" w:sz="0" w:space="0" w:color="000000"/>
-              <w:top w:val="none" w:sz="0" w:space="0" w:color="000000"/>
-              <w:left w:val="none" w:sz="0" w:space="0" w:color="000000"/>
-              <w:right w:val="none" w:sz="0" w:space="0" w:color="000000"/>
-            </w:tcBorders>
-            <w:shd w:val="clear" w:color="auto" w:fill="FFFFFF"/>
-            <w:tcMar>
-              <w:top w:w="0" w:type="dxa"/>
-              <w:bottom w:w="0" w:type="dxa"/>
-              <w:left w:w="0" w:type="dxa"/>
-              <w:right w:w="0" w:type="dxa"/>
-            </w:tcMar>
-            <w:vAlign w:val="center"/>
-          </w:tcPr>
-          <w:p>
-            <w:pPr>
-              <w:pStyle w:val="Normal"/>
-              <w:jc w:val="right"/>
-              <w:pBdr>
-                <w:bottom w:val="none" w:sz="0" w:space="0" w:color="000000"/>
-                <w:top w:val="none" w:sz="0" w:space="0" w:color="000000"/>
-                <w:left w:val="none" w:sz="0" w:space="0" w:color="000000"/>
-                <w:right w:val="none" w:sz="0" w:space="0" w:color="000000"/>
-              </w:pBdr>
-              <w:spacing w:after="100" w:before="100" w:line="240"/>
-              <w:ind w:firstLine="0" w:left="100" w:right="100"/>
-            </w:pPr>
-            <w:r xmlns:w="http://schemas.openxmlformats.org/wordprocessingml/2006/main" xmlns:wp="http://schemas.openxmlformats.org/drawingml/2006/wordprocessingDrawing" xmlns:r="http://schemas.openxmlformats.org/officeDocument/2006/relationships" xmlns:w14="http://schemas.microsoft.com/office/word/2010/wordml">
-              <w:rPr>
-                <w:rFonts w:ascii="Times New Roman" w:hAnsi="Times New Roman" w:eastAsia="Times New Roman" w:cs="Times New Roman"/>
-                <w:i w:val="false"/>
-                <w:b w:val="false"/>
-                <w:u w:val="none"/>
-                <w:sz w:val="24"/>
-                <w:szCs w:val="24"/>
-                <w:color w:val="000000"/>
-              </w:rPr>
-              <w:t xml:space="preserve">57</w:t>
+              <w:t xml:space="preserve">58</w:t>
+            </w:r>
+          </w:p>
+        </w:tc>
+        <w:tc>
+          <w:tcPr>
+            <w:tcBorders>
+              <w:bottom w:val="none" w:sz="0" w:space="0" w:color="000000"/>
+              <w:top w:val="none" w:sz="0" w:space="0" w:color="000000"/>
+              <w:left w:val="none" w:sz="0" w:space="0" w:color="000000"/>
+              <w:right w:val="none" w:sz="0" w:space="0" w:color="000000"/>
+            </w:tcBorders>
+            <w:shd w:val="clear" w:color="auto" w:fill="FFFFFF"/>
+            <w:tcMar>
+              <w:top w:w="0" w:type="dxa"/>
+              <w:bottom w:w="0" w:type="dxa"/>
+              <w:left w:w="0" w:type="dxa"/>
+              <w:right w:w="0" w:type="dxa"/>
+            </w:tcMar>
+            <w:vAlign w:val="center"/>
+          </w:tcPr>
+          <w:p>
+            <w:pPr>
+              <w:pStyle w:val="Normal"/>
+              <w:jc w:val="right"/>
+              <w:pBdr>
+                <w:bottom w:val="none" w:sz="0" w:space="0" w:color="000000"/>
+                <w:top w:val="none" w:sz="0" w:space="0" w:color="000000"/>
+                <w:left w:val="none" w:sz="0" w:space="0" w:color="000000"/>
+                <w:right w:val="none" w:sz="0" w:space="0" w:color="000000"/>
+              </w:pBdr>
+              <w:spacing w:after="100" w:before="100" w:line="240"/>
+              <w:ind w:firstLine="0" w:left="100" w:right="100"/>
+            </w:pPr>
+            <w:r xmlns:w="http://schemas.openxmlformats.org/wordprocessingml/2006/main" xmlns:wp="http://schemas.openxmlformats.org/drawingml/2006/wordprocessingDrawing" xmlns:r="http://schemas.openxmlformats.org/officeDocument/2006/relationships" xmlns:w14="http://schemas.microsoft.com/office/word/2010/wordml">
+              <w:rPr>
+                <w:rFonts w:ascii="Times New Roman" w:hAnsi="Times New Roman" w:eastAsia="Times New Roman" w:cs="Times New Roman"/>
+                <w:i w:val="false"/>
+                <w:b w:val="false"/>
+                <w:u w:val="none"/>
+                <w:sz w:val="24"/>
+                <w:szCs w:val="24"/>
+                <w:color w:val="000000"/>
+              </w:rPr>
+              <w:t xml:space="preserve">58</w:t>
             </w:r>
           </w:p>
         </w:tc>
@@ -10129,7 +9956,7 @@
                 <w:szCs w:val="24"/>
                 <w:color w:val="000000"/>
               </w:rPr>
-              <w:t xml:space="preserve">59</w:t>
+              <w:t xml:space="preserve">62</w:t>
             </w:r>
           </w:p>
         </w:tc>
@@ -10217,7 +10044,183 @@
                 <w:szCs w:val="24"/>
                 <w:color w:val="000000"/>
               </w:rPr>
-              <w:t xml:space="preserve">61</w:t>
+              <w:t xml:space="preserve">62</w:t>
+            </w:r>
+          </w:p>
+        </w:tc>
+        <w:tc>
+          <w:tcPr>
+            <w:tcBorders>
+              <w:bottom w:val="none" w:sz="0" w:space="0" w:color="000000"/>
+              <w:top w:val="none" w:sz="0" w:space="0" w:color="000000"/>
+              <w:left w:val="none" w:sz="0" w:space="0" w:color="000000"/>
+              <w:right w:val="none" w:sz="0" w:space="0" w:color="000000"/>
+            </w:tcBorders>
+            <w:shd w:val="clear" w:color="auto" w:fill="FFFFFF"/>
+            <w:tcMar>
+              <w:top w:w="0" w:type="dxa"/>
+              <w:bottom w:w="0" w:type="dxa"/>
+              <w:left w:w="0" w:type="dxa"/>
+              <w:right w:w="0" w:type="dxa"/>
+            </w:tcMar>
+            <w:vAlign w:val="center"/>
+          </w:tcPr>
+          <w:p>
+            <w:pPr>
+              <w:pStyle w:val="Normal"/>
+              <w:jc w:val="right"/>
+              <w:pBdr>
+                <w:bottom w:val="none" w:sz="0" w:space="0" w:color="000000"/>
+                <w:top w:val="none" w:sz="0" w:space="0" w:color="000000"/>
+                <w:left w:val="none" w:sz="0" w:space="0" w:color="000000"/>
+                <w:right w:val="none" w:sz="0" w:space="0" w:color="000000"/>
+              </w:pBdr>
+              <w:spacing w:after="100" w:before="100" w:line="240"/>
+              <w:ind w:firstLine="0" w:left="100" w:right="100"/>
+            </w:pPr>
+            <w:r xmlns:w="http://schemas.openxmlformats.org/wordprocessingml/2006/main" xmlns:wp="http://schemas.openxmlformats.org/drawingml/2006/wordprocessingDrawing" xmlns:r="http://schemas.openxmlformats.org/officeDocument/2006/relationships" xmlns:w14="http://schemas.microsoft.com/office/word/2010/wordml">
+              <w:rPr>
+                <w:rFonts w:ascii="Times New Roman" w:hAnsi="Times New Roman" w:eastAsia="Times New Roman" w:cs="Times New Roman"/>
+                <w:i w:val="false"/>
+                <w:b w:val="false"/>
+                <w:u w:val="none"/>
+                <w:sz w:val="24"/>
+                <w:szCs w:val="24"/>
+                <w:color w:val="000000"/>
+              </w:rPr>
+              <w:t xml:space="preserve">62</w:t>
+            </w:r>
+          </w:p>
+        </w:tc>
+        <w:tc>
+          <w:tcPr>
+            <w:tcBorders>
+              <w:bottom w:val="none" w:sz="0" w:space="0" w:color="000000"/>
+              <w:top w:val="none" w:sz="0" w:space="0" w:color="000000"/>
+              <w:left w:val="none" w:sz="0" w:space="0" w:color="000000"/>
+              <w:right w:val="none" w:sz="0" w:space="0" w:color="000000"/>
+            </w:tcBorders>
+            <w:shd w:val="clear" w:color="auto" w:fill="FFFFFF"/>
+            <w:tcMar>
+              <w:top w:w="0" w:type="dxa"/>
+              <w:bottom w:w="0" w:type="dxa"/>
+              <w:left w:w="0" w:type="dxa"/>
+              <w:right w:w="0" w:type="dxa"/>
+            </w:tcMar>
+            <w:vAlign w:val="center"/>
+          </w:tcPr>
+          <w:p>
+            <w:pPr>
+              <w:pStyle w:val="Normal"/>
+              <w:jc w:val="right"/>
+              <w:pBdr>
+                <w:bottom w:val="none" w:sz="0" w:space="0" w:color="000000"/>
+                <w:top w:val="none" w:sz="0" w:space="0" w:color="000000"/>
+                <w:left w:val="none" w:sz="0" w:space="0" w:color="000000"/>
+                <w:right w:val="none" w:sz="0" w:space="0" w:color="000000"/>
+              </w:pBdr>
+              <w:spacing w:after="100" w:before="100" w:line="240"/>
+              <w:ind w:firstLine="0" w:left="100" w:right="100"/>
+            </w:pPr>
+            <w:r xmlns:w="http://schemas.openxmlformats.org/wordprocessingml/2006/main" xmlns:wp="http://schemas.openxmlformats.org/drawingml/2006/wordprocessingDrawing" xmlns:r="http://schemas.openxmlformats.org/officeDocument/2006/relationships" xmlns:w14="http://schemas.microsoft.com/office/word/2010/wordml">
+              <w:rPr>
+                <w:rFonts w:ascii="Times New Roman" w:hAnsi="Times New Roman" w:eastAsia="Times New Roman" w:cs="Times New Roman"/>
+                <w:i w:val="false"/>
+                <w:b w:val="false"/>
+                <w:u w:val="none"/>
+                <w:sz w:val="24"/>
+                <w:szCs w:val="24"/>
+                <w:color w:val="000000"/>
+              </w:rPr>
+              <w:t xml:space="preserve">63</w:t>
+            </w:r>
+          </w:p>
+        </w:tc>
+        <w:tc>
+          <w:tcPr>
+            <w:tcBorders>
+              <w:bottom w:val="none" w:sz="0" w:space="0" w:color="000000"/>
+              <w:top w:val="none" w:sz="0" w:space="0" w:color="000000"/>
+              <w:left w:val="none" w:sz="0" w:space="0" w:color="000000"/>
+              <w:right w:val="none" w:sz="0" w:space="0" w:color="000000"/>
+            </w:tcBorders>
+            <w:shd w:val="clear" w:color="auto" w:fill="FFFFFF"/>
+            <w:tcMar>
+              <w:top w:w="0" w:type="dxa"/>
+              <w:bottom w:w="0" w:type="dxa"/>
+              <w:left w:w="0" w:type="dxa"/>
+              <w:right w:w="0" w:type="dxa"/>
+            </w:tcMar>
+            <w:vAlign w:val="center"/>
+          </w:tcPr>
+          <w:p>
+            <w:pPr>
+              <w:pStyle w:val="Normal"/>
+              <w:jc w:val="right"/>
+              <w:pBdr>
+                <w:bottom w:val="none" w:sz="0" w:space="0" w:color="000000"/>
+                <w:top w:val="none" w:sz="0" w:space="0" w:color="000000"/>
+                <w:left w:val="none" w:sz="0" w:space="0" w:color="000000"/>
+                <w:right w:val="none" w:sz="0" w:space="0" w:color="000000"/>
+              </w:pBdr>
+              <w:spacing w:after="100" w:before="100" w:line="240"/>
+              <w:ind w:firstLine="0" w:left="100" w:right="100"/>
+            </w:pPr>
+            <w:r xmlns:w="http://schemas.openxmlformats.org/wordprocessingml/2006/main" xmlns:wp="http://schemas.openxmlformats.org/drawingml/2006/wordprocessingDrawing" xmlns:r="http://schemas.openxmlformats.org/officeDocument/2006/relationships" xmlns:w14="http://schemas.microsoft.com/office/word/2010/wordml">
+              <w:rPr>
+                <w:rFonts w:ascii="Times New Roman" w:hAnsi="Times New Roman" w:eastAsia="Times New Roman" w:cs="Times New Roman"/>
+                <w:i w:val="false"/>
+                <w:b w:val="false"/>
+                <w:u w:val="none"/>
+                <w:sz w:val="24"/>
+                <w:szCs w:val="24"/>
+                <w:color w:val="000000"/>
+              </w:rPr>
+              <w:t xml:space="preserve">65</w:t>
+            </w:r>
+          </w:p>
+        </w:tc>
+        <w:tc>
+          <w:tcPr>
+            <w:tcBorders>
+              <w:bottom w:val="none" w:sz="0" w:space="0" w:color="000000"/>
+              <w:top w:val="none" w:sz="0" w:space="0" w:color="000000"/>
+              <w:left w:val="none" w:sz="0" w:space="0" w:color="000000"/>
+              <w:right w:val="none" w:sz="0" w:space="0" w:color="000000"/>
+            </w:tcBorders>
+            <w:shd w:val="clear" w:color="auto" w:fill="FFFFFF"/>
+            <w:tcMar>
+              <w:top w:w="0" w:type="dxa"/>
+              <w:bottom w:w="0" w:type="dxa"/>
+              <w:left w:w="0" w:type="dxa"/>
+              <w:right w:w="0" w:type="dxa"/>
+            </w:tcMar>
+            <w:vAlign w:val="center"/>
+          </w:tcPr>
+          <w:p>
+            <w:pPr>
+              <w:pStyle w:val="Normal"/>
+              <w:jc w:val="right"/>
+              <w:pBdr>
+                <w:bottom w:val="none" w:sz="0" w:space="0" w:color="000000"/>
+                <w:top w:val="none" w:sz="0" w:space="0" w:color="000000"/>
+                <w:left w:val="none" w:sz="0" w:space="0" w:color="000000"/>
+                <w:right w:val="none" w:sz="0" w:space="0" w:color="000000"/>
+              </w:pBdr>
+              <w:spacing w:after="100" w:before="100" w:line="240"/>
+              <w:ind w:firstLine="0" w:left="100" w:right="100"/>
+            </w:pPr>
+            <w:r xmlns:w="http://schemas.openxmlformats.org/wordprocessingml/2006/main" xmlns:wp="http://schemas.openxmlformats.org/drawingml/2006/wordprocessingDrawing" xmlns:r="http://schemas.openxmlformats.org/officeDocument/2006/relationships" xmlns:w14="http://schemas.microsoft.com/office/word/2010/wordml">
+              <w:rPr>
+                <w:rFonts w:ascii="Times New Roman" w:hAnsi="Times New Roman" w:eastAsia="Times New Roman" w:cs="Times New Roman"/>
+                <w:i w:val="false"/>
+                <w:b w:val="false"/>
+                <w:u w:val="none"/>
+                <w:sz w:val="24"/>
+                <w:szCs w:val="24"/>
+                <w:color w:val="000000"/>
+              </w:rPr>
+              <w:t xml:space="preserve">65</w:t>
             </w:r>
           </w:p>
         </w:tc>
@@ -10311,226 +10314,6 @@
                 <w:szCs w:val="24"/>
                 <w:color w:val="000000"/>
               </w:rPr>
-              <w:t xml:space="preserve">63</w:t>
-            </w:r>
-          </w:p>
-        </w:tc>
-        <w:tc>
-          <w:tcPr>
-            <w:tcBorders>
-              <w:bottom w:val="none" w:sz="0" w:space="0" w:color="000000"/>
-              <w:top w:val="none" w:sz="0" w:space="0" w:color="000000"/>
-              <w:left w:val="none" w:sz="0" w:space="0" w:color="000000"/>
-              <w:right w:val="none" w:sz="0" w:space="0" w:color="000000"/>
-            </w:tcBorders>
-            <w:shd w:val="clear" w:color="auto" w:fill="FFFFFF"/>
-            <w:tcMar>
-              <w:top w:w="0" w:type="dxa"/>
-              <w:bottom w:w="0" w:type="dxa"/>
-              <w:left w:w="0" w:type="dxa"/>
-              <w:right w:w="0" w:type="dxa"/>
-            </w:tcMar>
-            <w:vAlign w:val="center"/>
-          </w:tcPr>
-          <w:p>
-            <w:pPr>
-              <w:pStyle w:val="Normal"/>
-              <w:jc w:val="right"/>
-              <w:pBdr>
-                <w:bottom w:val="none" w:sz="0" w:space="0" w:color="000000"/>
-                <w:top w:val="none" w:sz="0" w:space="0" w:color="000000"/>
-                <w:left w:val="none" w:sz="0" w:space="0" w:color="000000"/>
-                <w:right w:val="none" w:sz="0" w:space="0" w:color="000000"/>
-              </w:pBdr>
-              <w:spacing w:after="100" w:before="100" w:line="240"/>
-              <w:ind w:firstLine="0" w:left="100" w:right="100"/>
-            </w:pPr>
-            <w:r xmlns:w="http://schemas.openxmlformats.org/wordprocessingml/2006/main" xmlns:wp="http://schemas.openxmlformats.org/drawingml/2006/wordprocessingDrawing" xmlns:r="http://schemas.openxmlformats.org/officeDocument/2006/relationships" xmlns:w14="http://schemas.microsoft.com/office/word/2010/wordml">
-              <w:rPr>
-                <w:rFonts w:ascii="Times New Roman" w:hAnsi="Times New Roman" w:eastAsia="Times New Roman" w:cs="Times New Roman"/>
-                <w:i w:val="false"/>
-                <w:b w:val="false"/>
-                <w:u w:val="none"/>
-                <w:sz w:val="24"/>
-                <w:szCs w:val="24"/>
-                <w:color w:val="000000"/>
-              </w:rPr>
-              <w:t xml:space="preserve">65</w:t>
-            </w:r>
-          </w:p>
-        </w:tc>
-        <w:tc>
-          <w:tcPr>
-            <w:tcBorders>
-              <w:bottom w:val="none" w:sz="0" w:space="0" w:color="000000"/>
-              <w:top w:val="none" w:sz="0" w:space="0" w:color="000000"/>
-              <w:left w:val="none" w:sz="0" w:space="0" w:color="000000"/>
-              <w:right w:val="none" w:sz="0" w:space="0" w:color="000000"/>
-            </w:tcBorders>
-            <w:shd w:val="clear" w:color="auto" w:fill="FFFFFF"/>
-            <w:tcMar>
-              <w:top w:w="0" w:type="dxa"/>
-              <w:bottom w:w="0" w:type="dxa"/>
-              <w:left w:w="0" w:type="dxa"/>
-              <w:right w:w="0" w:type="dxa"/>
-            </w:tcMar>
-            <w:vAlign w:val="center"/>
-          </w:tcPr>
-          <w:p>
-            <w:pPr>
-              <w:pStyle w:val="Normal"/>
-              <w:jc w:val="right"/>
-              <w:pBdr>
-                <w:bottom w:val="none" w:sz="0" w:space="0" w:color="000000"/>
-                <w:top w:val="none" w:sz="0" w:space="0" w:color="000000"/>
-                <w:left w:val="none" w:sz="0" w:space="0" w:color="000000"/>
-                <w:right w:val="none" w:sz="0" w:space="0" w:color="000000"/>
-              </w:pBdr>
-              <w:spacing w:after="100" w:before="100" w:line="240"/>
-              <w:ind w:firstLine="0" w:left="100" w:right="100"/>
-            </w:pPr>
-            <w:r xmlns:w="http://schemas.openxmlformats.org/wordprocessingml/2006/main" xmlns:wp="http://schemas.openxmlformats.org/drawingml/2006/wordprocessingDrawing" xmlns:r="http://schemas.openxmlformats.org/officeDocument/2006/relationships" xmlns:w14="http://schemas.microsoft.com/office/word/2010/wordml">
-              <w:rPr>
-                <w:rFonts w:ascii="Times New Roman" w:hAnsi="Times New Roman" w:eastAsia="Times New Roman" w:cs="Times New Roman"/>
-                <w:i w:val="false"/>
-                <w:b w:val="false"/>
-                <w:u w:val="none"/>
-                <w:sz w:val="24"/>
-                <w:szCs w:val="24"/>
-                <w:color w:val="000000"/>
-              </w:rPr>
-              <w:t xml:space="preserve">65</w:t>
-            </w:r>
-          </w:p>
-        </w:tc>
-        <w:tc>
-          <w:tcPr>
-            <w:tcBorders>
-              <w:bottom w:val="none" w:sz="0" w:space="0" w:color="000000"/>
-              <w:top w:val="none" w:sz="0" w:space="0" w:color="000000"/>
-              <w:left w:val="none" w:sz="0" w:space="0" w:color="000000"/>
-              <w:right w:val="none" w:sz="0" w:space="0" w:color="000000"/>
-            </w:tcBorders>
-            <w:shd w:val="clear" w:color="auto" w:fill="FFFFFF"/>
-            <w:tcMar>
-              <w:top w:w="0" w:type="dxa"/>
-              <w:bottom w:w="0" w:type="dxa"/>
-              <w:left w:w="0" w:type="dxa"/>
-              <w:right w:w="0" w:type="dxa"/>
-            </w:tcMar>
-            <w:vAlign w:val="center"/>
-          </w:tcPr>
-          <w:p>
-            <w:pPr>
-              <w:pStyle w:val="Normal"/>
-              <w:jc w:val="right"/>
-              <w:pBdr>
-                <w:bottom w:val="none" w:sz="0" w:space="0" w:color="000000"/>
-                <w:top w:val="none" w:sz="0" w:space="0" w:color="000000"/>
-                <w:left w:val="none" w:sz="0" w:space="0" w:color="000000"/>
-                <w:right w:val="none" w:sz="0" w:space="0" w:color="000000"/>
-              </w:pBdr>
-              <w:spacing w:after="100" w:before="100" w:line="240"/>
-              <w:ind w:firstLine="0" w:left="100" w:right="100"/>
-            </w:pPr>
-            <w:r xmlns:w="http://schemas.openxmlformats.org/wordprocessingml/2006/main" xmlns:wp="http://schemas.openxmlformats.org/drawingml/2006/wordprocessingDrawing" xmlns:r="http://schemas.openxmlformats.org/officeDocument/2006/relationships" xmlns:w14="http://schemas.microsoft.com/office/word/2010/wordml">
-              <w:rPr>
-                <w:rFonts w:ascii="Times New Roman" w:hAnsi="Times New Roman" w:eastAsia="Times New Roman" w:cs="Times New Roman"/>
-                <w:i w:val="false"/>
-                <w:b w:val="false"/>
-                <w:u w:val="none"/>
-                <w:sz w:val="24"/>
-                <w:szCs w:val="24"/>
-                <w:color w:val="000000"/>
-              </w:rPr>
-              <w:t xml:space="preserve">65</w:t>
-            </w:r>
-          </w:p>
-        </w:tc>
-        <w:tc>
-          <w:tcPr>
-            <w:tcBorders>
-              <w:bottom w:val="none" w:sz="0" w:space="0" w:color="000000"/>
-              <w:top w:val="none" w:sz="0" w:space="0" w:color="000000"/>
-              <w:left w:val="none" w:sz="0" w:space="0" w:color="000000"/>
-              <w:right w:val="none" w:sz="0" w:space="0" w:color="000000"/>
-            </w:tcBorders>
-            <w:shd w:val="clear" w:color="auto" w:fill="FFFFFF"/>
-            <w:tcMar>
-              <w:top w:w="0" w:type="dxa"/>
-              <w:bottom w:w="0" w:type="dxa"/>
-              <w:left w:w="0" w:type="dxa"/>
-              <w:right w:w="0" w:type="dxa"/>
-            </w:tcMar>
-            <w:vAlign w:val="center"/>
-          </w:tcPr>
-          <w:p>
-            <w:pPr>
-              <w:pStyle w:val="Normal"/>
-              <w:jc w:val="right"/>
-              <w:pBdr>
-                <w:bottom w:val="none" w:sz="0" w:space="0" w:color="000000"/>
-                <w:top w:val="none" w:sz="0" w:space="0" w:color="000000"/>
-                <w:left w:val="none" w:sz="0" w:space="0" w:color="000000"/>
-                <w:right w:val="none" w:sz="0" w:space="0" w:color="000000"/>
-              </w:pBdr>
-              <w:spacing w:after="100" w:before="100" w:line="240"/>
-              <w:ind w:firstLine="0" w:left="100" w:right="100"/>
-            </w:pPr>
-            <w:r xmlns:w="http://schemas.openxmlformats.org/wordprocessingml/2006/main" xmlns:wp="http://schemas.openxmlformats.org/drawingml/2006/wordprocessingDrawing" xmlns:r="http://schemas.openxmlformats.org/officeDocument/2006/relationships" xmlns:w14="http://schemas.microsoft.com/office/word/2010/wordml">
-              <w:rPr>
-                <w:rFonts w:ascii="Times New Roman" w:hAnsi="Times New Roman" w:eastAsia="Times New Roman" w:cs="Times New Roman"/>
-                <w:i w:val="false"/>
-                <w:b w:val="false"/>
-                <w:u w:val="none"/>
-                <w:sz w:val="24"/>
-                <w:szCs w:val="24"/>
-                <w:color w:val="000000"/>
-              </w:rPr>
-              <w:t xml:space="preserve">64</w:t>
-            </w:r>
-          </w:p>
-        </w:tc>
-        <w:tc>
-          <w:tcPr>
-            <w:tcBorders>
-              <w:bottom w:val="none" w:sz="0" w:space="0" w:color="000000"/>
-              <w:top w:val="none" w:sz="0" w:space="0" w:color="000000"/>
-              <w:left w:val="none" w:sz="0" w:space="0" w:color="000000"/>
-              <w:right w:val="none" w:sz="0" w:space="0" w:color="000000"/>
-            </w:tcBorders>
-            <w:shd w:val="clear" w:color="auto" w:fill="FFFFFF"/>
-            <w:tcMar>
-              <w:top w:w="0" w:type="dxa"/>
-              <w:bottom w:w="0" w:type="dxa"/>
-              <w:left w:w="0" w:type="dxa"/>
-              <w:right w:w="0" w:type="dxa"/>
-            </w:tcMar>
-            <w:vAlign w:val="center"/>
-          </w:tcPr>
-          <w:p>
-            <w:pPr>
-              <w:pStyle w:val="Normal"/>
-              <w:jc w:val="right"/>
-              <w:pBdr>
-                <w:bottom w:val="none" w:sz="0" w:space="0" w:color="000000"/>
-                <w:top w:val="none" w:sz="0" w:space="0" w:color="000000"/>
-                <w:left w:val="none" w:sz="0" w:space="0" w:color="000000"/>
-                <w:right w:val="none" w:sz="0" w:space="0" w:color="000000"/>
-              </w:pBdr>
-              <w:spacing w:after="100" w:before="100" w:line="240"/>
-              <w:ind w:firstLine="0" w:left="100" w:right="100"/>
-            </w:pPr>
-            <w:r xmlns:w="http://schemas.openxmlformats.org/wordprocessingml/2006/main" xmlns:wp="http://schemas.openxmlformats.org/drawingml/2006/wordprocessingDrawing" xmlns:r="http://schemas.openxmlformats.org/officeDocument/2006/relationships" xmlns:w14="http://schemas.microsoft.com/office/word/2010/wordml">
-              <w:rPr>
-                <w:rFonts w:ascii="Times New Roman" w:hAnsi="Times New Roman" w:eastAsia="Times New Roman" w:cs="Times New Roman"/>
-                <w:i w:val="false"/>
-                <w:b w:val="false"/>
-                <w:u w:val="none"/>
-                <w:sz w:val="24"/>
-                <w:szCs w:val="24"/>
-                <w:color w:val="000000"/>
-              </w:rPr>
               <w:t xml:space="preserve">66</w:t>
             </w:r>
           </w:p>
@@ -10575,50 +10358,6 @@
                 <w:szCs w:val="24"/>
                 <w:color w:val="000000"/>
               </w:rPr>
-              <w:t xml:space="preserve">67</w:t>
-            </w:r>
-          </w:p>
-        </w:tc>
-        <w:tc>
-          <w:tcPr>
-            <w:tcBorders>
-              <w:bottom w:val="none" w:sz="0" w:space="0" w:color="000000"/>
-              <w:top w:val="none" w:sz="0" w:space="0" w:color="000000"/>
-              <w:left w:val="none" w:sz="0" w:space="0" w:color="000000"/>
-              <w:right w:val="none" w:sz="0" w:space="0" w:color="000000"/>
-            </w:tcBorders>
-            <w:shd w:val="clear" w:color="auto" w:fill="FFFFFF"/>
-            <w:tcMar>
-              <w:top w:w="0" w:type="dxa"/>
-              <w:bottom w:w="0" w:type="dxa"/>
-              <w:left w:w="0" w:type="dxa"/>
-              <w:right w:w="0" w:type="dxa"/>
-            </w:tcMar>
-            <w:vAlign w:val="center"/>
-          </w:tcPr>
-          <w:p>
-            <w:pPr>
-              <w:pStyle w:val="Normal"/>
-              <w:jc w:val="right"/>
-              <w:pBdr>
-                <w:bottom w:val="none" w:sz="0" w:space="0" w:color="000000"/>
-                <w:top w:val="none" w:sz="0" w:space="0" w:color="000000"/>
-                <w:left w:val="none" w:sz="0" w:space="0" w:color="000000"/>
-                <w:right w:val="none" w:sz="0" w:space="0" w:color="000000"/>
-              </w:pBdr>
-              <w:spacing w:after="100" w:before="100" w:line="240"/>
-              <w:ind w:firstLine="0" w:left="100" w:right="100"/>
-            </w:pPr>
-            <w:r xmlns:w="http://schemas.openxmlformats.org/wordprocessingml/2006/main" xmlns:wp="http://schemas.openxmlformats.org/drawingml/2006/wordprocessingDrawing" xmlns:r="http://schemas.openxmlformats.org/officeDocument/2006/relationships" xmlns:w14="http://schemas.microsoft.com/office/word/2010/wordml">
-              <w:rPr>
-                <w:rFonts w:ascii="Times New Roman" w:hAnsi="Times New Roman" w:eastAsia="Times New Roman" w:cs="Times New Roman"/>
-                <w:i w:val="false"/>
-                <w:b w:val="false"/>
-                <w:u w:val="none"/>
-                <w:sz w:val="24"/>
-                <w:szCs w:val="24"/>
-                <w:color w:val="000000"/>
-              </w:rPr>
               <w:t xml:space="preserve">68</w:t>
             </w:r>
           </w:p>
@@ -10663,7 +10402,95 @@
                 <w:szCs w:val="24"/>
                 <w:color w:val="000000"/>
               </w:rPr>
-              <w:t xml:space="preserve">69</w:t>
+              <w:t xml:space="preserve">68</w:t>
+            </w:r>
+          </w:p>
+        </w:tc>
+        <w:tc>
+          <w:tcPr>
+            <w:tcBorders>
+              <w:bottom w:val="none" w:sz="0" w:space="0" w:color="000000"/>
+              <w:top w:val="none" w:sz="0" w:space="0" w:color="000000"/>
+              <w:left w:val="none" w:sz="0" w:space="0" w:color="000000"/>
+              <w:right w:val="none" w:sz="0" w:space="0" w:color="000000"/>
+            </w:tcBorders>
+            <w:shd w:val="clear" w:color="auto" w:fill="FFFFFF"/>
+            <w:tcMar>
+              <w:top w:w="0" w:type="dxa"/>
+              <w:bottom w:w="0" w:type="dxa"/>
+              <w:left w:w="0" w:type="dxa"/>
+              <w:right w:w="0" w:type="dxa"/>
+            </w:tcMar>
+            <w:vAlign w:val="center"/>
+          </w:tcPr>
+          <w:p>
+            <w:pPr>
+              <w:pStyle w:val="Normal"/>
+              <w:jc w:val="right"/>
+              <w:pBdr>
+                <w:bottom w:val="none" w:sz="0" w:space="0" w:color="000000"/>
+                <w:top w:val="none" w:sz="0" w:space="0" w:color="000000"/>
+                <w:left w:val="none" w:sz="0" w:space="0" w:color="000000"/>
+                <w:right w:val="none" w:sz="0" w:space="0" w:color="000000"/>
+              </w:pBdr>
+              <w:spacing w:after="100" w:before="100" w:line="240"/>
+              <w:ind w:firstLine="0" w:left="100" w:right="100"/>
+            </w:pPr>
+            <w:r xmlns:w="http://schemas.openxmlformats.org/wordprocessingml/2006/main" xmlns:wp="http://schemas.openxmlformats.org/drawingml/2006/wordprocessingDrawing" xmlns:r="http://schemas.openxmlformats.org/officeDocument/2006/relationships" xmlns:w14="http://schemas.microsoft.com/office/word/2010/wordml">
+              <w:rPr>
+                <w:rFonts w:ascii="Times New Roman" w:hAnsi="Times New Roman" w:eastAsia="Times New Roman" w:cs="Times New Roman"/>
+                <w:i w:val="false"/>
+                <w:b w:val="false"/>
+                <w:u w:val="none"/>
+                <w:sz w:val="24"/>
+                <w:szCs w:val="24"/>
+                <w:color w:val="000000"/>
+              </w:rPr>
+              <w:t xml:space="preserve">70</w:t>
+            </w:r>
+          </w:p>
+        </w:tc>
+        <w:tc>
+          <w:tcPr>
+            <w:tcBorders>
+              <w:bottom w:val="none" w:sz="0" w:space="0" w:color="000000"/>
+              <w:top w:val="none" w:sz="0" w:space="0" w:color="000000"/>
+              <w:left w:val="none" w:sz="0" w:space="0" w:color="000000"/>
+              <w:right w:val="none" w:sz="0" w:space="0" w:color="000000"/>
+            </w:tcBorders>
+            <w:shd w:val="clear" w:color="auto" w:fill="FFFFFF"/>
+            <w:tcMar>
+              <w:top w:w="0" w:type="dxa"/>
+              <w:bottom w:w="0" w:type="dxa"/>
+              <w:left w:w="0" w:type="dxa"/>
+              <w:right w:w="0" w:type="dxa"/>
+            </w:tcMar>
+            <w:vAlign w:val="center"/>
+          </w:tcPr>
+          <w:p>
+            <w:pPr>
+              <w:pStyle w:val="Normal"/>
+              <w:jc w:val="right"/>
+              <w:pBdr>
+                <w:bottom w:val="none" w:sz="0" w:space="0" w:color="000000"/>
+                <w:top w:val="none" w:sz="0" w:space="0" w:color="000000"/>
+                <w:left w:val="none" w:sz="0" w:space="0" w:color="000000"/>
+                <w:right w:val="none" w:sz="0" w:space="0" w:color="000000"/>
+              </w:pBdr>
+              <w:spacing w:after="100" w:before="100" w:line="240"/>
+              <w:ind w:firstLine="0" w:left="100" w:right="100"/>
+            </w:pPr>
+            <w:r xmlns:w="http://schemas.openxmlformats.org/wordprocessingml/2006/main" xmlns:wp="http://schemas.openxmlformats.org/drawingml/2006/wordprocessingDrawing" xmlns:r="http://schemas.openxmlformats.org/officeDocument/2006/relationships" xmlns:w14="http://schemas.microsoft.com/office/word/2010/wordml">
+              <w:rPr>
+                <w:rFonts w:ascii="Times New Roman" w:hAnsi="Times New Roman" w:eastAsia="Times New Roman" w:cs="Times New Roman"/>
+                <w:i w:val="false"/>
+                <w:b w:val="false"/>
+                <w:u w:val="none"/>
+                <w:sz w:val="24"/>
+                <w:szCs w:val="24"/>
+                <w:color w:val="000000"/>
+              </w:rPr>
+              <w:t xml:space="preserve">70</w:t>
             </w:r>
           </w:p>
         </w:tc>
@@ -10751,51 +10578,227 @@
                 <w:szCs w:val="24"/>
                 <w:color w:val="000000"/>
               </w:rPr>
-              <w:t xml:space="preserve">72</w:t>
-            </w:r>
-          </w:p>
-        </w:tc>
-        <w:tc>
-          <w:tcPr>
-            <w:tcBorders>
-              <w:bottom w:val="none" w:sz="0" w:space="0" w:color="000000"/>
-              <w:top w:val="none" w:sz="0" w:space="0" w:color="000000"/>
-              <w:left w:val="none" w:sz="0" w:space="0" w:color="000000"/>
-              <w:right w:val="none" w:sz="0" w:space="0" w:color="000000"/>
-            </w:tcBorders>
-            <w:shd w:val="clear" w:color="auto" w:fill="FFFFFF"/>
-            <w:tcMar>
-              <w:top w:w="0" w:type="dxa"/>
-              <w:bottom w:w="0" w:type="dxa"/>
-              <w:left w:w="0" w:type="dxa"/>
-              <w:right w:w="0" w:type="dxa"/>
-            </w:tcMar>
-            <w:vAlign w:val="center"/>
-          </w:tcPr>
-          <w:p>
-            <w:pPr>
-              <w:pStyle w:val="Normal"/>
-              <w:jc w:val="right"/>
-              <w:pBdr>
-                <w:bottom w:val="none" w:sz="0" w:space="0" w:color="000000"/>
-                <w:top w:val="none" w:sz="0" w:space="0" w:color="000000"/>
-                <w:left w:val="none" w:sz="0" w:space="0" w:color="000000"/>
-                <w:right w:val="none" w:sz="0" w:space="0" w:color="000000"/>
-              </w:pBdr>
-              <w:spacing w:after="100" w:before="100" w:line="240"/>
-              <w:ind w:firstLine="0" w:left="100" w:right="100"/>
-            </w:pPr>
-            <w:r xmlns:w="http://schemas.openxmlformats.org/wordprocessingml/2006/main" xmlns:wp="http://schemas.openxmlformats.org/drawingml/2006/wordprocessingDrawing" xmlns:r="http://schemas.openxmlformats.org/officeDocument/2006/relationships" xmlns:w14="http://schemas.microsoft.com/office/word/2010/wordml">
-              <w:rPr>
-                <w:rFonts w:ascii="Times New Roman" w:hAnsi="Times New Roman" w:eastAsia="Times New Roman" w:cs="Times New Roman"/>
-                <w:i w:val="false"/>
-                <w:b w:val="false"/>
-                <w:u w:val="none"/>
-                <w:sz w:val="24"/>
-                <w:szCs w:val="24"/>
-                <w:color w:val="000000"/>
-              </w:rPr>
-              <w:t xml:space="preserve">73</w:t>
+              <w:t xml:space="preserve">74</w:t>
+            </w:r>
+          </w:p>
+        </w:tc>
+        <w:tc>
+          <w:tcPr>
+            <w:tcBorders>
+              <w:bottom w:val="none" w:sz="0" w:space="0" w:color="000000"/>
+              <w:top w:val="none" w:sz="0" w:space="0" w:color="000000"/>
+              <w:left w:val="none" w:sz="0" w:space="0" w:color="000000"/>
+              <w:right w:val="none" w:sz="0" w:space="0" w:color="000000"/>
+            </w:tcBorders>
+            <w:shd w:val="clear" w:color="auto" w:fill="FFFFFF"/>
+            <w:tcMar>
+              <w:top w:w="0" w:type="dxa"/>
+              <w:bottom w:w="0" w:type="dxa"/>
+              <w:left w:w="0" w:type="dxa"/>
+              <w:right w:w="0" w:type="dxa"/>
+            </w:tcMar>
+            <w:vAlign w:val="center"/>
+          </w:tcPr>
+          <w:p>
+            <w:pPr>
+              <w:pStyle w:val="Normal"/>
+              <w:jc w:val="right"/>
+              <w:pBdr>
+                <w:bottom w:val="none" w:sz="0" w:space="0" w:color="000000"/>
+                <w:top w:val="none" w:sz="0" w:space="0" w:color="000000"/>
+                <w:left w:val="none" w:sz="0" w:space="0" w:color="000000"/>
+                <w:right w:val="none" w:sz="0" w:space="0" w:color="000000"/>
+              </w:pBdr>
+              <w:spacing w:after="100" w:before="100" w:line="240"/>
+              <w:ind w:firstLine="0" w:left="100" w:right="100"/>
+            </w:pPr>
+            <w:r xmlns:w="http://schemas.openxmlformats.org/wordprocessingml/2006/main" xmlns:wp="http://schemas.openxmlformats.org/drawingml/2006/wordprocessingDrawing" xmlns:r="http://schemas.openxmlformats.org/officeDocument/2006/relationships" xmlns:w14="http://schemas.microsoft.com/office/word/2010/wordml">
+              <w:rPr>
+                <w:rFonts w:ascii="Times New Roman" w:hAnsi="Times New Roman" w:eastAsia="Times New Roman" w:cs="Times New Roman"/>
+                <w:i w:val="false"/>
+                <w:b w:val="false"/>
+                <w:u w:val="none"/>
+                <w:sz w:val="24"/>
+                <w:szCs w:val="24"/>
+                <w:color w:val="000000"/>
+              </w:rPr>
+              <w:t xml:space="preserve">74</w:t>
+            </w:r>
+          </w:p>
+        </w:tc>
+        <w:tc>
+          <w:tcPr>
+            <w:tcBorders>
+              <w:bottom w:val="none" w:sz="0" w:space="0" w:color="000000"/>
+              <w:top w:val="none" w:sz="0" w:space="0" w:color="000000"/>
+              <w:left w:val="none" w:sz="0" w:space="0" w:color="000000"/>
+              <w:right w:val="none" w:sz="0" w:space="0" w:color="000000"/>
+            </w:tcBorders>
+            <w:shd w:val="clear" w:color="auto" w:fill="FFFFFF"/>
+            <w:tcMar>
+              <w:top w:w="0" w:type="dxa"/>
+              <w:bottom w:w="0" w:type="dxa"/>
+              <w:left w:w="0" w:type="dxa"/>
+              <w:right w:w="0" w:type="dxa"/>
+            </w:tcMar>
+            <w:vAlign w:val="center"/>
+          </w:tcPr>
+          <w:p>
+            <w:pPr>
+              <w:pStyle w:val="Normal"/>
+              <w:jc w:val="right"/>
+              <w:pBdr>
+                <w:bottom w:val="none" w:sz="0" w:space="0" w:color="000000"/>
+                <w:top w:val="none" w:sz="0" w:space="0" w:color="000000"/>
+                <w:left w:val="none" w:sz="0" w:space="0" w:color="000000"/>
+                <w:right w:val="none" w:sz="0" w:space="0" w:color="000000"/>
+              </w:pBdr>
+              <w:spacing w:after="100" w:before="100" w:line="240"/>
+              <w:ind w:firstLine="0" w:left="100" w:right="100"/>
+            </w:pPr>
+            <w:r xmlns:w="http://schemas.openxmlformats.org/wordprocessingml/2006/main" xmlns:wp="http://schemas.openxmlformats.org/drawingml/2006/wordprocessingDrawing" xmlns:r="http://schemas.openxmlformats.org/officeDocument/2006/relationships" xmlns:w14="http://schemas.microsoft.com/office/word/2010/wordml">
+              <w:rPr>
+                <w:rFonts w:ascii="Times New Roman" w:hAnsi="Times New Roman" w:eastAsia="Times New Roman" w:cs="Times New Roman"/>
+                <w:i w:val="false"/>
+                <w:b w:val="false"/>
+                <w:u w:val="none"/>
+                <w:sz w:val="24"/>
+                <w:szCs w:val="24"/>
+                <w:color w:val="000000"/>
+              </w:rPr>
+              <w:t xml:space="preserve">75</w:t>
+            </w:r>
+          </w:p>
+        </w:tc>
+        <w:tc>
+          <w:tcPr>
+            <w:tcBorders>
+              <w:bottom w:val="none" w:sz="0" w:space="0" w:color="000000"/>
+              <w:top w:val="none" w:sz="0" w:space="0" w:color="000000"/>
+              <w:left w:val="none" w:sz="0" w:space="0" w:color="000000"/>
+              <w:right w:val="none" w:sz="0" w:space="0" w:color="000000"/>
+            </w:tcBorders>
+            <w:shd w:val="clear" w:color="auto" w:fill="FFFFFF"/>
+            <w:tcMar>
+              <w:top w:w="0" w:type="dxa"/>
+              <w:bottom w:w="0" w:type="dxa"/>
+              <w:left w:w="0" w:type="dxa"/>
+              <w:right w:w="0" w:type="dxa"/>
+            </w:tcMar>
+            <w:vAlign w:val="center"/>
+          </w:tcPr>
+          <w:p>
+            <w:pPr>
+              <w:pStyle w:val="Normal"/>
+              <w:jc w:val="right"/>
+              <w:pBdr>
+                <w:bottom w:val="none" w:sz="0" w:space="0" w:color="000000"/>
+                <w:top w:val="none" w:sz="0" w:space="0" w:color="000000"/>
+                <w:left w:val="none" w:sz="0" w:space="0" w:color="000000"/>
+                <w:right w:val="none" w:sz="0" w:space="0" w:color="000000"/>
+              </w:pBdr>
+              <w:spacing w:after="100" w:before="100" w:line="240"/>
+              <w:ind w:firstLine="0" w:left="100" w:right="100"/>
+            </w:pPr>
+            <w:r xmlns:w="http://schemas.openxmlformats.org/wordprocessingml/2006/main" xmlns:wp="http://schemas.openxmlformats.org/drawingml/2006/wordprocessingDrawing" xmlns:r="http://schemas.openxmlformats.org/officeDocument/2006/relationships" xmlns:w14="http://schemas.microsoft.com/office/word/2010/wordml">
+              <w:rPr>
+                <w:rFonts w:ascii="Times New Roman" w:hAnsi="Times New Roman" w:eastAsia="Times New Roman" w:cs="Times New Roman"/>
+                <w:i w:val="false"/>
+                <w:b w:val="false"/>
+                <w:u w:val="none"/>
+                <w:sz w:val="24"/>
+                <w:szCs w:val="24"/>
+                <w:color w:val="000000"/>
+              </w:rPr>
+              <w:t xml:space="preserve">75</w:t>
+            </w:r>
+          </w:p>
+        </w:tc>
+        <w:tc>
+          <w:tcPr>
+            <w:tcBorders>
+              <w:bottom w:val="none" w:sz="0" w:space="0" w:color="000000"/>
+              <w:top w:val="none" w:sz="0" w:space="0" w:color="000000"/>
+              <w:left w:val="none" w:sz="0" w:space="0" w:color="000000"/>
+              <w:right w:val="none" w:sz="0" w:space="0" w:color="000000"/>
+            </w:tcBorders>
+            <w:shd w:val="clear" w:color="auto" w:fill="FFFFFF"/>
+            <w:tcMar>
+              <w:top w:w="0" w:type="dxa"/>
+              <w:bottom w:w="0" w:type="dxa"/>
+              <w:left w:w="0" w:type="dxa"/>
+              <w:right w:w="0" w:type="dxa"/>
+            </w:tcMar>
+            <w:vAlign w:val="center"/>
+          </w:tcPr>
+          <w:p>
+            <w:pPr>
+              <w:pStyle w:val="Normal"/>
+              <w:jc w:val="right"/>
+              <w:pBdr>
+                <w:bottom w:val="none" w:sz="0" w:space="0" w:color="000000"/>
+                <w:top w:val="none" w:sz="0" w:space="0" w:color="000000"/>
+                <w:left w:val="none" w:sz="0" w:space="0" w:color="000000"/>
+                <w:right w:val="none" w:sz="0" w:space="0" w:color="000000"/>
+              </w:pBdr>
+              <w:spacing w:after="100" w:before="100" w:line="240"/>
+              <w:ind w:firstLine="0" w:left="100" w:right="100"/>
+            </w:pPr>
+            <w:r xmlns:w="http://schemas.openxmlformats.org/wordprocessingml/2006/main" xmlns:wp="http://schemas.openxmlformats.org/drawingml/2006/wordprocessingDrawing" xmlns:r="http://schemas.openxmlformats.org/officeDocument/2006/relationships" xmlns:w14="http://schemas.microsoft.com/office/word/2010/wordml">
+              <w:rPr>
+                <w:rFonts w:ascii="Times New Roman" w:hAnsi="Times New Roman" w:eastAsia="Times New Roman" w:cs="Times New Roman"/>
+                <w:i w:val="false"/>
+                <w:b w:val="false"/>
+                <w:u w:val="none"/>
+                <w:sz w:val="24"/>
+                <w:szCs w:val="24"/>
+                <w:color w:val="000000"/>
+              </w:rPr>
+              <w:t xml:space="preserve">75</w:t>
+            </w:r>
+          </w:p>
+        </w:tc>
+        <w:tc>
+          <w:tcPr>
+            <w:tcBorders>
+              <w:bottom w:val="none" w:sz="0" w:space="0" w:color="000000"/>
+              <w:top w:val="none" w:sz="0" w:space="0" w:color="000000"/>
+              <w:left w:val="none" w:sz="0" w:space="0" w:color="000000"/>
+              <w:right w:val="none" w:sz="0" w:space="0" w:color="000000"/>
+            </w:tcBorders>
+            <w:shd w:val="clear" w:color="auto" w:fill="FFFFFF"/>
+            <w:tcMar>
+              <w:top w:w="0" w:type="dxa"/>
+              <w:bottom w:w="0" w:type="dxa"/>
+              <w:left w:w="0" w:type="dxa"/>
+              <w:right w:w="0" w:type="dxa"/>
+            </w:tcMar>
+            <w:vAlign w:val="center"/>
+          </w:tcPr>
+          <w:p>
+            <w:pPr>
+              <w:pStyle w:val="Normal"/>
+              <w:jc w:val="right"/>
+              <w:pBdr>
+                <w:bottom w:val="none" w:sz="0" w:space="0" w:color="000000"/>
+                <w:top w:val="none" w:sz="0" w:space="0" w:color="000000"/>
+                <w:left w:val="none" w:sz="0" w:space="0" w:color="000000"/>
+                <w:right w:val="none" w:sz="0" w:space="0" w:color="000000"/>
+              </w:pBdr>
+              <w:spacing w:after="100" w:before="100" w:line="240"/>
+              <w:ind w:firstLine="0" w:left="100" w:right="100"/>
+            </w:pPr>
+            <w:r xmlns:w="http://schemas.openxmlformats.org/wordprocessingml/2006/main" xmlns:wp="http://schemas.openxmlformats.org/drawingml/2006/wordprocessingDrawing" xmlns:r="http://schemas.openxmlformats.org/officeDocument/2006/relationships" xmlns:w14="http://schemas.microsoft.com/office/word/2010/wordml">
+              <w:rPr>
+                <w:rFonts w:ascii="Times New Roman" w:hAnsi="Times New Roman" w:eastAsia="Times New Roman" w:cs="Times New Roman"/>
+                <w:i w:val="false"/>
+                <w:b w:val="false"/>
+                <w:u w:val="none"/>
+                <w:sz w:val="24"/>
+                <w:szCs w:val="24"/>
+                <w:color w:val="000000"/>
+              </w:rPr>
+              <w:t xml:space="preserve">77</w:t>
             </w:r>
           </w:p>
         </w:tc>
@@ -10889,139 +10892,95 @@
                 <w:szCs w:val="24"/>
                 <w:color w:val="000000"/>
               </w:rPr>
-              <w:t xml:space="preserve">73</w:t>
-            </w:r>
-          </w:p>
-        </w:tc>
-        <w:tc>
-          <w:tcPr>
-            <w:tcBorders>
-              <w:bottom w:val="none" w:sz="0" w:space="0" w:color="000000"/>
-              <w:top w:val="none" w:sz="0" w:space="0" w:color="000000"/>
-              <w:left w:val="none" w:sz="0" w:space="0" w:color="000000"/>
-              <w:right w:val="none" w:sz="0" w:space="0" w:color="000000"/>
-            </w:tcBorders>
-            <w:shd w:val="clear" w:color="auto" w:fill="FFFFFF"/>
-            <w:tcMar>
-              <w:top w:w="0" w:type="dxa"/>
-              <w:bottom w:w="0" w:type="dxa"/>
-              <w:left w:w="0" w:type="dxa"/>
-              <w:right w:w="0" w:type="dxa"/>
-            </w:tcMar>
-            <w:vAlign w:val="center"/>
-          </w:tcPr>
-          <w:p>
-            <w:pPr>
-              <w:pStyle w:val="Normal"/>
-              <w:jc w:val="right"/>
-              <w:pBdr>
-                <w:bottom w:val="none" w:sz="0" w:space="0" w:color="000000"/>
-                <w:top w:val="none" w:sz="0" w:space="0" w:color="000000"/>
-                <w:left w:val="none" w:sz="0" w:space="0" w:color="000000"/>
-                <w:right w:val="none" w:sz="0" w:space="0" w:color="000000"/>
-              </w:pBdr>
-              <w:spacing w:after="100" w:before="100" w:line="240"/>
-              <w:ind w:firstLine="0" w:left="100" w:right="100"/>
-            </w:pPr>
-            <w:r xmlns:w="http://schemas.openxmlformats.org/wordprocessingml/2006/main" xmlns:wp="http://schemas.openxmlformats.org/drawingml/2006/wordprocessingDrawing" xmlns:r="http://schemas.openxmlformats.org/officeDocument/2006/relationships" xmlns:w14="http://schemas.microsoft.com/office/word/2010/wordml">
-              <w:rPr>
-                <w:rFonts w:ascii="Times New Roman" w:hAnsi="Times New Roman" w:eastAsia="Times New Roman" w:cs="Times New Roman"/>
-                <w:i w:val="false"/>
-                <w:b w:val="false"/>
-                <w:u w:val="none"/>
-                <w:sz w:val="24"/>
-                <w:szCs w:val="24"/>
-                <w:color w:val="000000"/>
-              </w:rPr>
-              <w:t xml:space="preserve">73</w:t>
-            </w:r>
-          </w:p>
-        </w:tc>
-        <w:tc>
-          <w:tcPr>
-            <w:tcBorders>
-              <w:bottom w:val="none" w:sz="0" w:space="0" w:color="000000"/>
-              <w:top w:val="none" w:sz="0" w:space="0" w:color="000000"/>
-              <w:left w:val="none" w:sz="0" w:space="0" w:color="000000"/>
-              <w:right w:val="none" w:sz="0" w:space="0" w:color="000000"/>
-            </w:tcBorders>
-            <w:shd w:val="clear" w:color="auto" w:fill="FFFFFF"/>
-            <w:tcMar>
-              <w:top w:w="0" w:type="dxa"/>
-              <w:bottom w:w="0" w:type="dxa"/>
-              <w:left w:w="0" w:type="dxa"/>
-              <w:right w:w="0" w:type="dxa"/>
-            </w:tcMar>
-            <w:vAlign w:val="center"/>
-          </w:tcPr>
-          <w:p>
-            <w:pPr>
-              <w:pStyle w:val="Normal"/>
-              <w:jc w:val="right"/>
-              <w:pBdr>
-                <w:bottom w:val="none" w:sz="0" w:space="0" w:color="000000"/>
-                <w:top w:val="none" w:sz="0" w:space="0" w:color="000000"/>
-                <w:left w:val="none" w:sz="0" w:space="0" w:color="000000"/>
-                <w:right w:val="none" w:sz="0" w:space="0" w:color="000000"/>
-              </w:pBdr>
-              <w:spacing w:after="100" w:before="100" w:line="240"/>
-              <w:ind w:firstLine="0" w:left="100" w:right="100"/>
-            </w:pPr>
-            <w:r xmlns:w="http://schemas.openxmlformats.org/wordprocessingml/2006/main" xmlns:wp="http://schemas.openxmlformats.org/drawingml/2006/wordprocessingDrawing" xmlns:r="http://schemas.openxmlformats.org/officeDocument/2006/relationships" xmlns:w14="http://schemas.microsoft.com/office/word/2010/wordml">
-              <w:rPr>
-                <w:rFonts w:ascii="Times New Roman" w:hAnsi="Times New Roman" w:eastAsia="Times New Roman" w:cs="Times New Roman"/>
-                <w:i w:val="false"/>
-                <w:b w:val="false"/>
-                <w:u w:val="none"/>
-                <w:sz w:val="24"/>
-                <w:szCs w:val="24"/>
-                <w:color w:val="000000"/>
-              </w:rPr>
-              <w:t xml:space="preserve">74</w:t>
-            </w:r>
-          </w:p>
-        </w:tc>
-        <w:tc>
-          <w:tcPr>
-            <w:tcBorders>
-              <w:bottom w:val="none" w:sz="0" w:space="0" w:color="000000"/>
-              <w:top w:val="none" w:sz="0" w:space="0" w:color="000000"/>
-              <w:left w:val="none" w:sz="0" w:space="0" w:color="000000"/>
-              <w:right w:val="none" w:sz="0" w:space="0" w:color="000000"/>
-            </w:tcBorders>
-            <w:shd w:val="clear" w:color="auto" w:fill="FFFFFF"/>
-            <w:tcMar>
-              <w:top w:w="0" w:type="dxa"/>
-              <w:bottom w:w="0" w:type="dxa"/>
-              <w:left w:w="0" w:type="dxa"/>
-              <w:right w:w="0" w:type="dxa"/>
-            </w:tcMar>
-            <w:vAlign w:val="center"/>
-          </w:tcPr>
-          <w:p>
-            <w:pPr>
-              <w:pStyle w:val="Normal"/>
-              <w:jc w:val="right"/>
-              <w:pBdr>
-                <w:bottom w:val="none" w:sz="0" w:space="0" w:color="000000"/>
-                <w:top w:val="none" w:sz="0" w:space="0" w:color="000000"/>
-                <w:left w:val="none" w:sz="0" w:space="0" w:color="000000"/>
-                <w:right w:val="none" w:sz="0" w:space="0" w:color="000000"/>
-              </w:pBdr>
-              <w:spacing w:after="100" w:before="100" w:line="240"/>
-              <w:ind w:firstLine="0" w:left="100" w:right="100"/>
-            </w:pPr>
-            <w:r xmlns:w="http://schemas.openxmlformats.org/wordprocessingml/2006/main" xmlns:wp="http://schemas.openxmlformats.org/drawingml/2006/wordprocessingDrawing" xmlns:r="http://schemas.openxmlformats.org/officeDocument/2006/relationships" xmlns:w14="http://schemas.microsoft.com/office/word/2010/wordml">
-              <w:rPr>
-                <w:rFonts w:ascii="Times New Roman" w:hAnsi="Times New Roman" w:eastAsia="Times New Roman" w:cs="Times New Roman"/>
-                <w:i w:val="false"/>
-                <w:b w:val="false"/>
-                <w:u w:val="none"/>
-                <w:sz w:val="24"/>
-                <w:szCs w:val="24"/>
-                <w:color w:val="000000"/>
-              </w:rPr>
-              <w:t xml:space="preserve">76</w:t>
+              <w:t xml:space="preserve">77</w:t>
+            </w:r>
+          </w:p>
+        </w:tc>
+        <w:tc>
+          <w:tcPr>
+            <w:tcBorders>
+              <w:bottom w:val="none" w:sz="0" w:space="0" w:color="000000"/>
+              <w:top w:val="none" w:sz="0" w:space="0" w:color="000000"/>
+              <w:left w:val="none" w:sz="0" w:space="0" w:color="000000"/>
+              <w:right w:val="none" w:sz="0" w:space="0" w:color="000000"/>
+            </w:tcBorders>
+            <w:shd w:val="clear" w:color="auto" w:fill="FFFFFF"/>
+            <w:tcMar>
+              <w:top w:w="0" w:type="dxa"/>
+              <w:bottom w:w="0" w:type="dxa"/>
+              <w:left w:w="0" w:type="dxa"/>
+              <w:right w:w="0" w:type="dxa"/>
+            </w:tcMar>
+            <w:vAlign w:val="center"/>
+          </w:tcPr>
+          <w:p>
+            <w:pPr>
+              <w:pStyle w:val="Normal"/>
+              <w:jc w:val="right"/>
+              <w:pBdr>
+                <w:bottom w:val="none" w:sz="0" w:space="0" w:color="000000"/>
+                <w:top w:val="none" w:sz="0" w:space="0" w:color="000000"/>
+                <w:left w:val="none" w:sz="0" w:space="0" w:color="000000"/>
+                <w:right w:val="none" w:sz="0" w:space="0" w:color="000000"/>
+              </w:pBdr>
+              <w:spacing w:after="100" w:before="100" w:line="240"/>
+              <w:ind w:firstLine="0" w:left="100" w:right="100"/>
+            </w:pPr>
+            <w:r xmlns:w="http://schemas.openxmlformats.org/wordprocessingml/2006/main" xmlns:wp="http://schemas.openxmlformats.org/drawingml/2006/wordprocessingDrawing" xmlns:r="http://schemas.openxmlformats.org/officeDocument/2006/relationships" xmlns:w14="http://schemas.microsoft.com/office/word/2010/wordml">
+              <w:rPr>
+                <w:rFonts w:ascii="Times New Roman" w:hAnsi="Times New Roman" w:eastAsia="Times New Roman" w:cs="Times New Roman"/>
+                <w:i w:val="false"/>
+                <w:b w:val="false"/>
+                <w:u w:val="none"/>
+                <w:sz w:val="24"/>
+                <w:szCs w:val="24"/>
+                <w:color w:val="000000"/>
+              </w:rPr>
+              <w:t xml:space="preserve">78</w:t>
+            </w:r>
+          </w:p>
+        </w:tc>
+        <w:tc>
+          <w:tcPr>
+            <w:tcBorders>
+              <w:bottom w:val="none" w:sz="0" w:space="0" w:color="000000"/>
+              <w:top w:val="none" w:sz="0" w:space="0" w:color="000000"/>
+              <w:left w:val="none" w:sz="0" w:space="0" w:color="000000"/>
+              <w:right w:val="none" w:sz="0" w:space="0" w:color="000000"/>
+            </w:tcBorders>
+            <w:shd w:val="clear" w:color="auto" w:fill="FFFFFF"/>
+            <w:tcMar>
+              <w:top w:w="0" w:type="dxa"/>
+              <w:bottom w:w="0" w:type="dxa"/>
+              <w:left w:w="0" w:type="dxa"/>
+              <w:right w:w="0" w:type="dxa"/>
+            </w:tcMar>
+            <w:vAlign w:val="center"/>
+          </w:tcPr>
+          <w:p>
+            <w:pPr>
+              <w:pStyle w:val="Normal"/>
+              <w:jc w:val="right"/>
+              <w:pBdr>
+                <w:bottom w:val="none" w:sz="0" w:space="0" w:color="000000"/>
+                <w:top w:val="none" w:sz="0" w:space="0" w:color="000000"/>
+                <w:left w:val="none" w:sz="0" w:space="0" w:color="000000"/>
+                <w:right w:val="none" w:sz="0" w:space="0" w:color="000000"/>
+              </w:pBdr>
+              <w:spacing w:after="100" w:before="100" w:line="240"/>
+              <w:ind w:firstLine="0" w:left="100" w:right="100"/>
+            </w:pPr>
+            <w:r xmlns:w="http://schemas.openxmlformats.org/wordprocessingml/2006/main" xmlns:wp="http://schemas.openxmlformats.org/drawingml/2006/wordprocessingDrawing" xmlns:r="http://schemas.openxmlformats.org/officeDocument/2006/relationships" xmlns:w14="http://schemas.microsoft.com/office/word/2010/wordml">
+              <w:rPr>
+                <w:rFonts w:ascii="Times New Roman" w:hAnsi="Times New Roman" w:eastAsia="Times New Roman" w:cs="Times New Roman"/>
+                <w:i w:val="false"/>
+                <w:b w:val="false"/>
+                <w:u w:val="none"/>
+                <w:sz w:val="24"/>
+                <w:szCs w:val="24"/>
+                <w:color w:val="000000"/>
+              </w:rPr>
+              <w:t xml:space="preserve">77</w:t>
             </w:r>
           </w:p>
         </w:tc>
@@ -11197,94 +11156,6 @@
                 <w:szCs w:val="24"/>
                 <w:color w:val="000000"/>
               </w:rPr>
-              <w:t xml:space="preserve">85</w:t>
-            </w:r>
-          </w:p>
-        </w:tc>
-        <w:tc>
-          <w:tcPr>
-            <w:tcBorders>
-              <w:bottom w:val="none" w:sz="0" w:space="0" w:color="000000"/>
-              <w:top w:val="none" w:sz="0" w:space="0" w:color="000000"/>
-              <w:left w:val="none" w:sz="0" w:space="0" w:color="000000"/>
-              <w:right w:val="none" w:sz="0" w:space="0" w:color="000000"/>
-            </w:tcBorders>
-            <w:shd w:val="clear" w:color="auto" w:fill="FFFFFF"/>
-            <w:tcMar>
-              <w:top w:w="0" w:type="dxa"/>
-              <w:bottom w:w="0" w:type="dxa"/>
-              <w:left w:w="0" w:type="dxa"/>
-              <w:right w:w="0" w:type="dxa"/>
-            </w:tcMar>
-            <w:vAlign w:val="center"/>
-          </w:tcPr>
-          <w:p>
-            <w:pPr>
-              <w:pStyle w:val="Normal"/>
-              <w:jc w:val="right"/>
-              <w:pBdr>
-                <w:bottom w:val="none" w:sz="0" w:space="0" w:color="000000"/>
-                <w:top w:val="none" w:sz="0" w:space="0" w:color="000000"/>
-                <w:left w:val="none" w:sz="0" w:space="0" w:color="000000"/>
-                <w:right w:val="none" w:sz="0" w:space="0" w:color="000000"/>
-              </w:pBdr>
-              <w:spacing w:after="100" w:before="100" w:line="240"/>
-              <w:ind w:firstLine="0" w:left="100" w:right="100"/>
-            </w:pPr>
-            <w:r xmlns:w="http://schemas.openxmlformats.org/wordprocessingml/2006/main" xmlns:wp="http://schemas.openxmlformats.org/drawingml/2006/wordprocessingDrawing" xmlns:r="http://schemas.openxmlformats.org/officeDocument/2006/relationships" xmlns:w14="http://schemas.microsoft.com/office/word/2010/wordml">
-              <w:rPr>
-                <w:rFonts w:ascii="Times New Roman" w:hAnsi="Times New Roman" w:eastAsia="Times New Roman" w:cs="Times New Roman"/>
-                <w:i w:val="false"/>
-                <w:b w:val="false"/>
-                <w:u w:val="none"/>
-                <w:sz w:val="24"/>
-                <w:szCs w:val="24"/>
-                <w:color w:val="000000"/>
-              </w:rPr>
-              <w:t xml:space="preserve">85</w:t>
-            </w:r>
-          </w:p>
-        </w:tc>
-        <w:tc>
-          <w:tcPr>
-            <w:tcBorders>
-              <w:bottom w:val="none" w:sz="0" w:space="0" w:color="000000"/>
-              <w:top w:val="none" w:sz="0" w:space="0" w:color="000000"/>
-              <w:left w:val="none" w:sz="0" w:space="0" w:color="000000"/>
-              <w:right w:val="none" w:sz="0" w:space="0" w:color="000000"/>
-            </w:tcBorders>
-            <w:shd w:val="clear" w:color="auto" w:fill="FFFFFF"/>
-            <w:tcMar>
-              <w:top w:w="0" w:type="dxa"/>
-              <w:bottom w:w="0" w:type="dxa"/>
-              <w:left w:w="0" w:type="dxa"/>
-              <w:right w:w="0" w:type="dxa"/>
-            </w:tcMar>
-            <w:vAlign w:val="center"/>
-          </w:tcPr>
-          <w:p>
-            <w:pPr>
-              <w:pStyle w:val="Normal"/>
-              <w:jc w:val="right"/>
-              <w:pBdr>
-                <w:bottom w:val="none" w:sz="0" w:space="0" w:color="000000"/>
-                <w:top w:val="none" w:sz="0" w:space="0" w:color="000000"/>
-                <w:left w:val="none" w:sz="0" w:space="0" w:color="000000"/>
-                <w:right w:val="none" w:sz="0" w:space="0" w:color="000000"/>
-              </w:pBdr>
-              <w:spacing w:after="100" w:before="100" w:line="240"/>
-              <w:ind w:firstLine="0" w:left="100" w:right="100"/>
-            </w:pPr>
-            <w:r xmlns:w="http://schemas.openxmlformats.org/wordprocessingml/2006/main" xmlns:wp="http://schemas.openxmlformats.org/drawingml/2006/wordprocessingDrawing" xmlns:r="http://schemas.openxmlformats.org/officeDocument/2006/relationships" xmlns:w14="http://schemas.microsoft.com/office/word/2010/wordml">
-              <w:rPr>
-                <w:rFonts w:ascii="Times New Roman" w:hAnsi="Times New Roman" w:eastAsia="Times New Roman" w:cs="Times New Roman"/>
-                <w:i w:val="false"/>
-                <w:b w:val="false"/>
-                <w:u w:val="none"/>
-                <w:sz w:val="24"/>
-                <w:szCs w:val="24"/>
-                <w:color w:val="000000"/>
-              </w:rPr>
               <w:t xml:space="preserve">84</w:t>
             </w:r>
           </w:p>
@@ -11329,51 +11200,183 @@
                 <w:szCs w:val="24"/>
                 <w:color w:val="000000"/>
               </w:rPr>
-              <w:t xml:space="preserve">84</w:t>
-            </w:r>
-          </w:p>
-        </w:tc>
-        <w:tc>
-          <w:tcPr>
-            <w:tcBorders>
-              <w:bottom w:val="none" w:sz="0" w:space="0" w:color="000000"/>
-              <w:top w:val="none" w:sz="0" w:space="0" w:color="000000"/>
-              <w:left w:val="none" w:sz="0" w:space="0" w:color="000000"/>
-              <w:right w:val="none" w:sz="0" w:space="0" w:color="000000"/>
-            </w:tcBorders>
-            <w:shd w:val="clear" w:color="auto" w:fill="FFFFFF"/>
-            <w:tcMar>
-              <w:top w:w="0" w:type="dxa"/>
-              <w:bottom w:w="0" w:type="dxa"/>
-              <w:left w:w="0" w:type="dxa"/>
-              <w:right w:w="0" w:type="dxa"/>
-            </w:tcMar>
-            <w:vAlign w:val="center"/>
-          </w:tcPr>
-          <w:p>
-            <w:pPr>
-              <w:pStyle w:val="Normal"/>
-              <w:jc w:val="right"/>
-              <w:pBdr>
-                <w:bottom w:val="none" w:sz="0" w:space="0" w:color="000000"/>
-                <w:top w:val="none" w:sz="0" w:space="0" w:color="000000"/>
-                <w:left w:val="none" w:sz="0" w:space="0" w:color="000000"/>
-                <w:right w:val="none" w:sz="0" w:space="0" w:color="000000"/>
-              </w:pBdr>
-              <w:spacing w:after="100" w:before="100" w:line="240"/>
-              <w:ind w:firstLine="0" w:left="100" w:right="100"/>
-            </w:pPr>
-            <w:r xmlns:w="http://schemas.openxmlformats.org/wordprocessingml/2006/main" xmlns:wp="http://schemas.openxmlformats.org/drawingml/2006/wordprocessingDrawing" xmlns:r="http://schemas.openxmlformats.org/officeDocument/2006/relationships" xmlns:w14="http://schemas.microsoft.com/office/word/2010/wordml">
-              <w:rPr>
-                <w:rFonts w:ascii="Times New Roman" w:hAnsi="Times New Roman" w:eastAsia="Times New Roman" w:cs="Times New Roman"/>
-                <w:i w:val="false"/>
-                <w:b w:val="false"/>
-                <w:u w:val="none"/>
-                <w:sz w:val="24"/>
-                <w:szCs w:val="24"/>
-                <w:color w:val="000000"/>
-              </w:rPr>
-              <w:t xml:space="preserve">84</w:t>
+              <w:t xml:space="preserve">86</w:t>
+            </w:r>
+          </w:p>
+        </w:tc>
+        <w:tc>
+          <w:tcPr>
+            <w:tcBorders>
+              <w:bottom w:val="none" w:sz="0" w:space="0" w:color="000000"/>
+              <w:top w:val="none" w:sz="0" w:space="0" w:color="000000"/>
+              <w:left w:val="none" w:sz="0" w:space="0" w:color="000000"/>
+              <w:right w:val="none" w:sz="0" w:space="0" w:color="000000"/>
+            </w:tcBorders>
+            <w:shd w:val="clear" w:color="auto" w:fill="FFFFFF"/>
+            <w:tcMar>
+              <w:top w:w="0" w:type="dxa"/>
+              <w:bottom w:w="0" w:type="dxa"/>
+              <w:left w:w="0" w:type="dxa"/>
+              <w:right w:w="0" w:type="dxa"/>
+            </w:tcMar>
+            <w:vAlign w:val="center"/>
+          </w:tcPr>
+          <w:p>
+            <w:pPr>
+              <w:pStyle w:val="Normal"/>
+              <w:jc w:val="right"/>
+              <w:pBdr>
+                <w:bottom w:val="none" w:sz="0" w:space="0" w:color="000000"/>
+                <w:top w:val="none" w:sz="0" w:space="0" w:color="000000"/>
+                <w:left w:val="none" w:sz="0" w:space="0" w:color="000000"/>
+                <w:right w:val="none" w:sz="0" w:space="0" w:color="000000"/>
+              </w:pBdr>
+              <w:spacing w:after="100" w:before="100" w:line="240"/>
+              <w:ind w:firstLine="0" w:left="100" w:right="100"/>
+            </w:pPr>
+            <w:r xmlns:w="http://schemas.openxmlformats.org/wordprocessingml/2006/main" xmlns:wp="http://schemas.openxmlformats.org/drawingml/2006/wordprocessingDrawing" xmlns:r="http://schemas.openxmlformats.org/officeDocument/2006/relationships" xmlns:w14="http://schemas.microsoft.com/office/word/2010/wordml">
+              <w:rPr>
+                <w:rFonts w:ascii="Times New Roman" w:hAnsi="Times New Roman" w:eastAsia="Times New Roman" w:cs="Times New Roman"/>
+                <w:i w:val="false"/>
+                <w:b w:val="false"/>
+                <w:u w:val="none"/>
+                <w:sz w:val="24"/>
+                <w:szCs w:val="24"/>
+                <w:color w:val="000000"/>
+              </w:rPr>
+              <w:t xml:space="preserve">89</w:t>
+            </w:r>
+          </w:p>
+        </w:tc>
+        <w:tc>
+          <w:tcPr>
+            <w:tcBorders>
+              <w:bottom w:val="none" w:sz="0" w:space="0" w:color="000000"/>
+              <w:top w:val="none" w:sz="0" w:space="0" w:color="000000"/>
+              <w:left w:val="none" w:sz="0" w:space="0" w:color="000000"/>
+              <w:right w:val="none" w:sz="0" w:space="0" w:color="000000"/>
+            </w:tcBorders>
+            <w:shd w:val="clear" w:color="auto" w:fill="FFFFFF"/>
+            <w:tcMar>
+              <w:top w:w="0" w:type="dxa"/>
+              <w:bottom w:w="0" w:type="dxa"/>
+              <w:left w:w="0" w:type="dxa"/>
+              <w:right w:w="0" w:type="dxa"/>
+            </w:tcMar>
+            <w:vAlign w:val="center"/>
+          </w:tcPr>
+          <w:p>
+            <w:pPr>
+              <w:pStyle w:val="Normal"/>
+              <w:jc w:val="right"/>
+              <w:pBdr>
+                <w:bottom w:val="none" w:sz="0" w:space="0" w:color="000000"/>
+                <w:top w:val="none" w:sz="0" w:space="0" w:color="000000"/>
+                <w:left w:val="none" w:sz="0" w:space="0" w:color="000000"/>
+                <w:right w:val="none" w:sz="0" w:space="0" w:color="000000"/>
+              </w:pBdr>
+              <w:spacing w:after="100" w:before="100" w:line="240"/>
+              <w:ind w:firstLine="0" w:left="100" w:right="100"/>
+            </w:pPr>
+            <w:r xmlns:w="http://schemas.openxmlformats.org/wordprocessingml/2006/main" xmlns:wp="http://schemas.openxmlformats.org/drawingml/2006/wordprocessingDrawing" xmlns:r="http://schemas.openxmlformats.org/officeDocument/2006/relationships" xmlns:w14="http://schemas.microsoft.com/office/word/2010/wordml">
+              <w:rPr>
+                <w:rFonts w:ascii="Times New Roman" w:hAnsi="Times New Roman" w:eastAsia="Times New Roman" w:cs="Times New Roman"/>
+                <w:i w:val="false"/>
+                <w:b w:val="false"/>
+                <w:u w:val="none"/>
+                <w:sz w:val="24"/>
+                <w:szCs w:val="24"/>
+                <w:color w:val="000000"/>
+              </w:rPr>
+              <w:t xml:space="preserve">91</w:t>
+            </w:r>
+          </w:p>
+        </w:tc>
+        <w:tc>
+          <w:tcPr>
+            <w:tcBorders>
+              <w:bottom w:val="none" w:sz="0" w:space="0" w:color="000000"/>
+              <w:top w:val="none" w:sz="0" w:space="0" w:color="000000"/>
+              <w:left w:val="none" w:sz="0" w:space="0" w:color="000000"/>
+              <w:right w:val="none" w:sz="0" w:space="0" w:color="000000"/>
+            </w:tcBorders>
+            <w:shd w:val="clear" w:color="auto" w:fill="FFFFFF"/>
+            <w:tcMar>
+              <w:top w:w="0" w:type="dxa"/>
+              <w:bottom w:w="0" w:type="dxa"/>
+              <w:left w:w="0" w:type="dxa"/>
+              <w:right w:w="0" w:type="dxa"/>
+            </w:tcMar>
+            <w:vAlign w:val="center"/>
+          </w:tcPr>
+          <w:p>
+            <w:pPr>
+              <w:pStyle w:val="Normal"/>
+              <w:jc w:val="right"/>
+              <w:pBdr>
+                <w:bottom w:val="none" w:sz="0" w:space="0" w:color="000000"/>
+                <w:top w:val="none" w:sz="0" w:space="0" w:color="000000"/>
+                <w:left w:val="none" w:sz="0" w:space="0" w:color="000000"/>
+                <w:right w:val="none" w:sz="0" w:space="0" w:color="000000"/>
+              </w:pBdr>
+              <w:spacing w:after="100" w:before="100" w:line="240"/>
+              <w:ind w:firstLine="0" w:left="100" w:right="100"/>
+            </w:pPr>
+            <w:r xmlns:w="http://schemas.openxmlformats.org/wordprocessingml/2006/main" xmlns:wp="http://schemas.openxmlformats.org/drawingml/2006/wordprocessingDrawing" xmlns:r="http://schemas.openxmlformats.org/officeDocument/2006/relationships" xmlns:w14="http://schemas.microsoft.com/office/word/2010/wordml">
+              <w:rPr>
+                <w:rFonts w:ascii="Times New Roman" w:hAnsi="Times New Roman" w:eastAsia="Times New Roman" w:cs="Times New Roman"/>
+                <w:i w:val="false"/>
+                <w:b w:val="false"/>
+                <w:u w:val="none"/>
+                <w:sz w:val="24"/>
+                <w:szCs w:val="24"/>
+                <w:color w:val="000000"/>
+              </w:rPr>
+              <w:t xml:space="preserve">91</w:t>
+            </w:r>
+          </w:p>
+        </w:tc>
+        <w:tc>
+          <w:tcPr>
+            <w:tcBorders>
+              <w:bottom w:val="none" w:sz="0" w:space="0" w:color="000000"/>
+              <w:top w:val="none" w:sz="0" w:space="0" w:color="000000"/>
+              <w:left w:val="none" w:sz="0" w:space="0" w:color="000000"/>
+              <w:right w:val="none" w:sz="0" w:space="0" w:color="000000"/>
+            </w:tcBorders>
+            <w:shd w:val="clear" w:color="auto" w:fill="FFFFFF"/>
+            <w:tcMar>
+              <w:top w:w="0" w:type="dxa"/>
+              <w:bottom w:w="0" w:type="dxa"/>
+              <w:left w:w="0" w:type="dxa"/>
+              <w:right w:w="0" w:type="dxa"/>
+            </w:tcMar>
+            <w:vAlign w:val="center"/>
+          </w:tcPr>
+          <w:p>
+            <w:pPr>
+              <w:pStyle w:val="Normal"/>
+              <w:jc w:val="right"/>
+              <w:pBdr>
+                <w:bottom w:val="none" w:sz="0" w:space="0" w:color="000000"/>
+                <w:top w:val="none" w:sz="0" w:space="0" w:color="000000"/>
+                <w:left w:val="none" w:sz="0" w:space="0" w:color="000000"/>
+                <w:right w:val="none" w:sz="0" w:space="0" w:color="000000"/>
+              </w:pBdr>
+              <w:spacing w:after="100" w:before="100" w:line="240"/>
+              <w:ind w:firstLine="0" w:left="100" w:right="100"/>
+            </w:pPr>
+            <w:r xmlns:w="http://schemas.openxmlformats.org/wordprocessingml/2006/main" xmlns:wp="http://schemas.openxmlformats.org/drawingml/2006/wordprocessingDrawing" xmlns:r="http://schemas.openxmlformats.org/officeDocument/2006/relationships" xmlns:w14="http://schemas.microsoft.com/office/word/2010/wordml">
+              <w:rPr>
+                <w:rFonts w:ascii="Times New Roman" w:hAnsi="Times New Roman" w:eastAsia="Times New Roman" w:cs="Times New Roman"/>
+                <w:i w:val="false"/>
+                <w:b w:val="false"/>
+                <w:u w:val="none"/>
+                <w:sz w:val="24"/>
+                <w:szCs w:val="24"/>
+                <w:color w:val="000000"/>
+              </w:rPr>
+              <w:t xml:space="preserve">91</w:t>
             </w:r>
           </w:p>
         </w:tc>
@@ -11467,7 +11470,7 @@
                 <w:szCs w:val="24"/>
                 <w:color w:val="000000"/>
               </w:rPr>
-              <w:t xml:space="preserve">86</w:t>
+              <w:t xml:space="preserve">91</w:t>
             </w:r>
           </w:p>
         </w:tc>
@@ -11511,7 +11514,7 @@
                 <w:szCs w:val="24"/>
                 <w:color w:val="000000"/>
               </w:rPr>
-              <w:t xml:space="preserve">88</w:t>
+              <w:t xml:space="preserve">93</w:t>
             </w:r>
           </w:p>
         </w:tc>
@@ -11555,7 +11558,7 @@
                 <w:szCs w:val="24"/>
                 <w:color w:val="000000"/>
               </w:rPr>
-              <w:t xml:space="preserve">89</w:t>
+              <w:t xml:space="preserve">95</w:t>
             </w:r>
           </w:p>
         </w:tc>
@@ -11599,7 +11602,7 @@
                 <w:szCs w:val="24"/>
                 <w:color w:val="000000"/>
               </w:rPr>
-              <w:t xml:space="preserve">91</w:t>
+              <w:t xml:space="preserve">95</w:t>
             </w:r>
           </w:p>
         </w:tc>
@@ -11643,7 +11646,7 @@
                 <w:szCs w:val="24"/>
                 <w:color w:val="000000"/>
               </w:rPr>
-              <w:t xml:space="preserve">92</w:t>
+              <w:t xml:space="preserve">96</w:t>
             </w:r>
           </w:p>
         </w:tc>
@@ -11687,7 +11690,7 @@
                 <w:szCs w:val="24"/>
                 <w:color w:val="000000"/>
               </w:rPr>
-              <w:t xml:space="preserve">93</w:t>
+              <w:t xml:space="preserve">96</w:t>
             </w:r>
           </w:p>
         </w:tc>
@@ -11731,7 +11734,7 @@
                 <w:szCs w:val="24"/>
                 <w:color w:val="000000"/>
               </w:rPr>
-              <w:t xml:space="preserve">92</w:t>
+              <w:t xml:space="preserve">97</w:t>
             </w:r>
           </w:p>
         </w:tc>
@@ -11775,7 +11778,7 @@
                 <w:szCs w:val="24"/>
                 <w:color w:val="000000"/>
               </w:rPr>
-              <w:t xml:space="preserve">94</w:t>
+              <w:t xml:space="preserve">99</w:t>
             </w:r>
           </w:p>
         </w:tc>
@@ -11819,7 +11822,7 @@
                 <w:szCs w:val="24"/>
                 <w:color w:val="000000"/>
               </w:rPr>
-              <w:t xml:space="preserve">96</w:t>
+              <w:t xml:space="preserve">99</w:t>
             </w:r>
           </w:p>
         </w:tc>
@@ -11863,7 +11866,7 @@
                 <w:szCs w:val="24"/>
                 <w:color w:val="000000"/>
               </w:rPr>
-              <w:t xml:space="preserve">96</w:t>
+              <w:t xml:space="preserve">98</w:t>
             </w:r>
           </w:p>
         </w:tc>
@@ -12211,7 +12214,7 @@
         </w:rPr>
         <w:t xml:space="preserve">Table </w:t>
       </w:r>
-      <w:bookmarkStart w:id="6d6ba755-a313-4121-86c3-af91187bc124" w:name="tbl-test3"/>
+      <w:bookmarkStart w:id="7fb0df84-3f3b-4553-b5bb-af23372d58cc" w:name="tbl-test3"/>
       <w:r xmlns:w="http://schemas.openxmlformats.org/wordprocessingml/2006/main" xmlns:wp="http://schemas.openxmlformats.org/drawingml/2006/wordprocessingDrawing" xmlns:r="http://schemas.openxmlformats.org/officeDocument/2006/relationships" xmlns:w14="http://schemas.microsoft.com/office/word/2010/wordml">
         <w:rPr>
           <w:rFonts/>
@@ -12233,7 +12236,7 @@
         </w:rPr>
         <w:fldChar w:fldCharType="end" w:dirty="true"/>
       </w:r>
-      <w:bookmarkEnd w:id="6d6ba755-a313-4121-86c3-af91187bc124"/>
+      <w:bookmarkEnd w:id="7fb0df84-3f3b-4553-b5bb-af23372d58cc"/>
       <w:r>
         <w:rPr>
           <w:rFonts/>
@@ -16763,7 +16766,10 @@
         <w:t xml:space="preserve">?@tbl-cyl8</w:t>
       </w:r>
       <w:r>
-        <w:t xml:space="preserve">. Click on the Code link at top (HTML output) to see how it’s done.</w:t>
+        <w:t xml:space="preserve"> </w:t>
+      </w:r>
+      <w:r>
+        <w:t xml:space="preserve">(note this is broken in Word output). Click on the Code link at top (HTML output) to see how it’s done.</w:t>
       </w:r>
     </w:p>
     <w:p xmlns:w="http://schemas.openxmlformats.org/wordprocessingml/2006/main" xmlns:wp="http://schemas.openxmlformats.org/drawingml/2006/wordprocessingDrawing" xmlns:r="http://schemas.openxmlformats.org/officeDocument/2006/relationships" xmlns:w14="http://schemas.microsoft.com/office/word/2010/wordml">
@@ -16779,7 +16785,7 @@
         </w:rPr>
         <w:t xml:space="preserve">Table </w:t>
       </w:r>
-      <w:bookmarkStart w:id="66d4a0fd-1380-4de0-8b89-016fe42b2763" w:name="tbl-cyl4"/>
+      <w:bookmarkStart w:id="86a9f5df-4543-44ad-9dcc-8014268cbea4" w:name="tbl-cyl4"/>
       <w:r xmlns:w="http://schemas.openxmlformats.org/wordprocessingml/2006/main" xmlns:wp="http://schemas.openxmlformats.org/drawingml/2006/wordprocessingDrawing" xmlns:r="http://schemas.openxmlformats.org/officeDocument/2006/relationships" xmlns:w14="http://schemas.microsoft.com/office/word/2010/wordml">
         <w:rPr>
           <w:rFonts/>
@@ -16801,7 +16807,7 @@
         </w:rPr>
         <w:fldChar w:fldCharType="end" w:dirty="true"/>
       </w:r>
-      <w:bookmarkEnd w:id="66d4a0fd-1380-4de0-8b89-016fe42b2763"/>
+      <w:bookmarkEnd w:id="86a9f5df-4543-44ad-9dcc-8014268cbea4"/>
       <w:r>
         <w:rPr>
           <w:rFonts/>
@@ -17619,7 +17625,7 @@
         </w:rPr>
         <w:t xml:space="preserve">Table </w:t>
       </w:r>
-      <w:bookmarkStart w:id="e97257e2-ce50-4c3d-8611-cec32b0a2915" w:name="tbl-cyl8"/>
+      <w:bookmarkStart w:id="46b70972-a43c-4350-8c7f-05b05c1a4959" w:name="tbl-cyl8"/>
       <w:r xmlns:w="http://schemas.openxmlformats.org/wordprocessingml/2006/main" xmlns:wp="http://schemas.openxmlformats.org/drawingml/2006/wordprocessingDrawing" xmlns:r="http://schemas.openxmlformats.org/officeDocument/2006/relationships" xmlns:w14="http://schemas.microsoft.com/office/word/2010/wordml">
         <w:rPr>
           <w:rFonts/>
@@ -17641,7 +17647,7 @@
         </w:rPr>
         <w:fldChar w:fldCharType="end" w:dirty="true"/>
       </w:r>
-      <w:bookmarkEnd w:id="e97257e2-ce50-4c3d-8611-cec32b0a2915"/>
+      <w:bookmarkEnd w:id="46b70972-a43c-4350-8c7f-05b05c1a4959"/>
       <w:r>
         <w:rPr>
           <w:rFonts/>
@@ -20730,7 +20736,10 @@
         <w:t xml:space="preserve">?@tbl-flex</w:t>
       </w:r>
       <w:r>
-        <w:t xml:space="preserve">. {flextable} gives you a lot more control over your tables with a grammar format (like ggplot2). It also gives nice output to Word, PDF and HTML. Sadly in Quarto v1.2.335 cross-reference and table numbers for Word is broken, but the developers know about this. The {officer} package, which I think Quarto is leaning on for Word generation, use {flextable} so I am hoping that {flextable} gets moved into the RStudio suite.</w:t>
+        <w:t xml:space="preserve"> </w:t>
+      </w:r>
+      <w:r>
+        <w:t xml:space="preserve">(note this is broken in Word output). {flextable} gives you a lot more control over your tables with a grammar format (like ggplot2). It also gives nice output to Word, PDF and HTML. Sadly in Quarto v1.2.335 cross-reference and table numbers for Word is broken, but the developers know about this. The {officer} package, which I think Quarto is leaning on for Word generation, use {flextable} so I am hoping that {flextable} gets moved into the RStudio suite.</w:t>
       </w:r>
     </w:p>
     <w:p>
@@ -21162,7 +21171,7 @@
         </w:rPr>
         <w:t xml:space="preserve">Table </w:t>
       </w:r>
-      <w:bookmarkStart w:id="1feaf5f1-fe2a-4948-a2d7-9200b9aa0bdf" w:name="tbl-flex"/>
+      <w:bookmarkStart w:id="446f2608-8fb9-454c-b0e9-ea06823d4f48" w:name="tbl-flex"/>
       <w:r xmlns:w="http://schemas.openxmlformats.org/wordprocessingml/2006/main" xmlns:wp="http://schemas.openxmlformats.org/drawingml/2006/wordprocessingDrawing" xmlns:r="http://schemas.openxmlformats.org/officeDocument/2006/relationships" xmlns:w14="http://schemas.microsoft.com/office/word/2010/wordml">
         <w:rPr>
           <w:rFonts/>
@@ -21184,7 +21193,7 @@
         </w:rPr>
         <w:fldChar w:fldCharType="end" w:dirty="true"/>
       </w:r>
-      <w:bookmarkEnd w:id="1feaf5f1-fe2a-4948-a2d7-9200b9aa0bdf"/>
+      <w:bookmarkEnd w:id="446f2608-8fb9-454c-b0e9-ea06823d4f48"/>
       <w:r>
         <w:rPr>
           <w:rFonts/>
@@ -26835,7 +26844,10 @@
         <w:t xml:space="preserve">?@tbl-gt</w:t>
       </w:r>
       <w:r>
-        <w:t xml:space="preserve">. {gt} has many of the same features as {flextable} and is in the RStudio suite so maybe it’ll get more Quarto support in the long run. But like {kable}, the Word output is not good. In addition, currently table captions are broken in Quarto Word output.</w:t>
+        <w:t xml:space="preserve"> </w:t>
+      </w:r>
+      <w:r>
+        <w:t xml:space="preserve">(note this is broken in Word output). {gt} has many of the same features as {flextable} and is in the RStudio suite so maybe it’ll get more Quarto support in the long run. But like {kable}, the Word output is not good. In addition, currently table captions are broken in Quarto Word output.</w:t>
       </w:r>
     </w:p>
     <w:p>
@@ -30428,7 +30440,7 @@
         </w:rPr>
         <w:t xml:space="preserve">Table </w:t>
       </w:r>
-      <w:bookmarkStart w:id="54378677-8fdb-494d-85d5-532eb4a6c799" w:name="tbl-appA1"/>
+      <w:bookmarkStart w:id="a5cd8045-5ff3-41bf-8114-bb26b5bebae8" w:name="tbl-appA1"/>
       <w:r xmlns:w="http://schemas.openxmlformats.org/wordprocessingml/2006/main" xmlns:wp="http://schemas.openxmlformats.org/drawingml/2006/wordprocessingDrawing" xmlns:r="http://schemas.openxmlformats.org/officeDocument/2006/relationships" xmlns:w14="http://schemas.microsoft.com/office/word/2010/wordml">
         <w:rPr>
           <w:rFonts/>
@@ -30450,7 +30462,7 @@
         </w:rPr>
         <w:fldChar w:fldCharType="end" w:dirty="true"/>
       </w:r>
-      <w:bookmarkEnd w:id="54378677-8fdb-494d-85d5-532eb4a6c799"/>
+      <w:bookmarkEnd w:id="a5cd8045-5ff3-41bf-8114-bb26b5bebae8"/>
       <w:r>
         <w:rPr>
           <w:rFonts/>
@@ -32164,7 +32176,7 @@
         </w:rPr>
         <w:t xml:space="preserve">Table </w:t>
       </w:r>
-      <w:bookmarkStart w:id="32955da2-8d0f-4d1b-aa9a-a210946da40a" w:name="tbl-appA2"/>
+      <w:bookmarkStart w:id="f22e9f0b-9d43-4819-aca6-5d02463417de" w:name="tbl-appA2"/>
       <w:r xmlns:w="http://schemas.openxmlformats.org/wordprocessingml/2006/main" xmlns:wp="http://schemas.openxmlformats.org/drawingml/2006/wordprocessingDrawing" xmlns:r="http://schemas.openxmlformats.org/officeDocument/2006/relationships" xmlns:w14="http://schemas.microsoft.com/office/word/2010/wordml">
         <w:rPr>
           <w:rFonts/>
@@ -32186,7 +32198,7 @@
         </w:rPr>
         <w:fldChar w:fldCharType="end" w:dirty="true"/>
       </w:r>
-      <w:bookmarkEnd w:id="32955da2-8d0f-4d1b-aa9a-a210946da40a"/>
+      <w:bookmarkEnd w:id="f22e9f0b-9d43-4819-aca6-5d02463417de"/>
       <w:r>
         <w:rPr>
           <w:rFonts/>
@@ -33358,7 +33370,7 @@
         </w:rPr>
         <w:t xml:space="preserve">Table </w:t>
       </w:r>
-      <w:bookmarkStart w:id="273f5c4c-11d1-49da-8d9e-3bd9eb7825fa" w:name="tbl-appB1"/>
+      <w:bookmarkStart w:id="0d014d70-6cd2-4376-af85-8a497d0691a3" w:name="tbl-appB1"/>
       <w:r xmlns:w="http://schemas.openxmlformats.org/wordprocessingml/2006/main" xmlns:wp="http://schemas.openxmlformats.org/drawingml/2006/wordprocessingDrawing" xmlns:r="http://schemas.openxmlformats.org/officeDocument/2006/relationships" xmlns:w14="http://schemas.microsoft.com/office/word/2010/wordml">
         <w:rPr>
           <w:rFonts/>
@@ -33380,7 +33392,7 @@
         </w:rPr>
         <w:fldChar w:fldCharType="end" w:dirty="true"/>
       </w:r>
-      <w:bookmarkEnd w:id="273f5c4c-11d1-49da-8d9e-3bd9eb7825fa"/>
+      <w:bookmarkEnd w:id="0d014d70-6cd2-4376-af85-8a497d0691a3"/>
       <w:r>
         <w:rPr>
           <w:rFonts/>
@@ -35232,7 +35244,7 @@
         </w:rPr>
         <w:t xml:space="preserve">Table </w:t>
       </w:r>
-      <w:bookmarkStart w:id="49d2cffa-18ce-4a31-83cd-0eb9b77cfd8d" w:name="tbl-appB2"/>
+      <w:bookmarkStart w:id="ca89ae8d-7a6f-404e-8f95-5adc5f09fb7f" w:name="tbl-appB2"/>
       <w:r xmlns:w="http://schemas.openxmlformats.org/wordprocessingml/2006/main" xmlns:wp="http://schemas.openxmlformats.org/drawingml/2006/wordprocessingDrawing" xmlns:r="http://schemas.openxmlformats.org/officeDocument/2006/relationships" xmlns:w14="http://schemas.microsoft.com/office/word/2010/wordml">
         <w:rPr>
           <w:rFonts/>
@@ -35254,7 +35266,7 @@
         </w:rPr>
         <w:fldChar w:fldCharType="end" w:dirty="true"/>
       </w:r>
-      <w:bookmarkEnd w:id="49d2cffa-18ce-4a31-83cd-0eb9b77cfd8d"/>
+      <w:bookmarkEnd w:id="ca89ae8d-7a6f-404e-8f95-5adc5f09fb7f"/>
       <w:r>
         <w:rPr>
           <w:rFonts/>

</xml_diff>

<commit_message>
add open issues to index
</commit_message>
<xml_diff>
--- a/docs/A-Quarto-Template-Repo-to-Create-Big-Reports-and-Very-Long-Title-Because-Long-Titles-are-Common.docx
+++ b/docs/A-Quarto-Template-Repo-to-Create-Big-Reports-and-Very-Long-Title-Because-Long-Titles-are-Common.docx
@@ -290,13 +290,89 @@
         </w:p>
       </w:sdtContent>
     </w:sdt>
-    <w:bookmarkStart w:id="20" w:name="citation"/>
+    <w:bookmarkStart w:id="25" w:name="open-issues"/>
     <w:p>
       <w:pPr>
         <w:pStyle w:val="Heading1"/>
       </w:pPr>
       <w:r>
-        <w:t xml:space="preserve">Citation</w:t>
+        <w:t xml:space="preserve">1. Open Issues</w:t>
+      </w:r>
+    </w:p>
+    <w:bookmarkStart w:id="20" w:name="april-26-2023-update"/>
+    <w:p>
+      <w:pPr>
+        <w:pStyle w:val="Heading2"/>
+      </w:pPr>
+      <w:r>
+        <w:t xml:space="preserve">1.1 April 26, 2023 update</w:t>
+      </w:r>
+    </w:p>
+    <w:p>
+      <w:pPr>
+        <w:numPr>
+          <w:ilvl w:val="0"/>
+          <w:numId w:val="1001"/>
+        </w:numPr>
+        <w:pStyle w:val="Compact"/>
+      </w:pPr>
+      <w:r>
+        <w:t xml:space="preserve">Everything broken in the Aug 13, 2022 update is still broken.</w:t>
+      </w:r>
+    </w:p>
+    <w:p>
+      <w:pPr>
+        <w:numPr>
+          <w:ilvl w:val="0"/>
+          <w:numId w:val="1001"/>
+        </w:numPr>
+        <w:pStyle w:val="Compact"/>
+      </w:pPr>
+      <w:r>
+        <w:t xml:space="preserve">flextable cross-refs and captions are still not working in Word output</w:t>
+      </w:r>
+    </w:p>
+    <w:p>
+      <w:pPr>
+        <w:numPr>
+          <w:ilvl w:val="0"/>
+          <w:numId w:val="1001"/>
+        </w:numPr>
+        <w:pStyle w:val="Compact"/>
+      </w:pPr>
+      <w:r>
+        <w:t xml:space="preserve">The flextable 0.9.1 CRAN release broke PDF output in Quarto books. Known problem and fixed in the development version on GitHub (0.9.2)</w:t>
+      </w:r>
+      <w:r>
+        <w:t xml:space="preserve"> </w:t>
+      </w:r>
+      <w:r>
+        <w:rPr>
+          <w:rStyle w:val="VerbatimChar"/>
+        </w:rPr>
+        <w:t xml:space="preserve">devtools::install_github("davidgohel/flextable")</w:t>
+      </w:r>
+    </w:p>
+    <w:p>
+      <w:pPr>
+        <w:numPr>
+          <w:ilvl w:val="0"/>
+          <w:numId w:val="1001"/>
+        </w:numPr>
+        <w:pStyle w:val="Compact"/>
+      </w:pPr>
+      <w:r>
+        <w:t xml:space="preserve">gt (v0.9.0) cross-refs still broken in Word</w:t>
+      </w:r>
+    </w:p>
+    <w:bookmarkEnd w:id="20"/>
+    <w:bookmarkStart w:id="22" w:name="aug-13-2022-update"/>
+    <w:p>
+      <w:pPr>
+        <w:pStyle w:val="Heading2"/>
+      </w:pPr>
+      <w:r>
+        <w:t xml:space="preserve">1.2 Aug 13, 2022 update</w:t>
       </w:r>
     </w:p>
     <w:p>
@@ -304,31 +380,357 @@
         <w:pStyle w:val="FirstParagraph"/>
       </w:pPr>
       <w:r>
-        <w:t xml:space="preserve">EE Holmes, 2022. Quarto Report Template. Northwest Fisheries Science Center.</w:t>
+        <w:t xml:space="preserve">I have mostly figured out workarounds for the table package issues. The remaining big issues are</w:t>
       </w:r>
     </w:p>
     <w:p>
-      <w:r>
-        <w:br w:type="page"/>
+      <w:pPr>
+        <w:numPr>
+          <w:ilvl w:val="0"/>
+          <w:numId w:val="1002"/>
+        </w:numPr>
+        <w:pStyle w:val="Compact"/>
+      </w:pPr>
+      <w:r>
+        <w:t xml:space="preserve">For HTML, if you have two chapters (h1 level) in a single qmd it totally messes up the TOC. Word and PDF converters seem to figure it out ok and number things correctly.</w:t>
       </w:r>
     </w:p>
-    <w:bookmarkEnd w:id="20"/>
-    <w:bookmarkStart w:id="23" w:name="preface"/>
     <w:p>
       <w:pPr>
-        <w:pStyle w:val="Heading1"/>
+        <w:numPr>
+          <w:ilvl w:val="1"/>
+          <w:numId w:val="1003"/>
+        </w:numPr>
+        <w:pStyle w:val="Compact"/>
       </w:pPr>
       <w:r>
-        <w:t xml:space="preserve">1. Preface</w:t>
+        <w:t xml:space="preserve">I posted an issue https://github.com/quarto-dev/quarto-cli/issues/1712</w:t>
       </w:r>
     </w:p>
-    <w:bookmarkStart w:id="21" w:name="acknowledgements"/>
+    <w:p>
+      <w:pPr>
+        <w:numPr>
+          <w:ilvl w:val="1"/>
+          <w:numId w:val="1003"/>
+        </w:numPr>
+        <w:pStyle w:val="Compact"/>
+      </w:pPr>
+      <w:r>
+        <w:t xml:space="preserve">This is important because we often don’t know how many appendix chapters we will need. These are dynamically created based on the data. There is no good way to know this ahead of time. These report templates are used across very different regions and each region has a different number of appendices based on the number of, say, species or cities or whatever, in the region.</w:t>
+      </w:r>
+    </w:p>
+    <w:p>
+      <w:pPr>
+        <w:numPr>
+          <w:ilvl w:val="0"/>
+          <w:numId w:val="1002"/>
+        </w:numPr>
+        <w:pStyle w:val="Compact"/>
+      </w:pPr>
+      <w:r>
+        <w:t xml:space="preserve">When I have appendices so</w:t>
+      </w:r>
+      <w:r>
+        <w:t xml:space="preserve"> </w:t>
+      </w:r>
+      <w:r>
+        <w:rPr>
+          <w:rStyle w:val="VerbatimChar"/>
+        </w:rPr>
+        <w:t xml:space="preserve">appendices:</w:t>
+      </w:r>
+      <w:r>
+        <w:t xml:space="preserve"> </w:t>
+      </w:r>
+      <w:r>
+        <w:t xml:space="preserve">in my YAML, the HTML TOC is messed up.</w:t>
+      </w:r>
+    </w:p>
+    <w:p>
+      <w:pPr>
+        <w:numPr>
+          <w:ilvl w:val="1"/>
+          <w:numId w:val="1004"/>
+        </w:numPr>
+        <w:pStyle w:val="Compact"/>
+      </w:pPr>
+      <w:r>
+        <w:t xml:space="preserve">see https://rverse-tutorials.github.io/QmdReport/ and look at TOC</w:t>
+      </w:r>
+    </w:p>
+    <w:p>
+      <w:pPr>
+        <w:numPr>
+          <w:ilvl w:val="1"/>
+          <w:numId w:val="1004"/>
+        </w:numPr>
+        <w:pStyle w:val="Compact"/>
+      </w:pPr>
+      <w:r>
+        <w:t xml:space="preserve">why doesn’t the HTML figure out that the appendix A title is CRchum.csv?? Word and PDF figure that out.</w:t>
+      </w:r>
+    </w:p>
+    <w:p>
+      <w:pPr>
+        <w:numPr>
+          <w:ilvl w:val="0"/>
+          <w:numId w:val="1002"/>
+        </w:numPr>
+        <w:pStyle w:val="Compact"/>
+      </w:pPr>
+      <w:r>
+        <w:t xml:space="preserve">When I have</w:t>
+      </w:r>
+      <w:r>
+        <w:t xml:space="preserve"> </w:t>
+      </w:r>
+      <w:r>
+        <w:rPr>
+          <w:rStyle w:val="VerbatimChar"/>
+        </w:rPr>
+        <w:t xml:space="preserve">appendices:</w:t>
+      </w:r>
+      <w:r>
+        <w:t xml:space="preserve">, the PDF TOC and levels look right, but if I click on</w:t>
+      </w:r>
+      <w:r>
+        <w:t xml:space="preserve"> </w:t>
+      </w:r>
+      <w:r>
+        <w:t xml:space="preserve">“</w:t>
+      </w:r>
+      <w:r>
+        <w:t xml:space="preserve">Appendices</w:t>
+      </w:r>
+      <w:r>
+        <w:t xml:space="preserve">”</w:t>
+      </w:r>
+      <w:r>
+        <w:t xml:space="preserve"> </w:t>
+      </w:r>
+      <w:r>
+        <w:t xml:space="preserve">in the TOC, I go to References.</w:t>
+      </w:r>
+    </w:p>
+    <w:p>
+      <w:pPr>
+        <w:numPr>
+          <w:ilvl w:val="1"/>
+          <w:numId w:val="1005"/>
+        </w:numPr>
+        <w:pStyle w:val="Compact"/>
+      </w:pPr>
+      <w:r>
+        <w:t xml:space="preserve">Look here to see what I mean</w:t>
+      </w:r>
+      <w:r>
+        <w:t xml:space="preserve"> </w:t>
+      </w:r>
+      <w:hyperlink r:id="rId21">
+        <w:r>
+          <w:rPr>
+            <w:rStyle w:val="Hyperlink"/>
+          </w:rPr>
+          <w:t xml:space="preserve">PDF version</w:t>
+        </w:r>
+      </w:hyperlink>
+    </w:p>
+    <w:p>
+      <w:pPr>
+        <w:numPr>
+          <w:ilvl w:val="1"/>
+          <w:numId w:val="1005"/>
+        </w:numPr>
+        <w:pStyle w:val="Compact"/>
+      </w:pPr>
+      <w:r>
+        <w:t xml:space="preserve">I would like to be able to have a</w:t>
+      </w:r>
+      <w:r>
+        <w:t xml:space="preserve"> </w:t>
+      </w:r>
+      <w:r>
+        <w:rPr>
+          <w:rStyle w:val="VerbatimChar"/>
+        </w:rPr>
+        <w:t xml:space="preserve">appendices.qmd</w:t>
+      </w:r>
+      <w:r>
+        <w:t xml:space="preserve"> </w:t>
+      </w:r>
+      <w:r>
+        <w:t xml:space="preserve">that I would go to. Maybe I can. I haven’t tried.</w:t>
+      </w:r>
+    </w:p>
+    <w:p>
+      <w:pPr>
+        <w:numPr>
+          <w:ilvl w:val="0"/>
+          <w:numId w:val="1002"/>
+        </w:numPr>
+        <w:pStyle w:val="Compact"/>
+      </w:pPr>
+      <w:r>
+        <w:t xml:space="preserve">No merge and knit option. :( so no memory across chapters. That is a</w:t>
+      </w:r>
+      <w:r>
+        <w:t xml:space="preserve"> </w:t>
+      </w:r>
+      <w:r>
+        <w:t xml:space="preserve">“</w:t>
+      </w:r>
+      <w:r>
+        <w:t xml:space="preserve">feature</w:t>
+      </w:r>
+      <w:r>
+        <w:t xml:space="preserve">”</w:t>
+      </w:r>
+      <w:r>
+        <w:t xml:space="preserve"> </w:t>
+      </w:r>
+      <w:r>
+        <w:t xml:space="preserve">in many cases but some report writers use memory across chapters heavily.</w:t>
+      </w:r>
+    </w:p>
+    <w:bookmarkEnd w:id="22"/>
+    <w:bookmarkStart w:id="23" w:name="aug-11-2022-update"/>
     <w:p>
       <w:pPr>
         <w:pStyle w:val="Heading2"/>
       </w:pPr>
       <w:r>
-        <w:t xml:space="preserve">Acknowledgements</w:t>
+        <w:t xml:space="preserve">1.3 Aug 11, 2022 update</w:t>
+      </w:r>
+    </w:p>
+    <w:p>
+      <w:pPr>
+        <w:numPr>
+          <w:ilvl w:val="0"/>
+          <w:numId w:val="1006"/>
+        </w:numPr>
+        <w:pStyle w:val="Compact"/>
+      </w:pPr>
+      <w:r>
+        <w:t xml:space="preserve">flextable cross-refs don’t work in pdf but kableExtra tables work and look better in some ways. So I use kableExtra for pdf’s.</w:t>
+      </w:r>
+    </w:p>
+    <w:p>
+      <w:pPr>
+        <w:numPr>
+          <w:ilvl w:val="0"/>
+          <w:numId w:val="1006"/>
+        </w:numPr>
+        <w:pStyle w:val="Compact"/>
+      </w:pPr>
+      <w:r>
+        <w:t xml:space="preserve">flextable is best for Word but cross-refs are broken. The Quarto dev team knows about the problem.</w:t>
+      </w:r>
+    </w:p>
+    <w:p>
+      <w:pPr>
+        <w:numPr>
+          <w:ilvl w:val="0"/>
+          <w:numId w:val="1006"/>
+        </w:numPr>
+        <w:pStyle w:val="Compact"/>
+      </w:pPr>
+      <w:r>
+        <w:t xml:space="preserve">The Quarto {{include filename}} option for including files seems very limited or I don’t know how to use it (most definitely true). The file has to be in same folder as the qmd that calls it.</w:t>
+      </w:r>
+    </w:p>
+    <w:p>
+      <w:pPr>
+        <w:numPr>
+          <w:ilvl w:val="0"/>
+          <w:numId w:val="1006"/>
+        </w:numPr>
+        <w:pStyle w:val="Compact"/>
+      </w:pPr>
+      <w:r>
+        <w:t xml:space="preserve">The Quarto {{include filename}} breaks if the thing you call is calling</w:t>
+      </w:r>
+      <w:r>
+        <w:t xml:space="preserve"> </w:t>
+      </w:r>
+      <w:r>
+        <w:rPr>
+          <w:rStyle w:val="VerbatimChar"/>
+        </w:rPr>
+        <w:t xml:space="preserve">knit_expand()</w:t>
+      </w:r>
+      <w:r>
+        <w:t xml:space="preserve">. Why? So weird. I might be doing something wrong.</w:t>
+      </w:r>
+    </w:p>
+    <w:p>
+      <w:pPr>
+        <w:numPr>
+          <w:ilvl w:val="0"/>
+          <w:numId w:val="1006"/>
+        </w:numPr>
+        <w:pStyle w:val="Compact"/>
+      </w:pPr>
+      <w:r>
+        <w:t xml:space="preserve">No merge and knit option. :( no sharing of variables across chapters</w:t>
+      </w:r>
+    </w:p>
+    <w:p>
+      <w:pPr>
+        <w:numPr>
+          <w:ilvl w:val="0"/>
+          <w:numId w:val="1006"/>
+        </w:numPr>
+        <w:pStyle w:val="Compact"/>
+      </w:pPr>
+      <w:r>
+        <w:t xml:space="preserve">Can’t have two chapters (h1 level) in a single qmd so can’t dynamically create chapters (one qmd with many h1 levels where that qmd is created dynamically)</w:t>
+      </w:r>
+    </w:p>
+    <w:p>
+      <w:pPr>
+        <w:numPr>
+          <w:ilvl w:val="0"/>
+          <w:numId w:val="1006"/>
+        </w:numPr>
+        <w:pStyle w:val="Compact"/>
+      </w:pPr>
+      <w:r>
+        <w:t xml:space="preserve">{gt} package and PDF table numbering don’t mix! Breaks all numbering after a single</w:t>
+      </w:r>
+      <w:r>
+        <w:t xml:space="preserve"> </w:t>
+      </w:r>
+      <w:r>
+        <w:rPr>
+          <w:rStyle w:val="VerbatimChar"/>
+        </w:rPr>
+        <w:t xml:space="preserve">gt()</w:t>
+      </w:r>
+      <w:r>
+        <w:t xml:space="preserve"> </w:t>
+      </w:r>
+      <w:r>
+        <w:t xml:space="preserve">call.</w:t>
+      </w:r>
+      <w:r>
+        <w:t xml:space="preserve"> </w:t>
+      </w:r>
+      <w:r>
+        <w:rPr>
+          <w:iCs/>
+          <w:i/>
+        </w:rPr>
+        <w:t xml:space="preserve">Update. Fixed in the new gt update</w:t>
+      </w:r>
+    </w:p>
+    <w:bookmarkEnd w:id="23"/>
+    <w:bookmarkStart w:id="24" w:name="citation"/>
+    <w:p>
+      <w:pPr>
+        <w:pStyle w:val="Heading2"/>
+      </w:pPr>
+      <w:r>
+        <w:t xml:space="preserve">Citation</w:t>
       </w:r>
     </w:p>
     <w:p>
@@ -336,17 +738,32 @@
         <w:pStyle w:val="FirstParagraph"/>
       </w:pPr>
       <w:r>
-        <w:t xml:space="preserve">Phasellus non diam posuere, laoreet velit sed, egestas felis. Etiam eget neque in tellus lacinia tincidunt. Pellentesque scelerisque odio velit, nec fringilla nibh iaculis non. Aenean sit amet nulla ipsum. Cras felis lacus, pulvinar ac nisi et, convallis pulvinar turpis. Morbi non nibh lacus. Morbi vitae lorem massa. Sed ut turpis vel felis posuere commodo lacinia ac mi. Donec finibus lectus sit amet elit finibus, vitae rhoncus ligula tincidunt. Phasellus vitae blandit lacus. Integer sed nisl fermentum, pulvinar mauris in, posuere enim. Proin sit amet semper urna. Vivamus aliquet rutrum diam ac luctus.</w:t>
+        <w:t xml:space="preserve">EE Holmes, 2022. Quarto Report Template. Northwest Fisheries Science Center.</w:t>
       </w:r>
     </w:p>
-    <w:bookmarkEnd w:id="21"/>
-    <w:bookmarkStart w:id="22" w:name="abstract"/>
+    <w:p>
+      <w:r>
+        <w:br w:type="page"/>
+      </w:r>
+    </w:p>
+    <w:bookmarkEnd w:id="24"/>
+    <w:bookmarkEnd w:id="25"/>
+    <w:bookmarkStart w:id="28" w:name="preface"/>
+    <w:p>
+      <w:pPr>
+        <w:pStyle w:val="Heading1"/>
+      </w:pPr>
+      <w:r>
+        <w:t xml:space="preserve">2. Preface</w:t>
+      </w:r>
+    </w:p>
+    <w:bookmarkStart w:id="26" w:name="acknowledgements"/>
     <w:p>
       <w:pPr>
         <w:pStyle w:val="Heading2"/>
       </w:pPr>
       <w:r>
-        <w:t xml:space="preserve">Abstract</w:t>
+        <w:t xml:space="preserve">Acknowledgements</w:t>
       </w:r>
     </w:p>
     <w:p>
@@ -357,29 +774,47 @@
         <w:t xml:space="preserve">Phasellus non diam posuere, laoreet velit sed, egestas felis. Etiam eget neque in tellus lacinia tincidunt. Pellentesque scelerisque odio velit, nec fringilla nibh iaculis non. Aenean sit amet nulla ipsum. Cras felis lacus, pulvinar ac nisi et, convallis pulvinar turpis. Morbi non nibh lacus. Morbi vitae lorem massa. Sed ut turpis vel felis posuere commodo lacinia ac mi. Donec finibus lectus sit amet elit finibus, vitae rhoncus ligula tincidunt. Phasellus vitae blandit lacus. Integer sed nisl fermentum, pulvinar mauris in, posuere enim. Proin sit amet semper urna. Vivamus aliquet rutrum diam ac luctus.</w:t>
       </w:r>
     </w:p>
+    <w:bookmarkEnd w:id="26"/>
+    <w:bookmarkStart w:id="27" w:name="abstract"/>
     <w:p>
+      <w:pPr>
+        <w:pStyle w:val="Heading2"/>
+      </w:pPr>
+      <w:r>
+        <w:t xml:space="preserve">Abstract</w:t>
+      </w:r>
+    </w:p>
+    <w:p>
+      <w:pPr>
+        <w:pStyle w:val="FirstParagraph"/>
+      </w:pPr>
+      <w:r>
+        <w:t xml:space="preserve">Phasellus non diam posuere, laoreet velit sed, egestas felis. Etiam eget neque in tellus lacinia tincidunt. Pellentesque scelerisque odio velit, nec fringilla nibh iaculis non. Aenean sit amet nulla ipsum. Cras felis lacus, pulvinar ac nisi et, convallis pulvinar turpis. Morbi non nibh lacus. Morbi vitae lorem massa. Sed ut turpis vel felis posuere commodo lacinia ac mi. Donec finibus lectus sit amet elit finibus, vitae rhoncus ligula tincidunt. Phasellus vitae blandit lacus. Integer sed nisl fermentum, pulvinar mauris in, posuere enim. Proin sit amet semper urna. Vivamus aliquet rutrum diam ac luctus.</w:t>
+      </w:r>
+    </w:p>
+    <w:p>
       <w:r>
         <w:br w:type="page"/>
       </w:r>
     </w:p>
-    <w:bookmarkEnd w:id="22"/>
-    <w:bookmarkEnd w:id="23"/>
-    <w:bookmarkStart w:id="53" w:name="tips"/>
+    <w:bookmarkEnd w:id="27"/>
+    <w:bookmarkEnd w:id="28"/>
+    <w:bookmarkStart w:id="58" w:name="tips"/>
     <w:p>
       <w:pPr>
         <w:pStyle w:val="Heading1"/>
       </w:pPr>
       <w:r>
-        <w:t xml:space="preserve">2. Tips</w:t>
+        <w:t xml:space="preserve">3. Tips</w:t>
       </w:r>
     </w:p>
-    <w:bookmarkStart w:id="28" w:name="overview"/>
+    <w:bookmarkStart w:id="33" w:name="overview"/>
     <w:p>
       <w:pPr>
         <w:pStyle w:val="Heading2"/>
       </w:pPr>
       <w:r>
-        <w:t xml:space="preserve">2.1 Overview</w:t>
+        <w:t xml:space="preserve">3.1 Overview</w:t>
       </w:r>
     </w:p>
     <w:tbl>
@@ -395,7 +830,7 @@
       <w:tr>
         <w:tc>
           <w:tcPr/>
-          <w:bookmarkStart w:id="27" w:name="fig-chinook"/>
+          <w:bookmarkStart w:id="32" w:name="fig-chinook"/>
           <w:p>
             <w:pPr>
               <w:jc w:val="center"/>
@@ -405,18 +840,18 @@
                 <wp:inline>
                   <wp:extent cx="5943600" cy="4754880"/>
                   <wp:effectExtent b="0" l="0" r="0" t="0"/>
-                  <wp:docPr descr="" title="" id="25" name="Picture"/>
+                  <wp:docPr descr="" title="" id="30" name="Picture"/>
                   <a:graphic>
                     <a:graphicData uri="http://schemas.openxmlformats.org/drawingml/2006/picture">
                       <pic:pic>
                         <pic:nvPicPr>
-                          <pic:cNvPr descr="text/tips_files/figure-docx/fig-chinook-1.png" id="26" name="Picture"/>
+                          <pic:cNvPr descr="text/tips_files/figure-docx/fig-chinook-1.png" id="31" name="Picture"/>
                           <pic:cNvPicPr>
                             <a:picLocks noChangeArrowheads="1" noChangeAspect="1"/>
                           </pic:cNvPicPr>
                         </pic:nvPicPr>
                         <pic:blipFill>
-                          <a:blip r:embed="rId24"/>
+                          <a:blip r:embed="rId29"/>
                           <a:stretch>
                             <a:fillRect/>
                           </a:stretch>
@@ -453,28 +888,28 @@
               <w:pStyle w:val="ImageCaption"/>
             </w:pPr>
             <w:r>
-              <w:t xml:space="preserve">Figure 2.1: chapter 1 plot</w:t>
-            </w:r>
-          </w:p>
-          <w:bookmarkEnd w:id="27"/>
+              <w:t xml:space="preserve">Figure 3.1: chapter 1 plot</w:t>
+            </w:r>
+          </w:p>
+          <w:bookmarkEnd w:id="32"/>
         </w:tc>
       </w:tr>
     </w:tbl>
-    <w:bookmarkEnd w:id="28"/>
-    <w:bookmarkStart w:id="29" w:name="general-set-up"/>
+    <w:bookmarkEnd w:id="33"/>
+    <w:bookmarkStart w:id="34" w:name="general-set-up"/>
     <w:p>
       <w:pPr>
         <w:pStyle w:val="Heading2"/>
       </w:pPr>
       <w:r>
-        <w:t xml:space="preserve">2.2 General set-up</w:t>
+        <w:t xml:space="preserve">3.2 General set-up</w:t>
       </w:r>
     </w:p>
     <w:p>
       <w:pPr>
         <w:numPr>
           <w:ilvl w:val="0"/>
-          <w:numId w:val="1001"/>
+          <w:numId w:val="1007"/>
         </w:numPr>
       </w:pPr>
       <w:r>
@@ -485,7 +920,7 @@
       <w:pPr>
         <w:numPr>
           <w:ilvl w:val="0"/>
-          <w:numId w:val="1001"/>
+          <w:numId w:val="1007"/>
         </w:numPr>
       </w:pPr>
       <w:r>
@@ -496,7 +931,7 @@
       <w:pPr>
         <w:numPr>
           <w:ilvl w:val="0"/>
-          <w:numId w:val="1001"/>
+          <w:numId w:val="1007"/>
         </w:numPr>
       </w:pPr>
       <w:r>
@@ -507,7 +942,7 @@
       <w:pPr>
         <w:numPr>
           <w:ilvl w:val="0"/>
-          <w:numId w:val="1001"/>
+          <w:numId w:val="1007"/>
         </w:numPr>
       </w:pPr>
       <w:r>
@@ -542,30 +977,30 @@
       <w:pPr>
         <w:numPr>
           <w:ilvl w:val="0"/>
-          <w:numId w:val="1001"/>
+          <w:numId w:val="1007"/>
         </w:numPr>
       </w:pPr>
       <w:r>
         <w:t xml:space="preserve">Copy reports built by others who are doing something similar to you. TALK within your center or across centers and share work.</w:t>
       </w:r>
     </w:p>
-    <w:bookmarkEnd w:id="29"/>
-    <w:bookmarkStart w:id="39" w:name="tips-1"/>
+    <w:bookmarkEnd w:id="34"/>
+    <w:bookmarkStart w:id="44" w:name="tips-1"/>
     <w:p>
       <w:pPr>
         <w:pStyle w:val="Heading2"/>
       </w:pPr>
       <w:r>
-        <w:t xml:space="preserve">2.3 Tips</w:t>
+        <w:t xml:space="preserve">3.3 Tips</w:t>
       </w:r>
     </w:p>
-    <w:bookmarkStart w:id="35" w:name="cross-references"/>
+    <w:bookmarkStart w:id="40" w:name="cross-references"/>
     <w:p>
       <w:pPr>
         <w:pStyle w:val="Heading3"/>
       </w:pPr>
       <w:r>
-        <w:t xml:space="preserve">2.3.1 Cross-references</w:t>
+        <w:t xml:space="preserve">3.3.1 Cross-references</w:t>
       </w:r>
     </w:p>
     <w:p>
@@ -580,7 +1015,7 @@
       <w:pPr>
         <w:numPr>
           <w:ilvl w:val="0"/>
-          <w:numId w:val="1002"/>
+          <w:numId w:val="1008"/>
         </w:numPr>
         <w:pStyle w:val="Compact"/>
       </w:pPr>
@@ -592,7 +1027,7 @@
       <w:pPr>
         <w:numPr>
           <w:ilvl w:val="0"/>
-          <w:numId w:val="1002"/>
+          <w:numId w:val="1008"/>
         </w:numPr>
         <w:pStyle w:val="Compact"/>
       </w:pPr>
@@ -645,7 +1080,7 @@
       <w:r>
         <w:t xml:space="preserve"> </w:t>
       </w:r>
-      <w:hyperlink r:id="rId30">
+      <w:hyperlink r:id="rId35">
         <w:r>
           <w:rPr>
             <w:rStyle w:val="Hyperlink"/>
@@ -760,7 +1195,7 @@
           <w:rPr>
             <w:rStyle w:val="Hyperlink"/>
           </w:rPr>
-          <w:t xml:space="preserve">Figure 2.2</w:t>
+          <w:t xml:space="preserve">Figure 3.2</w:t>
         </w:r>
       </w:hyperlink>
       <w:r>
@@ -780,7 +1215,7 @@
       <w:tr>
         <w:tc>
           <w:tcPr/>
-          <w:bookmarkStart w:id="34" w:name="fig-plot"/>
+          <w:bookmarkStart w:id="39" w:name="fig-plot"/>
           <w:p>
             <w:pPr>
               <w:jc w:val="center"/>
@@ -790,18 +1225,18 @@
                 <wp:inline>
                   <wp:extent cx="5943600" cy="4754880"/>
                   <wp:effectExtent b="0" l="0" r="0" t="0"/>
-                  <wp:docPr descr="" title="" id="32" name="Picture"/>
+                  <wp:docPr descr="" title="" id="37" name="Picture"/>
                   <a:graphic>
                     <a:graphicData uri="http://schemas.openxmlformats.org/drawingml/2006/picture">
                       <pic:pic>
                         <pic:nvPicPr>
-                          <pic:cNvPr descr="text/tips_files/figure-docx/fig-plot-1.png" id="33" name="Picture"/>
+                          <pic:cNvPr descr="text/tips_files/figure-docx/fig-plot-1.png" id="38" name="Picture"/>
                           <pic:cNvPicPr>
                             <a:picLocks noChangeArrowheads="1" noChangeAspect="1"/>
                           </pic:cNvPicPr>
                         </pic:nvPicPr>
                         <pic:blipFill>
-                          <a:blip r:embed="rId31"/>
+                          <a:blip r:embed="rId36"/>
                           <a:stretch>
                             <a:fillRect/>
                           </a:stretch>
@@ -838,580 +1273,21 @@
               <w:pStyle w:val="ImageCaption"/>
             </w:pPr>
             <w:r>
-              <w:t xml:space="preserve">Figure 2.2: This is a plot of some data</w:t>
-            </w:r>
-          </w:p>
-          <w:bookmarkEnd w:id="34"/>
+              <w:t xml:space="preserve">Figure 3.2: This is a plot of some data</w:t>
+            </w:r>
+          </w:p>
+          <w:bookmarkEnd w:id="39"/>
         </w:tc>
       </w:tr>
     </w:tbl>
-    <w:bookmarkEnd w:id="35"/>
-    <w:bookmarkStart w:id="36" w:name="chunk-labels"/>
+    <w:bookmarkEnd w:id="40"/>
+    <w:bookmarkStart w:id="41" w:name="chunk-labels"/>
     <w:p>
       <w:pPr>
         <w:pStyle w:val="Heading3"/>
       </w:pPr>
       <w:r>
-        <w:t xml:space="preserve">2.3.2 Chunk labels</w:t>
-      </w:r>
-    </w:p>
-    <w:p>
-      <w:pPr>
-        <w:numPr>
-          <w:ilvl w:val="0"/>
-          <w:numId w:val="1003"/>
-        </w:numPr>
-        <w:pStyle w:val="Compact"/>
-      </w:pPr>
-      <w:r>
-        <w:t xml:space="preserve">When using R Markdown (or Quarto), it is best not to use chunk labels in the your Rmd/qmd children. It’s too easy to get duplicate labels accidentally.</w:t>
-      </w:r>
-    </w:p>
-    <w:bookmarkEnd w:id="36"/>
-    <w:bookmarkStart w:id="37" w:name="file-paths"/>
-    <w:p>
-      <w:pPr>
-        <w:pStyle w:val="Heading3"/>
-      </w:pPr>
-      <w:r>
-        <w:t xml:space="preserve">2.3.3 File paths</w:t>
-      </w:r>
-    </w:p>
-    <w:p>
-      <w:pPr>
-        <w:numPr>
-          <w:ilvl w:val="0"/>
-          <w:numId w:val="1004"/>
-        </w:numPr>
-        <w:pStyle w:val="Compact"/>
-      </w:pPr>
-      <w:r>
-        <w:t xml:space="preserve">if you need to reference a file in a folder, let R create the path so that it is compatible across systems:</w:t>
-      </w:r>
-    </w:p>
-    <w:p>
-      <w:pPr>
-        <w:pStyle w:val="SourceCode"/>
-      </w:pPr>
-      <w:r>
-        <w:rPr>
-          <w:rStyle w:val="VerbatimChar"/>
-        </w:rPr>
-        <w:t xml:space="preserve">file.path('figures', 'figure1.Rmd')</w:t>
-      </w:r>
-    </w:p>
-    <w:p>
-      <w:pPr>
-        <w:numPr>
-          <w:ilvl w:val="0"/>
-          <w:numId w:val="1005"/>
-        </w:numPr>
-        <w:pStyle w:val="Compact"/>
-      </w:pPr>
-      <w:r>
-        <w:t xml:space="preserve">I typically use the {here} package so that my code doesn’t break if I happen to issue a change workspace directory command.</w:t>
-      </w:r>
-    </w:p>
-    <w:p>
-      <w:pPr>
-        <w:pStyle w:val="SourceCode"/>
-      </w:pPr>
-      <w:r>
-        <w:rPr>
-          <w:rStyle w:val="VerbatimChar"/>
-        </w:rPr>
-        <w:t xml:space="preserve">here::here('images', 'logo.png')</w:t>
-      </w:r>
-    </w:p>
-    <w:bookmarkEnd w:id="37"/>
-    <w:bookmarkStart w:id="38" w:name="tables-in-for-loops"/>
-    <w:p>
-      <w:pPr>
-        <w:pStyle w:val="Heading3"/>
-      </w:pPr>
-      <w:r>
-        <w:t xml:space="preserve">2.3.4 Tables in for loops</w:t>
-      </w:r>
-    </w:p>
-    <w:p>
-      <w:pPr>
-        <w:pStyle w:val="FirstParagraph"/>
-      </w:pPr>
-      <w:r>
-        <w:t xml:space="preserve">Making tables within</w:t>
-      </w:r>
-      <w:r>
-        <w:t xml:space="preserve"> </w:t>
-      </w:r>
-      <w:r>
-        <w:rPr>
-          <w:rStyle w:val="VerbatimChar"/>
-        </w:rPr>
-        <w:t xml:space="preserve">for</w:t>
-      </w:r>
-      <w:r>
-        <w:t xml:space="preserve"> </w:t>
-      </w:r>
-      <w:r>
-        <w:t xml:space="preserve">loops is tricky and it is different if you are outputting to Word versus html and also depends on what package that you use. See my Rmd/qmd files in the tables folder for examples of how to set it up, but also be prepared for things breaking in the future as package writers change things. This feature is really fluid. Web searches on stackoverflow are key for solving these problems.</w:t>
-      </w:r>
-    </w:p>
-    <w:bookmarkEnd w:id="38"/>
-    <w:bookmarkEnd w:id="39"/>
-    <w:bookmarkStart w:id="49" w:name="working-with-word"/>
-    <w:p>
-      <w:pPr>
-        <w:pStyle w:val="Heading2"/>
-      </w:pPr>
-      <w:r>
-        <w:t xml:space="preserve">2.4 Working with Word</w:t>
-      </w:r>
-    </w:p>
-    <w:p>
-      <w:pPr>
-        <w:pStyle w:val="FirstParagraph"/>
-      </w:pPr>
-      <w:r>
-        <w:t xml:space="preserve">For many of us, Word is part of our team’s workflow. Here are some tips if that is the case for you:</w:t>
-      </w:r>
-    </w:p>
-    <w:p>
-      <w:pPr>
-        <w:numPr>
-          <w:ilvl w:val="0"/>
-          <w:numId w:val="1006"/>
-        </w:numPr>
-        <w:pStyle w:val="Compact"/>
-      </w:pPr>
-      <w:r>
-        <w:t xml:space="preserve">Check out the</w:t>
-      </w:r>
-      <w:r>
-        <w:t xml:space="preserve"> </w:t>
-      </w:r>
-      <w:hyperlink r:id="rId40">
-        <w:r>
-          <w:rPr>
-            <w:rStyle w:val="Hyperlink"/>
-          </w:rPr>
-          <w:t xml:space="preserve">officeverse</w:t>
-        </w:r>
-      </w:hyperlink>
-      <w:r>
-        <w:t xml:space="preserve">:</w:t>
-      </w:r>
-      <w:r>
-        <w:t xml:space="preserve"> </w:t>
-      </w:r>
-      <w:hyperlink r:id="rId41">
-        <w:r>
-          <w:rPr>
-            <w:rStyle w:val="Hyperlink"/>
-          </w:rPr>
-          <w:t xml:space="preserve">officedown</w:t>
-        </w:r>
-      </w:hyperlink>
-      <w:r>
-        <w:t xml:space="preserve"> </w:t>
-      </w:r>
-      <w:r>
-        <w:t xml:space="preserve">and</w:t>
-      </w:r>
-      <w:r>
-        <w:t xml:space="preserve"> </w:t>
-      </w:r>
-      <w:hyperlink r:id="rId42">
-        <w:r>
-          <w:rPr>
-            <w:rStyle w:val="Hyperlink"/>
-          </w:rPr>
-          <w:t xml:space="preserve">flextable</w:t>
-        </w:r>
-      </w:hyperlink>
-      <w:r>
-        <w:t xml:space="preserve"> </w:t>
-      </w:r>
-      <w:r>
-        <w:t xml:space="preserve">R packages.</w:t>
-      </w:r>
-    </w:p>
-    <w:p>
-      <w:pPr>
-        <w:numPr>
-          <w:ilvl w:val="0"/>
-          <w:numId w:val="1006"/>
-        </w:numPr>
-        <w:pStyle w:val="Compact"/>
-      </w:pPr>
-      <w:r>
-        <w:t xml:space="preserve">Quarto has greatly</w:t>
-      </w:r>
-      <w:r>
-        <w:t xml:space="preserve"> </w:t>
-      </w:r>
-      <w:hyperlink r:id="rId43">
-        <w:r>
-          <w:rPr>
-            <w:rStyle w:val="Hyperlink"/>
-          </w:rPr>
-          <w:t xml:space="preserve">improved Word</w:t>
-        </w:r>
-      </w:hyperlink>
-      <w:r>
-        <w:t xml:space="preserve"> </w:t>
-      </w:r>
-      <w:r>
-        <w:t xml:space="preserve">integration so many of the problems we faced with Word output may soon be solved.</w:t>
-      </w:r>
-    </w:p>
-    <w:p>
-      <w:pPr>
-        <w:numPr>
-          <w:ilvl w:val="0"/>
-          <w:numId w:val="1006"/>
-        </w:numPr>
-        <w:pStyle w:val="Compact"/>
-      </w:pPr>
-      <w:r>
-        <w:t xml:space="preserve">Don’t build the whole report in one file. Work on individual text sections and then have RStudio (via pandoc/knitr) assemble the report (text, figures, tables) from the individual parts.</w:t>
-      </w:r>
-    </w:p>
-    <w:p>
-      <w:pPr>
-        <w:numPr>
-          <w:ilvl w:val="0"/>
-          <w:numId w:val="1006"/>
-        </w:numPr>
-        <w:pStyle w:val="Compact"/>
-      </w:pPr>
-      <w:r>
-        <w:t xml:space="preserve">How to deal with the team needing to review the assembled document (text, figures, tables):</w:t>
-      </w:r>
-    </w:p>
-    <w:p>
-      <w:pPr>
-        <w:numPr>
-          <w:ilvl w:val="1"/>
-          <w:numId w:val="1007"/>
-        </w:numPr>
-        <w:pStyle w:val="Compact"/>
-      </w:pPr>
-      <w:r>
-        <w:t xml:space="preserve">Try to modularize. So maybe make individual chapters and have review happen at that level. Then you incorporate the changes into the plain text manually.</w:t>
-      </w:r>
-    </w:p>
-    <w:p>
-      <w:pPr>
-        <w:numPr>
-          <w:ilvl w:val="1"/>
-          <w:numId w:val="1007"/>
-        </w:numPr>
-        <w:pStyle w:val="Compact"/>
-      </w:pPr>
-      <w:r>
-        <w:t xml:space="preserve">Use templates to make your Word doc look the way you want. The default Word template is bare bones. See my example and read about using Word templates with Quartro</w:t>
-      </w:r>
-      <w:r>
-        <w:t xml:space="preserve"> </w:t>
-      </w:r>
-      <w:hyperlink r:id="rId44">
-        <w:r>
-          <w:rPr>
-            <w:rStyle w:val="Hyperlink"/>
-          </w:rPr>
-          <w:t xml:space="preserve">here</w:t>
-        </w:r>
-      </w:hyperlink>
-      <w:r>
-        <w:t xml:space="preserve"> </w:t>
-      </w:r>
-      <w:r>
-        <w:t xml:space="preserve">and R Markdown</w:t>
-      </w:r>
-      <w:r>
-        <w:t xml:space="preserve"> </w:t>
-      </w:r>
-      <w:hyperlink r:id="rId45">
-        <w:r>
-          <w:rPr>
-            <w:rStyle w:val="Hyperlink"/>
-          </w:rPr>
-          <w:t xml:space="preserve">here</w:t>
-        </w:r>
-      </w:hyperlink>
-      <w:r>
-        <w:t xml:space="preserve"> </w:t>
-      </w:r>
-      <w:r>
-        <w:t xml:space="preserve">.</w:t>
-      </w:r>
-    </w:p>
-    <w:bookmarkStart w:id="47" w:name="making-tables-look-nice-in-word"/>
-    <w:p>
-      <w:pPr>
-        <w:pStyle w:val="Heading3"/>
-      </w:pPr>
-      <w:r>
-        <w:t xml:space="preserve">2.4.1 Making tables look nice in Word</w:t>
-      </w:r>
-    </w:p>
-    <w:p>
-      <w:pPr>
-        <w:pStyle w:val="FirstParagraph"/>
-      </w:pPr>
-      <w:r>
-        <w:t xml:space="preserve">The example in</w:t>
-      </w:r>
-      <w:r>
-        <w:t xml:space="preserve"> </w:t>
-      </w:r>
-      <w:r>
-        <w:rPr>
-          <w:rStyle w:val="VerbatimChar"/>
-        </w:rPr>
-        <w:t xml:space="preserve">Table_Counts.Rmd</w:t>
-      </w:r>
-      <w:r>
-        <w:t xml:space="preserve"> </w:t>
-      </w:r>
-      <w:r>
-        <w:t xml:space="preserve">and</w:t>
-      </w:r>
-      <w:r>
-        <w:t xml:space="preserve"> </w:t>
-      </w:r>
-      <w:r>
-        <w:rPr>
-          <w:rStyle w:val="VerbatimChar"/>
-        </w:rPr>
-        <w:t xml:space="preserve">Table_Counts_flex.Rmd</w:t>
-      </w:r>
-      <w:r>
-        <w:t xml:space="preserve"> </w:t>
-      </w:r>
-      <w:r>
-        <w:t xml:space="preserve">shows you tricks to make nice Word tables.</w:t>
-      </w:r>
-    </w:p>
-    <w:p>
-      <w:pPr>
-        <w:numPr>
-          <w:ilvl w:val="0"/>
-          <w:numId w:val="1008"/>
-        </w:numPr>
-        <w:pStyle w:val="Compact"/>
-      </w:pPr>
-      <w:r>
-        <w:t xml:space="preserve">how to include a page break in your Word doc between tables.</w:t>
-      </w:r>
-    </w:p>
-    <w:p>
-      <w:pPr>
-        <w:numPr>
-          <w:ilvl w:val="0"/>
-          <w:numId w:val="1008"/>
-        </w:numPr>
-        <w:pStyle w:val="Compact"/>
-      </w:pPr>
-      <w:r>
-        <w:t xml:space="preserve">using</w:t>
-      </w:r>
-      <w:r>
-        <w:t xml:space="preserve"> </w:t>
-      </w:r>
-      <w:r>
-        <w:rPr>
-          <w:rStyle w:val="VerbatimChar"/>
-        </w:rPr>
-        <w:t xml:space="preserve">format="pandoc"</w:t>
-      </w:r>
-      <w:r>
-        <w:t xml:space="preserve"> </w:t>
-      </w:r>
-      <w:r>
-        <w:t xml:space="preserve">for the table</w:t>
-      </w:r>
-    </w:p>
-    <w:p>
-      <w:pPr>
-        <w:numPr>
-          <w:ilvl w:val="0"/>
-          <w:numId w:val="1008"/>
-        </w:numPr>
-        <w:pStyle w:val="Compact"/>
-      </w:pPr>
-      <w:r>
-        <w:t xml:space="preserve">using</w:t>
-      </w:r>
-      <w:r>
-        <w:t xml:space="preserve"> </w:t>
-      </w:r>
-      <w:r>
-        <w:rPr>
-          <w:rStyle w:val="VerbatimChar"/>
-        </w:rPr>
-        <w:t xml:space="preserve">results='asis'</w:t>
-      </w:r>
-      <w:r>
-        <w:t xml:space="preserve"> </w:t>
-      </w:r>
-      <w:r>
-        <w:t xml:space="preserve">and</w:t>
-      </w:r>
-      <w:r>
-        <w:t xml:space="preserve"> </w:t>
-      </w:r>
-      <w:r>
-        <w:rPr>
-          <w:rStyle w:val="VerbatimChar"/>
-        </w:rPr>
-        <w:t xml:space="preserve">print()</w:t>
-      </w:r>
-      <w:r>
-        <w:t xml:space="preserve"> </w:t>
-      </w:r>
-      <w:r>
-        <w:t xml:space="preserve">so you can use</w:t>
-      </w:r>
-      <w:r>
-        <w:t xml:space="preserve"> </w:t>
-      </w:r>
-      <w:r>
-        <w:rPr>
-          <w:rStyle w:val="VerbatimChar"/>
-        </w:rPr>
-        <w:t xml:space="preserve">for</w:t>
-      </w:r>
-      <w:r>
-        <w:t xml:space="preserve"> </w:t>
-      </w:r>
-      <w:r>
-        <w:t xml:space="preserve">loops.</w:t>
-      </w:r>
-    </w:p>
-    <w:p>
-      <w:pPr>
-        <w:numPr>
-          <w:ilvl w:val="0"/>
-          <w:numId w:val="1008"/>
-        </w:numPr>
-        <w:pStyle w:val="Compact"/>
-      </w:pPr>
-      <w:r>
-        <w:t xml:space="preserve">centering your tables is next to impossible with</w:t>
-      </w:r>
-      <w:r>
-        <w:t xml:space="preserve"> </w:t>
-      </w:r>
-      <w:r>
-        <w:rPr>
-          <w:rStyle w:val="VerbatimChar"/>
-        </w:rPr>
-        <w:t xml:space="preserve">kable()</w:t>
-      </w:r>
-      <w:r>
-        <w:t xml:space="preserve">. Use the {</w:t>
-      </w:r>
-      <w:hyperlink r:id="rId46">
-        <w:r>
-          <w:rPr>
-            <w:rStyle w:val="Hyperlink"/>
-          </w:rPr>
-          <w:t xml:space="preserve">flextable</w:t>
-        </w:r>
-      </w:hyperlink>
-      <w:r>
-        <w:t xml:space="preserve">} package if you need that.</w:t>
-      </w:r>
-    </w:p>
-    <w:bookmarkEnd w:id="47"/>
-    <w:bookmarkStart w:id="48" w:name="new-pages"/>
-    <w:p>
-      <w:pPr>
-        <w:pStyle w:val="Heading3"/>
-      </w:pPr>
-      <w:r>
-        <w:t xml:space="preserve">2.4.2 New pages</w:t>
-      </w:r>
-    </w:p>
-    <w:p>
-      <w:pPr>
-        <w:pStyle w:val="FirstParagraph"/>
-      </w:pPr>
-      <w:r>
-        <w:t xml:space="preserve">This is how to get a new page in Word. Make sure you are in print view on the word doc, otherwise you won’t see any of the pages.</w:t>
-      </w:r>
-    </w:p>
-    <w:p>
-      <w:pPr>
-        <w:pStyle w:val="SourceCode"/>
-      </w:pPr>
-      <w:r>
-        <w:rPr>
-          <w:rStyle w:val="VerbatimChar"/>
-        </w:rPr>
-        <w:t xml:space="preserve">```{=openxml}</w:t>
-      </w:r>
-      <w:r>
-        <w:br/>
-      </w:r>
-      <w:r>
-        <w:rPr>
-          <w:rStyle w:val="VerbatimChar"/>
-        </w:rPr>
-        <w:t xml:space="preserve">&lt;w:p&gt;&lt;w:r&gt;&lt;w:br w:type="page"/&gt;&lt;/w:r&gt;&lt;/w:p&gt;</w:t>
-      </w:r>
-      <w:r>
-        <w:br/>
-      </w:r>
-      <w:r>
-        <w:rPr>
-          <w:rStyle w:val="VerbatimChar"/>
-        </w:rPr>
-        <w:t xml:space="preserve">```</w:t>
-      </w:r>
-    </w:p>
-    <w:bookmarkEnd w:id="48"/>
-    <w:bookmarkEnd w:id="49"/>
-    <w:bookmarkStart w:id="51" w:name="output-templates-with-quarto"/>
-    <w:p>
-      <w:pPr>
-        <w:pStyle w:val="Heading2"/>
-      </w:pPr>
-      <w:r>
-        <w:t xml:space="preserve">2.5 Output templates with Quarto</w:t>
-      </w:r>
-    </w:p>
-    <w:p>
-      <w:pPr>
-        <w:pStyle w:val="FirstParagraph"/>
-      </w:pPr>
-      <w:r>
-        <w:t xml:space="preserve">Quarto is working on templates to make output to different formats easy. Here is an example of journal templates</w:t>
-      </w:r>
-      <w:r>
-        <w:t xml:space="preserve"> </w:t>
-      </w:r>
-      <w:hyperlink r:id="rId50">
-        <w:r>
-          <w:rPr>
-            <w:rStyle w:val="Hyperlink"/>
-          </w:rPr>
-          <w:t xml:space="preserve">quarto-journals</w:t>
-        </w:r>
-      </w:hyperlink>
-      <w:r>
-        <w:t xml:space="preserve">.</w:t>
-      </w:r>
-    </w:p>
-    <w:bookmarkEnd w:id="51"/>
-    <w:bookmarkStart w:id="52" w:name="weird-quarto-quirks"/>
-    <w:p>
-      <w:pPr>
-        <w:pStyle w:val="Heading2"/>
-      </w:pPr>
-      <w:r>
-        <w:t xml:space="preserve">2.6 Weird Quarto quirks</w:t>
+        <w:t xml:space="preserve">3.3.2 Chunk labels</w:t>
       </w:r>
     </w:p>
     <w:p>
@@ -1423,59 +1299,17 @@
         <w:pStyle w:val="Compact"/>
       </w:pPr>
       <w:r>
-        <w:t xml:space="preserve">If you use</w:t>
+        <w:t xml:space="preserve">When using R Markdown (or Quarto), it is best not to use chunk labels in the your Rmd/qmd children. It’s too easy to get duplicate labels accidentally.</w:t>
       </w:r>
     </w:p>
+    <w:bookmarkEnd w:id="41"/>
+    <w:bookmarkStart w:id="42" w:name="file-paths"/>
     <w:p>
       <w:pPr>
-        <w:pStyle w:val="SourceCode"/>
+        <w:pStyle w:val="Heading3"/>
       </w:pPr>
       <w:r>
-        <w:rPr>
-          <w:rStyle w:val="VerbatimChar"/>
-        </w:rPr>
-        <w:t xml:space="preserve">---</w:t>
-      </w:r>
-      <w:r>
-        <w:br/>
-      </w:r>
-      <w:r>
-        <w:rPr>
-          <w:rStyle w:val="VerbatimChar"/>
-        </w:rPr>
-        <w:t xml:space="preserve">title: MyTitle</w:t>
-      </w:r>
-      <w:r>
-        <w:br/>
-      </w:r>
-      <w:r>
-        <w:rPr>
-          <w:rStyle w:val="VerbatimChar"/>
-        </w:rPr>
-        <w:t xml:space="preserve">---</w:t>
-      </w:r>
-    </w:p>
-    <w:p>
-      <w:pPr>
-        <w:pStyle w:val="FirstParagraph"/>
-      </w:pPr>
-      <w:r>
-        <w:t xml:space="preserve">as your title spec, then you won’t get the first header 2 in your pdf. Use</w:t>
-      </w:r>
-      <w:r>
-        <w:t xml:space="preserve"> </w:t>
-      </w:r>
-      <w:r>
-        <w:rPr>
-          <w:rStyle w:val="VerbatimChar"/>
-        </w:rPr>
-        <w:t xml:space="preserve">#</w:t>
-      </w:r>
-      <w:r>
-        <w:t xml:space="preserve"> </w:t>
-      </w:r>
-      <w:r>
-        <w:t xml:space="preserve">instead.</w:t>
+        <w:t xml:space="preserve">3.3.3 File paths</w:t>
       </w:r>
     </w:p>
     <w:p>
@@ -1484,51 +1318,54 @@
           <w:ilvl w:val="0"/>
           <w:numId w:val="1010"/>
         </w:numPr>
+        <w:pStyle w:val="Compact"/>
       </w:pPr>
       <w:r>
-        <w:t xml:space="preserve">If you have 2</w:t>
-      </w:r>
-      <w:r>
-        <w:t xml:space="preserve"> </w:t>
-      </w:r>
+        <w:t xml:space="preserve">if you need to reference a file in a folder, let R create the path so that it is compatible across systems:</w:t>
+      </w:r>
+    </w:p>
+    <w:p>
+      <w:pPr>
+        <w:pStyle w:val="SourceCode"/>
+      </w:pPr>
       <w:r>
         <w:rPr>
           <w:rStyle w:val="VerbatimChar"/>
         </w:rPr>
-        <w:t xml:space="preserve">#</w:t>
-      </w:r>
-      <w:r>
-        <w:t xml:space="preserve"> </w:t>
-      </w:r>
-      <w:r>
-        <w:t xml:space="preserve">levels in a qmd file, you only the first chapter appearing in the TOC. The others appear weirdly as sub-chapters.</w:t>
+        <w:t xml:space="preserve">file.path('figures', 'figure1.Rmd')</w:t>
       </w:r>
     </w:p>
     <w:p>
       <w:pPr>
         <w:numPr>
           <w:ilvl w:val="0"/>
-          <w:numId w:val="1010"/>
+          <w:numId w:val="1011"/>
         </w:numPr>
+        <w:pStyle w:val="Compact"/>
       </w:pPr>
       <w:r>
-        <w:t xml:space="preserve">with flextable, your table captions from knitr yaml disappear if the table breaks across a page.</w:t>
+        <w:t xml:space="preserve">I typically use the {here} package so that my code doesn’t break if I happen to issue a change workspace directory command.</w:t>
       </w:r>
     </w:p>
     <w:p>
-      <w:r>
-        <w:br w:type="page"/>
+      <w:pPr>
+        <w:pStyle w:val="SourceCode"/>
+      </w:pPr>
+      <w:r>
+        <w:rPr>
+          <w:rStyle w:val="VerbatimChar"/>
+        </w:rPr>
+        <w:t xml:space="preserve">here::here('images', 'logo.png')</w:t>
       </w:r>
     </w:p>
-    <w:bookmarkEnd w:id="52"/>
-    <w:bookmarkEnd w:id="53"/>
-    <w:bookmarkStart w:id="63" w:name="tables-intro"/>
+    <w:bookmarkEnd w:id="42"/>
+    <w:bookmarkStart w:id="43" w:name="tables-in-for-loops"/>
     <w:p>
       <w:pPr>
-        <w:pStyle w:val="Heading1"/>
+        <w:pStyle w:val="Heading3"/>
       </w:pPr>
       <w:r>
-        <w:t xml:space="preserve">3. Tables intro</w:t>
+        <w:t xml:space="preserve">3.3.4 Tables in for loops</w:t>
       </w:r>
     </w:p>
     <w:p>
@@ -1536,6 +1373,604 @@
         <w:pStyle w:val="FirstParagraph"/>
       </w:pPr>
       <w:r>
+        <w:t xml:space="preserve">Making tables within</w:t>
+      </w:r>
+      <w:r>
+        <w:t xml:space="preserve"> </w:t>
+      </w:r>
+      <w:r>
+        <w:rPr>
+          <w:rStyle w:val="VerbatimChar"/>
+        </w:rPr>
+        <w:t xml:space="preserve">for</w:t>
+      </w:r>
+      <w:r>
+        <w:t xml:space="preserve"> </w:t>
+      </w:r>
+      <w:r>
+        <w:t xml:space="preserve">loops is tricky and it is different if you are outputting to Word versus html and also depends on what package that you use. See my Rmd/qmd files in the tables folder for examples of how to set it up, but also be prepared for things breaking in the future as package writers change things. This feature is really fluid. Web searches on stackoverflow are key for solving these problems.</w:t>
+      </w:r>
+    </w:p>
+    <w:bookmarkEnd w:id="43"/>
+    <w:bookmarkEnd w:id="44"/>
+    <w:bookmarkStart w:id="54" w:name="working-with-word"/>
+    <w:p>
+      <w:pPr>
+        <w:pStyle w:val="Heading2"/>
+      </w:pPr>
+      <w:r>
+        <w:t xml:space="preserve">3.4 Working with Word</w:t>
+      </w:r>
+    </w:p>
+    <w:p>
+      <w:pPr>
+        <w:pStyle w:val="FirstParagraph"/>
+      </w:pPr>
+      <w:r>
+        <w:t xml:space="preserve">For many of us, Word is part of our team’s workflow. Here are some tips if that is the case for you:</w:t>
+      </w:r>
+    </w:p>
+    <w:p>
+      <w:pPr>
+        <w:numPr>
+          <w:ilvl w:val="0"/>
+          <w:numId w:val="1012"/>
+        </w:numPr>
+        <w:pStyle w:val="Compact"/>
+      </w:pPr>
+      <w:r>
+        <w:t xml:space="preserve">Check out the</w:t>
+      </w:r>
+      <w:r>
+        <w:t xml:space="preserve"> </w:t>
+      </w:r>
+      <w:hyperlink r:id="rId45">
+        <w:r>
+          <w:rPr>
+            <w:rStyle w:val="Hyperlink"/>
+          </w:rPr>
+          <w:t xml:space="preserve">officeverse</w:t>
+        </w:r>
+      </w:hyperlink>
+      <w:r>
+        <w:t xml:space="preserve">:</w:t>
+      </w:r>
+      <w:r>
+        <w:t xml:space="preserve"> </w:t>
+      </w:r>
+      <w:hyperlink r:id="rId46">
+        <w:r>
+          <w:rPr>
+            <w:rStyle w:val="Hyperlink"/>
+          </w:rPr>
+          <w:t xml:space="preserve">officedown</w:t>
+        </w:r>
+      </w:hyperlink>
+      <w:r>
+        <w:t xml:space="preserve"> </w:t>
+      </w:r>
+      <w:r>
+        <w:t xml:space="preserve">and</w:t>
+      </w:r>
+      <w:r>
+        <w:t xml:space="preserve"> </w:t>
+      </w:r>
+      <w:hyperlink r:id="rId47">
+        <w:r>
+          <w:rPr>
+            <w:rStyle w:val="Hyperlink"/>
+          </w:rPr>
+          <w:t xml:space="preserve">flextable</w:t>
+        </w:r>
+      </w:hyperlink>
+      <w:r>
+        <w:t xml:space="preserve"> </w:t>
+      </w:r>
+      <w:r>
+        <w:t xml:space="preserve">R packages.</w:t>
+      </w:r>
+    </w:p>
+    <w:p>
+      <w:pPr>
+        <w:numPr>
+          <w:ilvl w:val="0"/>
+          <w:numId w:val="1012"/>
+        </w:numPr>
+        <w:pStyle w:val="Compact"/>
+      </w:pPr>
+      <w:r>
+        <w:t xml:space="preserve">Quarto has greatly</w:t>
+      </w:r>
+      <w:r>
+        <w:t xml:space="preserve"> </w:t>
+      </w:r>
+      <w:hyperlink r:id="rId48">
+        <w:r>
+          <w:rPr>
+            <w:rStyle w:val="Hyperlink"/>
+          </w:rPr>
+          <w:t xml:space="preserve">improved Word</w:t>
+        </w:r>
+      </w:hyperlink>
+      <w:r>
+        <w:t xml:space="preserve"> </w:t>
+      </w:r>
+      <w:r>
+        <w:t xml:space="preserve">integration so many of the problems we faced with Word output may soon be solved.</w:t>
+      </w:r>
+    </w:p>
+    <w:p>
+      <w:pPr>
+        <w:numPr>
+          <w:ilvl w:val="0"/>
+          <w:numId w:val="1012"/>
+        </w:numPr>
+        <w:pStyle w:val="Compact"/>
+      </w:pPr>
+      <w:r>
+        <w:t xml:space="preserve">Don’t build the whole report in one file. Work on individual text sections and then have RStudio (via pandoc/knitr) assemble the report (text, figures, tables) from the individual parts.</w:t>
+      </w:r>
+    </w:p>
+    <w:p>
+      <w:pPr>
+        <w:numPr>
+          <w:ilvl w:val="0"/>
+          <w:numId w:val="1012"/>
+        </w:numPr>
+        <w:pStyle w:val="Compact"/>
+      </w:pPr>
+      <w:r>
+        <w:t xml:space="preserve">How to deal with the team needing to review the assembled document (text, figures, tables):</w:t>
+      </w:r>
+    </w:p>
+    <w:p>
+      <w:pPr>
+        <w:numPr>
+          <w:ilvl w:val="1"/>
+          <w:numId w:val="1013"/>
+        </w:numPr>
+        <w:pStyle w:val="Compact"/>
+      </w:pPr>
+      <w:r>
+        <w:t xml:space="preserve">Try to modularize. So maybe make individual chapters and have review happen at that level. Then you incorporate the changes into the plain text manually.</w:t>
+      </w:r>
+    </w:p>
+    <w:p>
+      <w:pPr>
+        <w:numPr>
+          <w:ilvl w:val="1"/>
+          <w:numId w:val="1013"/>
+        </w:numPr>
+        <w:pStyle w:val="Compact"/>
+      </w:pPr>
+      <w:r>
+        <w:t xml:space="preserve">Use templates to make your Word doc look the way you want. The default Word template is bare bones. See my example and read about using Word templates with Quartro</w:t>
+      </w:r>
+      <w:r>
+        <w:t xml:space="preserve"> </w:t>
+      </w:r>
+      <w:hyperlink r:id="rId49">
+        <w:r>
+          <w:rPr>
+            <w:rStyle w:val="Hyperlink"/>
+          </w:rPr>
+          <w:t xml:space="preserve">here</w:t>
+        </w:r>
+      </w:hyperlink>
+      <w:r>
+        <w:t xml:space="preserve"> </w:t>
+      </w:r>
+      <w:r>
+        <w:t xml:space="preserve">and R Markdown</w:t>
+      </w:r>
+      <w:r>
+        <w:t xml:space="preserve"> </w:t>
+      </w:r>
+      <w:hyperlink r:id="rId50">
+        <w:r>
+          <w:rPr>
+            <w:rStyle w:val="Hyperlink"/>
+          </w:rPr>
+          <w:t xml:space="preserve">here</w:t>
+        </w:r>
+      </w:hyperlink>
+      <w:r>
+        <w:t xml:space="preserve"> </w:t>
+      </w:r>
+      <w:r>
+        <w:t xml:space="preserve">.</w:t>
+      </w:r>
+    </w:p>
+    <w:bookmarkStart w:id="52" w:name="making-tables-look-nice-in-word"/>
+    <w:p>
+      <w:pPr>
+        <w:pStyle w:val="Heading3"/>
+      </w:pPr>
+      <w:r>
+        <w:t xml:space="preserve">3.4.1 Making tables look nice in Word</w:t>
+      </w:r>
+    </w:p>
+    <w:p>
+      <w:pPr>
+        <w:pStyle w:val="FirstParagraph"/>
+      </w:pPr>
+      <w:r>
+        <w:t xml:space="preserve">The example in</w:t>
+      </w:r>
+      <w:r>
+        <w:t xml:space="preserve"> </w:t>
+      </w:r>
+      <w:r>
+        <w:rPr>
+          <w:rStyle w:val="VerbatimChar"/>
+        </w:rPr>
+        <w:t xml:space="preserve">Table_Counts.Rmd</w:t>
+      </w:r>
+      <w:r>
+        <w:t xml:space="preserve"> </w:t>
+      </w:r>
+      <w:r>
+        <w:t xml:space="preserve">and</w:t>
+      </w:r>
+      <w:r>
+        <w:t xml:space="preserve"> </w:t>
+      </w:r>
+      <w:r>
+        <w:rPr>
+          <w:rStyle w:val="VerbatimChar"/>
+        </w:rPr>
+        <w:t xml:space="preserve">Table_Counts_flex.Rmd</w:t>
+      </w:r>
+      <w:r>
+        <w:t xml:space="preserve"> </w:t>
+      </w:r>
+      <w:r>
+        <w:t xml:space="preserve">shows you tricks to make nice Word tables.</w:t>
+      </w:r>
+    </w:p>
+    <w:p>
+      <w:pPr>
+        <w:numPr>
+          <w:ilvl w:val="0"/>
+          <w:numId w:val="1014"/>
+        </w:numPr>
+        <w:pStyle w:val="Compact"/>
+      </w:pPr>
+      <w:r>
+        <w:t xml:space="preserve">how to include a page break in your Word doc between tables.</w:t>
+      </w:r>
+    </w:p>
+    <w:p>
+      <w:pPr>
+        <w:numPr>
+          <w:ilvl w:val="0"/>
+          <w:numId w:val="1014"/>
+        </w:numPr>
+        <w:pStyle w:val="Compact"/>
+      </w:pPr>
+      <w:r>
+        <w:t xml:space="preserve">using</w:t>
+      </w:r>
+      <w:r>
+        <w:t xml:space="preserve"> </w:t>
+      </w:r>
+      <w:r>
+        <w:rPr>
+          <w:rStyle w:val="VerbatimChar"/>
+        </w:rPr>
+        <w:t xml:space="preserve">format="pandoc"</w:t>
+      </w:r>
+      <w:r>
+        <w:t xml:space="preserve"> </w:t>
+      </w:r>
+      <w:r>
+        <w:t xml:space="preserve">for the table</w:t>
+      </w:r>
+    </w:p>
+    <w:p>
+      <w:pPr>
+        <w:numPr>
+          <w:ilvl w:val="0"/>
+          <w:numId w:val="1014"/>
+        </w:numPr>
+        <w:pStyle w:val="Compact"/>
+      </w:pPr>
+      <w:r>
+        <w:t xml:space="preserve">using</w:t>
+      </w:r>
+      <w:r>
+        <w:t xml:space="preserve"> </w:t>
+      </w:r>
+      <w:r>
+        <w:rPr>
+          <w:rStyle w:val="VerbatimChar"/>
+        </w:rPr>
+        <w:t xml:space="preserve">results='asis'</w:t>
+      </w:r>
+      <w:r>
+        <w:t xml:space="preserve"> </w:t>
+      </w:r>
+      <w:r>
+        <w:t xml:space="preserve">and</w:t>
+      </w:r>
+      <w:r>
+        <w:t xml:space="preserve"> </w:t>
+      </w:r>
+      <w:r>
+        <w:rPr>
+          <w:rStyle w:val="VerbatimChar"/>
+        </w:rPr>
+        <w:t xml:space="preserve">print()</w:t>
+      </w:r>
+      <w:r>
+        <w:t xml:space="preserve"> </w:t>
+      </w:r>
+      <w:r>
+        <w:t xml:space="preserve">so you can use</w:t>
+      </w:r>
+      <w:r>
+        <w:t xml:space="preserve"> </w:t>
+      </w:r>
+      <w:r>
+        <w:rPr>
+          <w:rStyle w:val="VerbatimChar"/>
+        </w:rPr>
+        <w:t xml:space="preserve">for</w:t>
+      </w:r>
+      <w:r>
+        <w:t xml:space="preserve"> </w:t>
+      </w:r>
+      <w:r>
+        <w:t xml:space="preserve">loops.</w:t>
+      </w:r>
+    </w:p>
+    <w:p>
+      <w:pPr>
+        <w:numPr>
+          <w:ilvl w:val="0"/>
+          <w:numId w:val="1014"/>
+        </w:numPr>
+        <w:pStyle w:val="Compact"/>
+      </w:pPr>
+      <w:r>
+        <w:t xml:space="preserve">centering your tables is next to impossible with</w:t>
+      </w:r>
+      <w:r>
+        <w:t xml:space="preserve"> </w:t>
+      </w:r>
+      <w:r>
+        <w:rPr>
+          <w:rStyle w:val="VerbatimChar"/>
+        </w:rPr>
+        <w:t xml:space="preserve">kable()</w:t>
+      </w:r>
+      <w:r>
+        <w:t xml:space="preserve">. Use the {</w:t>
+      </w:r>
+      <w:hyperlink r:id="rId51">
+        <w:r>
+          <w:rPr>
+            <w:rStyle w:val="Hyperlink"/>
+          </w:rPr>
+          <w:t xml:space="preserve">flextable</w:t>
+        </w:r>
+      </w:hyperlink>
+      <w:r>
+        <w:t xml:space="preserve">} package if you need that.</w:t>
+      </w:r>
+    </w:p>
+    <w:bookmarkEnd w:id="52"/>
+    <w:bookmarkStart w:id="53" w:name="new-pages"/>
+    <w:p>
+      <w:pPr>
+        <w:pStyle w:val="Heading3"/>
+      </w:pPr>
+      <w:r>
+        <w:t xml:space="preserve">3.4.2 New pages</w:t>
+      </w:r>
+    </w:p>
+    <w:p>
+      <w:pPr>
+        <w:pStyle w:val="FirstParagraph"/>
+      </w:pPr>
+      <w:r>
+        <w:t xml:space="preserve">This is how to get a new page in Word. Make sure you are in print view on the word doc, otherwise you won’t see any of the pages.</w:t>
+      </w:r>
+    </w:p>
+    <w:p>
+      <w:pPr>
+        <w:pStyle w:val="SourceCode"/>
+      </w:pPr>
+      <w:r>
+        <w:rPr>
+          <w:rStyle w:val="VerbatimChar"/>
+        </w:rPr>
+        <w:t xml:space="preserve">```{=openxml}</w:t>
+      </w:r>
+      <w:r>
+        <w:br/>
+      </w:r>
+      <w:r>
+        <w:rPr>
+          <w:rStyle w:val="VerbatimChar"/>
+        </w:rPr>
+        <w:t xml:space="preserve">&lt;w:p&gt;&lt;w:r&gt;&lt;w:br w:type="page"/&gt;&lt;/w:r&gt;&lt;/w:p&gt;</w:t>
+      </w:r>
+      <w:r>
+        <w:br/>
+      </w:r>
+      <w:r>
+        <w:rPr>
+          <w:rStyle w:val="VerbatimChar"/>
+        </w:rPr>
+        <w:t xml:space="preserve">```</w:t>
+      </w:r>
+    </w:p>
+    <w:bookmarkEnd w:id="53"/>
+    <w:bookmarkEnd w:id="54"/>
+    <w:bookmarkStart w:id="56" w:name="output-templates-with-quarto"/>
+    <w:p>
+      <w:pPr>
+        <w:pStyle w:val="Heading2"/>
+      </w:pPr>
+      <w:r>
+        <w:t xml:space="preserve">3.5 Output templates with Quarto</w:t>
+      </w:r>
+    </w:p>
+    <w:p>
+      <w:pPr>
+        <w:pStyle w:val="FirstParagraph"/>
+      </w:pPr>
+      <w:r>
+        <w:t xml:space="preserve">Quarto is working on templates to make output to different formats easy. Here is an example of journal templates</w:t>
+      </w:r>
+      <w:r>
+        <w:t xml:space="preserve"> </w:t>
+      </w:r>
+      <w:hyperlink r:id="rId55">
+        <w:r>
+          <w:rPr>
+            <w:rStyle w:val="Hyperlink"/>
+          </w:rPr>
+          <w:t xml:space="preserve">quarto-journals</w:t>
+        </w:r>
+      </w:hyperlink>
+      <w:r>
+        <w:t xml:space="preserve">.</w:t>
+      </w:r>
+    </w:p>
+    <w:bookmarkEnd w:id="56"/>
+    <w:bookmarkStart w:id="57" w:name="weird-quarto-quirks"/>
+    <w:p>
+      <w:pPr>
+        <w:pStyle w:val="Heading2"/>
+      </w:pPr>
+      <w:r>
+        <w:t xml:space="preserve">3.6 Weird Quarto quirks</w:t>
+      </w:r>
+    </w:p>
+    <w:p>
+      <w:pPr>
+        <w:numPr>
+          <w:ilvl w:val="0"/>
+          <w:numId w:val="1015"/>
+        </w:numPr>
+        <w:pStyle w:val="Compact"/>
+      </w:pPr>
+      <w:r>
+        <w:t xml:space="preserve">If you use</w:t>
+      </w:r>
+    </w:p>
+    <w:p>
+      <w:pPr>
+        <w:pStyle w:val="SourceCode"/>
+      </w:pPr>
+      <w:r>
+        <w:rPr>
+          <w:rStyle w:val="VerbatimChar"/>
+        </w:rPr>
+        <w:t xml:space="preserve">---</w:t>
+      </w:r>
+      <w:r>
+        <w:br/>
+      </w:r>
+      <w:r>
+        <w:rPr>
+          <w:rStyle w:val="VerbatimChar"/>
+        </w:rPr>
+        <w:t xml:space="preserve">title: MyTitle</w:t>
+      </w:r>
+      <w:r>
+        <w:br/>
+      </w:r>
+      <w:r>
+        <w:rPr>
+          <w:rStyle w:val="VerbatimChar"/>
+        </w:rPr>
+        <w:t xml:space="preserve">---</w:t>
+      </w:r>
+    </w:p>
+    <w:p>
+      <w:pPr>
+        <w:pStyle w:val="FirstParagraph"/>
+      </w:pPr>
+      <w:r>
+        <w:t xml:space="preserve">as your title spec, then you won’t get the first header 2 in your pdf. Use</w:t>
+      </w:r>
+      <w:r>
+        <w:t xml:space="preserve"> </w:t>
+      </w:r>
+      <w:r>
+        <w:rPr>
+          <w:rStyle w:val="VerbatimChar"/>
+        </w:rPr>
+        <w:t xml:space="preserve">#</w:t>
+      </w:r>
+      <w:r>
+        <w:t xml:space="preserve"> </w:t>
+      </w:r>
+      <w:r>
+        <w:t xml:space="preserve">instead.</w:t>
+      </w:r>
+    </w:p>
+    <w:p>
+      <w:pPr>
+        <w:numPr>
+          <w:ilvl w:val="0"/>
+          <w:numId w:val="1016"/>
+        </w:numPr>
+      </w:pPr>
+      <w:r>
+        <w:t xml:space="preserve">If you have 2</w:t>
+      </w:r>
+      <w:r>
+        <w:t xml:space="preserve"> </w:t>
+      </w:r>
+      <w:r>
+        <w:rPr>
+          <w:rStyle w:val="VerbatimChar"/>
+        </w:rPr>
+        <w:t xml:space="preserve">#</w:t>
+      </w:r>
+      <w:r>
+        <w:t xml:space="preserve"> </w:t>
+      </w:r>
+      <w:r>
+        <w:t xml:space="preserve">levels in a qmd file, you only the first chapter appearing in the TOC. The others appear weirdly as sub-chapters.</w:t>
+      </w:r>
+    </w:p>
+    <w:p>
+      <w:pPr>
+        <w:numPr>
+          <w:ilvl w:val="0"/>
+          <w:numId w:val="1016"/>
+        </w:numPr>
+      </w:pPr>
+      <w:r>
+        <w:t xml:space="preserve">with flextable, your table captions from knitr yaml disappear if the table breaks across a page.</w:t>
+      </w:r>
+    </w:p>
+    <w:p>
+      <w:r>
+        <w:br w:type="page"/>
+      </w:r>
+    </w:p>
+    <w:bookmarkEnd w:id="57"/>
+    <w:bookmarkEnd w:id="58"/>
+    <w:bookmarkStart w:id="68" w:name="tables-intro"/>
+    <w:p>
+      <w:pPr>
+        <w:pStyle w:val="Heading1"/>
+      </w:pPr>
+      <w:r>
+        <w:t xml:space="preserve">4. Tables intro</w:t>
+      </w:r>
+    </w:p>
+    <w:p>
+      <w:pPr>
+        <w:pStyle w:val="FirstParagraph"/>
+      </w:pPr>
+      <w:r>
         <w:t xml:space="preserve">This chapter shows a few simple examples of including tables and getting cross-referencing to work across formats (HTML, Word, PDF). See</w:t>
       </w:r>
       <w:r>
@@ -1546,7 +1981,7 @@
           <w:rPr>
             <w:rStyle w:val="Hyperlink"/>
           </w:rPr>
-          <w:t xml:space="preserve">Chapter 5</w:t>
+          <w:t xml:space="preserve">Chapter 6</w:t>
         </w:r>
       </w:hyperlink>
       <w:r>
@@ -1571,7 +2006,7 @@
           <w:rPr>
             <w:rStyle w:val="Hyperlink"/>
           </w:rPr>
-          <w:t xml:space="preserve">Chapter 5</w:t>
+          <w:t xml:space="preserve">Chapter 6</w:t>
         </w:r>
       </w:hyperlink>
       <w:r>
@@ -1601,13 +2036,13 @@
         <w:t xml:space="preserve">.</w:t>
       </w:r>
     </w:p>
-    <w:bookmarkStart w:id="55" w:name="example-table"/>
+    <w:bookmarkStart w:id="60" w:name="example-table"/>
     <w:p>
       <w:pPr>
         <w:pStyle w:val="Heading2"/>
       </w:pPr>
       <w:r>
-        <w:t xml:space="preserve">3.1 Example table</w:t>
+        <w:t xml:space="preserve">4.1 Example table</w:t>
       </w:r>
     </w:p>
     <w:p>
@@ -1634,7 +2069,7 @@
         <w:t xml:space="preserve">(note this is broken in Word output) easily and it is auto-numbered.</w:t>
       </w:r>
     </w:p>
-    <w:bookmarkStart w:id="54" w:name="tbl-example"/>
+    <w:bookmarkStart w:id="59" w:name="tbl-example"/>
     <w:p xmlns:w="http://schemas.openxmlformats.org/wordprocessingml/2006/main" xmlns:wp="http://schemas.openxmlformats.org/drawingml/2006/wordprocessingDrawing" xmlns:r="http://schemas.openxmlformats.org/officeDocument/2006/relationships" xmlns:w14="http://schemas.microsoft.com/office/word/2010/wordml">
       <w:pPr>
         <w:pStyle w:val="TableCaption"/>
@@ -1648,7 +2083,7 @@
         </w:rPr>
         <w:t xml:space="preserve">Table </w:t>
       </w:r>
-      <w:bookmarkStart w:id="f05c2de5-57a4-4d25-aa52-a5fe32b4b56d" w:name="tbl-example"/>
+      <w:bookmarkStart w:id="62903bfe-8700-4aaf-a363-9b6e722851b0" w:name="tbl-example"/>
       <w:r xmlns:w="http://schemas.openxmlformats.org/wordprocessingml/2006/main" xmlns:wp="http://schemas.openxmlformats.org/drawingml/2006/wordprocessingDrawing" xmlns:r="http://schemas.openxmlformats.org/officeDocument/2006/relationships" xmlns:w14="http://schemas.microsoft.com/office/word/2010/wordml">
         <w:rPr>
           <w:rFonts/>
@@ -1670,7 +2105,7 @@
         </w:rPr>
         <w:fldChar w:fldCharType="end" w:dirty="true"/>
       </w:r>
-      <w:bookmarkEnd w:id="f05c2de5-57a4-4d25-aa52-a5fe32b4b56d"/>
+      <w:bookmarkEnd w:id="62903bfe-8700-4aaf-a363-9b6e722851b0"/>
       <w:r>
         <w:rPr>
           <w:rFonts/>
@@ -4731,15 +5166,15 @@
         <w:t xml:space="preserve">?(caption)</w:t>
       </w:r>
     </w:p>
-    <w:bookmarkEnd w:id="54"/>
-    <w:bookmarkEnd w:id="55"/>
-    <w:bookmarkStart w:id="57" w:name="including-table-files"/>
+    <w:bookmarkEnd w:id="59"/>
+    <w:bookmarkEnd w:id="60"/>
+    <w:bookmarkStart w:id="62" w:name="including-table-files"/>
     <w:p>
       <w:pPr>
         <w:pStyle w:val="Heading2"/>
       </w:pPr>
       <w:r>
-        <w:t xml:space="preserve">3.2 Including table files</w:t>
+        <w:t xml:space="preserve">4.2 Including table files</w:t>
       </w:r>
     </w:p>
     <w:p>
@@ -4770,7 +5205,7 @@
         <w:t xml:space="preserve">```</w:t>
       </w:r>
     </w:p>
-    <w:bookmarkStart w:id="56" w:name="tbl-flexchild"/>
+    <w:bookmarkStart w:id="61" w:name="tbl-flexchild"/>
     <w:p xmlns:w="http://schemas.openxmlformats.org/wordprocessingml/2006/main" xmlns:wp="http://schemas.openxmlformats.org/drawingml/2006/wordprocessingDrawing" xmlns:r="http://schemas.openxmlformats.org/officeDocument/2006/relationships" xmlns:w14="http://schemas.microsoft.com/office/word/2010/wordml">
       <w:pPr>
         <w:pStyle w:val="TableCaption"/>
@@ -4784,7 +5219,7 @@
         </w:rPr>
         <w:t xml:space="preserve">Table </w:t>
       </w:r>
-      <w:bookmarkStart w:id="c370260b-1c93-4be1-b1c9-a8a0d952bae1" w:name="tbl-flexchild"/>
+      <w:bookmarkStart w:id="7517a895-b84e-4d89-b988-277b21d84c55" w:name="tbl-flexchild"/>
       <w:r xmlns:w="http://schemas.openxmlformats.org/wordprocessingml/2006/main" xmlns:wp="http://schemas.openxmlformats.org/drawingml/2006/wordprocessingDrawing" xmlns:r="http://schemas.openxmlformats.org/officeDocument/2006/relationships" xmlns:w14="http://schemas.microsoft.com/office/word/2010/wordml">
         <w:rPr>
           <w:rFonts/>
@@ -4806,7 +5241,7 @@
         </w:rPr>
         <w:fldChar w:fldCharType="end" w:dirty="true"/>
       </w:r>
-      <w:bookmarkEnd w:id="c370260b-1c93-4be1-b1c9-a8a0d952bae1"/>
+      <w:bookmarkEnd w:id="7517a895-b84e-4d89-b988-277b21d84c55"/>
       <w:r>
         <w:rPr>
           <w:rFonts/>
@@ -5975,7 +6410,7 @@
         <w:t xml:space="preserve">?(caption)</w:t>
       </w:r>
     </w:p>
-    <w:bookmarkEnd w:id="56"/>
+    <w:bookmarkEnd w:id="61"/>
     <w:p>
       <w:pPr>
         <w:pStyle w:val="BodyText"/>
@@ -6097,14 +6532,14 @@
         <w:t xml:space="preserve">)</w:t>
       </w:r>
     </w:p>
-    <w:bookmarkEnd w:id="57"/>
-    <w:bookmarkStart w:id="60" w:name="cross-references-1"/>
+    <w:bookmarkEnd w:id="62"/>
+    <w:bookmarkStart w:id="65" w:name="cross-references-1"/>
     <w:p>
       <w:pPr>
         <w:pStyle w:val="Heading2"/>
       </w:pPr>
       <w:r>
-        <w:t xml:space="preserve">3.3 Cross-references</w:t>
+        <w:t xml:space="preserve">4.3 Cross-references</w:t>
       </w:r>
     </w:p>
     <w:p>
@@ -6117,7 +6552,7 @@
       <w:r>
         <w:t xml:space="preserve"> </w:t>
       </w:r>
-      <w:hyperlink r:id="rId58">
+      <w:hyperlink r:id="rId63">
         <w:r>
           <w:rPr>
             <w:rStyle w:val="Hyperlink"/>
@@ -6198,7 +6633,7 @@
         <w:t xml:space="preserve">#| tbl-cap: "my caption"</w:t>
       </w:r>
     </w:p>
-    <w:bookmarkStart w:id="59" w:name="tbl-tablabel"/>
+    <w:bookmarkStart w:id="64" w:name="tbl-tablabel"/>
     <w:p xmlns:w="http://schemas.openxmlformats.org/wordprocessingml/2006/main" xmlns:wp="http://schemas.openxmlformats.org/drawingml/2006/wordprocessingDrawing" xmlns:r="http://schemas.openxmlformats.org/officeDocument/2006/relationships" xmlns:w14="http://schemas.microsoft.com/office/word/2010/wordml">
       <w:pPr>
         <w:pStyle w:val="TableCaption"/>
@@ -6212,7 +6647,7 @@
         </w:rPr>
         <w:t xml:space="preserve">Table </w:t>
       </w:r>
-      <w:bookmarkStart w:id="1a6e4707-1190-4d44-ba8f-712a0bff50a1" w:name="tbl-tablabel"/>
+      <w:bookmarkStart w:id="7a3513cf-d56c-4b0f-a374-7ca918701b37" w:name="tbl-tablabel"/>
       <w:r xmlns:w="http://schemas.openxmlformats.org/wordprocessingml/2006/main" xmlns:wp="http://schemas.openxmlformats.org/drawingml/2006/wordprocessingDrawing" xmlns:r="http://schemas.openxmlformats.org/officeDocument/2006/relationships" xmlns:w14="http://schemas.microsoft.com/office/word/2010/wordml">
         <w:rPr>
           <w:rFonts/>
@@ -6234,7 +6669,7 @@
         </w:rPr>
         <w:fldChar w:fldCharType="end" w:dirty="true"/>
       </w:r>
-      <w:bookmarkEnd w:id="1a6e4707-1190-4d44-ba8f-712a0bff50a1"/>
+      <w:bookmarkEnd w:id="7a3513cf-d56c-4b0f-a374-7ca918701b37"/>
       <w:r>
         <w:rPr>
           <w:rFonts/>
@@ -6255,15 +6690,15 @@
       <w:tblGrid>
         <w:gridCol w:w="891"/>
         <w:gridCol w:w="704"/>
-        <w:gridCol w:w="771"/>
+        <w:gridCol w:w="741"/>
         <w:gridCol w:w="777"/>
-        <w:gridCol w:w="771"/>
+        <w:gridCol w:w="753"/>
         <w:gridCol w:w="814"/>
-        <w:gridCol w:w="771"/>
-        <w:gridCol w:w="771"/>
+        <w:gridCol w:w="716"/>
+        <w:gridCol w:w="667"/>
         <w:gridCol w:w="790"/>
-        <w:gridCol w:w="771"/>
-        <w:gridCol w:w="771"/>
+        <w:gridCol w:w="741"/>
+        <w:gridCol w:w="728"/>
         <w:gridCol w:w="790"/>
         <w:gridCol w:w="765"/>
       </w:tblGrid>
@@ -7199,7 +7634,7 @@
                 <w:szCs w:val="24"/>
                 <w:color w:val="000000"/>
               </w:rPr>
-              <w:t xml:space="preserve">-1</w:t>
+              <w:t xml:space="preserve">0</w:t>
             </w:r>
           </w:p>
         </w:tc>
@@ -7243,7 +7678,7 @@
                 <w:szCs w:val="24"/>
                 <w:color w:val="000000"/>
               </w:rPr>
-              <w:t xml:space="preserve">0</w:t>
+              <w:t xml:space="preserve">1</w:t>
             </w:r>
           </w:p>
         </w:tc>
@@ -7375,7 +7810,7 @@
                 <w:szCs w:val="24"/>
                 <w:color w:val="000000"/>
               </w:rPr>
-              <w:t xml:space="preserve">4</w:t>
+              <w:t xml:space="preserve">1</w:t>
             </w:r>
           </w:p>
         </w:tc>
@@ -7419,7 +7854,7 @@
                 <w:szCs w:val="24"/>
                 <w:color w:val="000000"/>
               </w:rPr>
-              <w:t xml:space="preserve">6</w:t>
+              <w:t xml:space="preserve">4</w:t>
             </w:r>
           </w:p>
         </w:tc>
@@ -7513,7 +7948,7 @@
                 <w:szCs w:val="24"/>
                 <w:color w:val="000000"/>
               </w:rPr>
-              <w:t xml:space="preserve">9</w:t>
+              <w:t xml:space="preserve">5</w:t>
             </w:r>
           </w:p>
         </w:tc>
@@ -7557,7 +7992,7 @@
                 <w:szCs w:val="24"/>
                 <w:color w:val="000000"/>
               </w:rPr>
-              <w:t xml:space="preserve">10</w:t>
+              <w:t xml:space="preserve">5</w:t>
             </w:r>
           </w:p>
         </w:tc>
@@ -7601,7 +8036,7 @@
                 <w:szCs w:val="24"/>
                 <w:color w:val="000000"/>
               </w:rPr>
-              <w:t xml:space="preserve">10</w:t>
+              <w:t xml:space="preserve">9</w:t>
             </w:r>
           </w:p>
         </w:tc>
@@ -7689,7 +8124,7 @@
                 <w:szCs w:val="24"/>
                 <w:color w:val="000000"/>
               </w:rPr>
-              <w:t xml:space="preserve">10</w:t>
+              <w:t xml:space="preserve">11</w:t>
             </w:r>
           </w:p>
         </w:tc>
@@ -7733,7 +8168,7 @@
                 <w:szCs w:val="24"/>
                 <w:color w:val="000000"/>
               </w:rPr>
-              <w:t xml:space="preserve">11</w:t>
+              <w:t xml:space="preserve">12</w:t>
             </w:r>
           </w:p>
         </w:tc>
@@ -7777,7 +8212,7 @@
                 <w:szCs w:val="24"/>
                 <w:color w:val="000000"/>
               </w:rPr>
-              <w:t xml:space="preserve">13</w:t>
+              <w:t xml:space="preserve">14</w:t>
             </w:r>
           </w:p>
         </w:tc>
@@ -7821,7 +8256,7 @@
                 <w:szCs w:val="24"/>
                 <w:color w:val="000000"/>
               </w:rPr>
-              <w:t xml:space="preserve">13</w:t>
+              <w:t xml:space="preserve">15</w:t>
             </w:r>
           </w:p>
         </w:tc>
@@ -7865,7 +8300,7 @@
                 <w:szCs w:val="24"/>
                 <w:color w:val="000000"/>
               </w:rPr>
-              <w:t xml:space="preserve">13</w:t>
+              <w:t xml:space="preserve">14</w:t>
             </w:r>
           </w:p>
         </w:tc>
@@ -7909,7 +8344,7 @@
                 <w:szCs w:val="24"/>
                 <w:color w:val="000000"/>
               </w:rPr>
-              <w:t xml:space="preserve">15</w:t>
+              <w:t xml:space="preserve">13</w:t>
             </w:r>
           </w:p>
         </w:tc>
@@ -7953,7 +8388,7 @@
                 <w:szCs w:val="24"/>
                 <w:color w:val="000000"/>
               </w:rPr>
-              <w:t xml:space="preserve">16</w:t>
+              <w:t xml:space="preserve">13</w:t>
             </w:r>
           </w:p>
         </w:tc>
@@ -7997,7 +8432,7 @@
                 <w:szCs w:val="24"/>
                 <w:color w:val="000000"/>
               </w:rPr>
-              <w:t xml:space="preserve">19</w:t>
+              <w:t xml:space="preserve">13</w:t>
             </w:r>
           </w:p>
         </w:tc>
@@ -8091,7 +8526,7 @@
                 <w:szCs w:val="24"/>
                 <w:color w:val="000000"/>
               </w:rPr>
-              <w:t xml:space="preserve">20</w:t>
+              <w:t xml:space="preserve">13</w:t>
             </w:r>
           </w:p>
         </w:tc>
@@ -8135,7 +8570,7 @@
                 <w:szCs w:val="24"/>
                 <w:color w:val="000000"/>
               </w:rPr>
-              <w:t xml:space="preserve">22</w:t>
+              <w:t xml:space="preserve">14</w:t>
             </w:r>
           </w:p>
         </w:tc>
@@ -8179,7 +8614,7 @@
                 <w:szCs w:val="24"/>
                 <w:color w:val="000000"/>
               </w:rPr>
-              <w:t xml:space="preserve">22</w:t>
+              <w:t xml:space="preserve">15</w:t>
             </w:r>
           </w:p>
         </w:tc>
@@ -8223,7 +8658,7 @@
                 <w:szCs w:val="24"/>
                 <w:color w:val="000000"/>
               </w:rPr>
-              <w:t xml:space="preserve">22</w:t>
+              <w:t xml:space="preserve">15</w:t>
             </w:r>
           </w:p>
         </w:tc>
@@ -8267,7 +8702,7 @@
                 <w:szCs w:val="24"/>
                 <w:color w:val="000000"/>
               </w:rPr>
-              <w:t xml:space="preserve">22</w:t>
+              <w:t xml:space="preserve">15</w:t>
             </w:r>
           </w:p>
         </w:tc>
@@ -8311,7 +8746,7 @@
                 <w:szCs w:val="24"/>
                 <w:color w:val="000000"/>
               </w:rPr>
-              <w:t xml:space="preserve">22</w:t>
+              <w:t xml:space="preserve">16</w:t>
             </w:r>
           </w:p>
         </w:tc>
@@ -8355,7 +8790,7 @@
                 <w:szCs w:val="24"/>
                 <w:color w:val="000000"/>
               </w:rPr>
-              <w:t xml:space="preserve">23</w:t>
+              <w:t xml:space="preserve">18</w:t>
             </w:r>
           </w:p>
         </w:tc>
@@ -8399,7 +8834,7 @@
                 <w:szCs w:val="24"/>
                 <w:color w:val="000000"/>
               </w:rPr>
-              <w:t xml:space="preserve">24</w:t>
+              <w:t xml:space="preserve">19</w:t>
             </w:r>
           </w:p>
         </w:tc>
@@ -8443,7 +8878,7 @@
                 <w:szCs w:val="24"/>
                 <w:color w:val="000000"/>
               </w:rPr>
-              <w:t xml:space="preserve">26</w:t>
+              <w:t xml:space="preserve">20</w:t>
             </w:r>
           </w:p>
         </w:tc>
@@ -8487,7 +8922,7 @@
                 <w:szCs w:val="24"/>
                 <w:color w:val="000000"/>
               </w:rPr>
-              <w:t xml:space="preserve">27</w:t>
+              <w:t xml:space="preserve">21</w:t>
             </w:r>
           </w:p>
         </w:tc>
@@ -8531,7 +8966,7 @@
                 <w:szCs w:val="24"/>
                 <w:color w:val="000000"/>
               </w:rPr>
-              <w:t xml:space="preserve">28</w:t>
+              <w:t xml:space="preserve">22</w:t>
             </w:r>
           </w:p>
         </w:tc>
@@ -8575,7 +9010,7 @@
                 <w:szCs w:val="24"/>
                 <w:color w:val="000000"/>
               </w:rPr>
-              <w:t xml:space="preserve">29</w:t>
+              <w:t xml:space="preserve">23</w:t>
             </w:r>
           </w:p>
         </w:tc>
@@ -8669,7 +9104,7 @@
                 <w:szCs w:val="24"/>
                 <w:color w:val="000000"/>
               </w:rPr>
-              <w:t xml:space="preserve">29</w:t>
+              <w:t xml:space="preserve">23</w:t>
             </w:r>
           </w:p>
         </w:tc>
@@ -8713,7 +9148,7 @@
                 <w:szCs w:val="24"/>
                 <w:color w:val="000000"/>
               </w:rPr>
-              <w:t xml:space="preserve">31</w:t>
+              <w:t xml:space="preserve">24</w:t>
             </w:r>
           </w:p>
         </w:tc>
@@ -8757,7 +9192,7 @@
                 <w:szCs w:val="24"/>
                 <w:color w:val="000000"/>
               </w:rPr>
-              <w:t xml:space="preserve">33</w:t>
+              <w:t xml:space="preserve">24</w:t>
             </w:r>
           </w:p>
         </w:tc>
@@ -8801,7 +9236,7 @@
                 <w:szCs w:val="24"/>
                 <w:color w:val="000000"/>
               </w:rPr>
-              <w:t xml:space="preserve">34</w:t>
+              <w:t xml:space="preserve">27</w:t>
             </w:r>
           </w:p>
         </w:tc>
@@ -8845,7 +9280,7 @@
                 <w:szCs w:val="24"/>
                 <w:color w:val="000000"/>
               </w:rPr>
-              <w:t xml:space="preserve">35</w:t>
+              <w:t xml:space="preserve">29</w:t>
             </w:r>
           </w:p>
         </w:tc>
@@ -8889,7 +9324,7 @@
                 <w:szCs w:val="24"/>
                 <w:color w:val="000000"/>
               </w:rPr>
-              <w:t xml:space="preserve">37</w:t>
+              <w:t xml:space="preserve">31</w:t>
             </w:r>
           </w:p>
         </w:tc>
@@ -8933,7 +9368,7 @@
                 <w:szCs w:val="24"/>
                 <w:color w:val="000000"/>
               </w:rPr>
-              <w:t xml:space="preserve">40</w:t>
+              <w:t xml:space="preserve">32</w:t>
             </w:r>
           </w:p>
         </w:tc>
@@ -8977,7 +9412,7 @@
                 <w:szCs w:val="24"/>
                 <w:color w:val="000000"/>
               </w:rPr>
-              <w:t xml:space="preserve">42</w:t>
+              <w:t xml:space="preserve">33</w:t>
             </w:r>
           </w:p>
         </w:tc>
@@ -9021,7 +9456,7 @@
                 <w:szCs w:val="24"/>
                 <w:color w:val="000000"/>
               </w:rPr>
-              <w:t xml:space="preserve">44</w:t>
+              <w:t xml:space="preserve">33</w:t>
             </w:r>
           </w:p>
         </w:tc>
@@ -9065,7 +9500,7 @@
                 <w:szCs w:val="24"/>
                 <w:color w:val="000000"/>
               </w:rPr>
-              <w:t xml:space="preserve">42</w:t>
+              <w:t xml:space="preserve">33</w:t>
             </w:r>
           </w:p>
         </w:tc>
@@ -9109,7 +9544,7 @@
                 <w:szCs w:val="24"/>
                 <w:color w:val="000000"/>
               </w:rPr>
-              <w:t xml:space="preserve">44</w:t>
+              <w:t xml:space="preserve">35</w:t>
             </w:r>
           </w:p>
         </w:tc>
@@ -9153,7 +9588,7 @@
                 <w:szCs w:val="24"/>
                 <w:color w:val="000000"/>
               </w:rPr>
-              <w:t xml:space="preserve">45</w:t>
+              <w:t xml:space="preserve">37</w:t>
             </w:r>
           </w:p>
         </w:tc>
@@ -9247,7 +9682,7 @@
                 <w:szCs w:val="24"/>
                 <w:color w:val="000000"/>
               </w:rPr>
-              <w:t xml:space="preserve">47</w:t>
+              <w:t xml:space="preserve">37</w:t>
             </w:r>
           </w:p>
         </w:tc>
@@ -9291,7 +9726,7 @@
                 <w:szCs w:val="24"/>
                 <w:color w:val="000000"/>
               </w:rPr>
-              <w:t xml:space="preserve">48</w:t>
+              <w:t xml:space="preserve">39</w:t>
             </w:r>
           </w:p>
         </w:tc>
@@ -9335,7 +9770,7 @@
                 <w:szCs w:val="24"/>
                 <w:color w:val="000000"/>
               </w:rPr>
-              <w:t xml:space="preserve">50</w:t>
+              <w:t xml:space="preserve">41</w:t>
             </w:r>
           </w:p>
         </w:tc>
@@ -9379,7 +9814,7 @@
                 <w:szCs w:val="24"/>
                 <w:color w:val="000000"/>
               </w:rPr>
-              <w:t xml:space="preserve">52</w:t>
+              <w:t xml:space="preserve">41</w:t>
             </w:r>
           </w:p>
         </w:tc>
@@ -9423,7 +9858,7 @@
                 <w:szCs w:val="24"/>
                 <w:color w:val="000000"/>
               </w:rPr>
-              <w:t xml:space="preserve">54</w:t>
+              <w:t xml:space="preserve">44</w:t>
             </w:r>
           </w:p>
         </w:tc>
@@ -9467,7 +9902,7 @@
                 <w:szCs w:val="24"/>
                 <w:color w:val="000000"/>
               </w:rPr>
-              <w:t xml:space="preserve">56</w:t>
+              <w:t xml:space="preserve">43</w:t>
             </w:r>
           </w:p>
         </w:tc>
@@ -9511,7 +9946,7 @@
                 <w:szCs w:val="24"/>
                 <w:color w:val="000000"/>
               </w:rPr>
-              <w:t xml:space="preserve">59</w:t>
+              <w:t xml:space="preserve">45</w:t>
             </w:r>
           </w:p>
         </w:tc>
@@ -9555,7 +9990,7 @@
                 <w:szCs w:val="24"/>
                 <w:color w:val="000000"/>
               </w:rPr>
-              <w:t xml:space="preserve">61</w:t>
+              <w:t xml:space="preserve">45</w:t>
             </w:r>
           </w:p>
         </w:tc>
@@ -9599,7 +10034,7 @@
                 <w:szCs w:val="24"/>
                 <w:color w:val="000000"/>
               </w:rPr>
-              <w:t xml:space="preserve">60</w:t>
+              <w:t xml:space="preserve">46</w:t>
             </w:r>
           </w:p>
         </w:tc>
@@ -9643,7 +10078,7 @@
                 <w:szCs w:val="24"/>
                 <w:color w:val="000000"/>
               </w:rPr>
-              <w:t xml:space="preserve">60</w:t>
+              <w:t xml:space="preserve">45</w:t>
             </w:r>
           </w:p>
         </w:tc>
@@ -9687,7 +10122,7 @@
                 <w:szCs w:val="24"/>
                 <w:color w:val="000000"/>
               </w:rPr>
-              <w:t xml:space="preserve">60</w:t>
+              <w:t xml:space="preserve">46</w:t>
             </w:r>
           </w:p>
         </w:tc>
@@ -9731,7 +10166,7 @@
                 <w:szCs w:val="24"/>
                 <w:color w:val="000000"/>
               </w:rPr>
-              <w:t xml:space="preserve">60</w:t>
+              <w:t xml:space="preserve">46</w:t>
             </w:r>
           </w:p>
         </w:tc>
@@ -9825,7 +10260,7 @@
                 <w:szCs w:val="24"/>
                 <w:color w:val="000000"/>
               </w:rPr>
-              <w:t xml:space="preserve">60</w:t>
+              <w:t xml:space="preserve">47</w:t>
             </w:r>
           </w:p>
         </w:tc>
@@ -9869,7 +10304,7 @@
                 <w:szCs w:val="24"/>
                 <w:color w:val="000000"/>
               </w:rPr>
-              <w:t xml:space="preserve">60</w:t>
+              <w:t xml:space="preserve">47</w:t>
             </w:r>
           </w:p>
         </w:tc>
@@ -9913,7 +10348,7 @@
                 <w:szCs w:val="24"/>
                 <w:color w:val="000000"/>
               </w:rPr>
-              <w:t xml:space="preserve">61</w:t>
+              <w:t xml:space="preserve">49</w:t>
             </w:r>
           </w:p>
         </w:tc>
@@ -9957,7 +10392,7 @@
                 <w:szCs w:val="24"/>
                 <w:color w:val="000000"/>
               </w:rPr>
-              <w:t xml:space="preserve">63</w:t>
+              <w:t xml:space="preserve">48</w:t>
             </w:r>
           </w:p>
         </w:tc>
@@ -10001,7 +10436,7 @@
                 <w:szCs w:val="24"/>
                 <w:color w:val="000000"/>
               </w:rPr>
-              <w:t xml:space="preserve">65</w:t>
+              <w:t xml:space="preserve">52</w:t>
             </w:r>
           </w:p>
         </w:tc>
@@ -10045,7 +10480,7 @@
                 <w:szCs w:val="24"/>
                 <w:color w:val="000000"/>
               </w:rPr>
-              <w:t xml:space="preserve">67</w:t>
+              <w:t xml:space="preserve">53</w:t>
             </w:r>
           </w:p>
         </w:tc>
@@ -10089,7 +10524,7 @@
                 <w:szCs w:val="24"/>
                 <w:color w:val="000000"/>
               </w:rPr>
-              <w:t xml:space="preserve">69</w:t>
+              <w:t xml:space="preserve">54</w:t>
             </w:r>
           </w:p>
         </w:tc>
@@ -10133,7 +10568,7 @@
                 <w:szCs w:val="24"/>
                 <w:color w:val="000000"/>
               </w:rPr>
-              <w:t xml:space="preserve">70</w:t>
+              <w:t xml:space="preserve">55</w:t>
             </w:r>
           </w:p>
         </w:tc>
@@ -10177,7 +10612,7 @@
                 <w:szCs w:val="24"/>
                 <w:color w:val="000000"/>
               </w:rPr>
-              <w:t xml:space="preserve">72</w:t>
+              <w:t xml:space="preserve">56</w:t>
             </w:r>
           </w:p>
         </w:tc>
@@ -10221,7 +10656,7 @@
                 <w:szCs w:val="24"/>
                 <w:color w:val="000000"/>
               </w:rPr>
-              <w:t xml:space="preserve">74</w:t>
+              <w:t xml:space="preserve">57</w:t>
             </w:r>
           </w:p>
         </w:tc>
@@ -10265,7 +10700,7 @@
                 <w:szCs w:val="24"/>
                 <w:color w:val="000000"/>
               </w:rPr>
-              <w:t xml:space="preserve">76</w:t>
+              <w:t xml:space="preserve">58</w:t>
             </w:r>
           </w:p>
         </w:tc>
@@ -10309,7 +10744,7 @@
                 <w:szCs w:val="24"/>
                 <w:color w:val="000000"/>
               </w:rPr>
-              <w:t xml:space="preserve">76</w:t>
+              <w:t xml:space="preserve">58</w:t>
             </w:r>
           </w:p>
         </w:tc>
@@ -10403,7 +10838,7 @@
                 <w:szCs w:val="24"/>
                 <w:color w:val="000000"/>
               </w:rPr>
-              <w:t xml:space="preserve">78</w:t>
+              <w:t xml:space="preserve">58</w:t>
             </w:r>
           </w:p>
         </w:tc>
@@ -10447,7 +10882,7 @@
                 <w:szCs w:val="24"/>
                 <w:color w:val="000000"/>
               </w:rPr>
-              <w:t xml:space="preserve">79</w:t>
+              <w:t xml:space="preserve">59</w:t>
             </w:r>
           </w:p>
         </w:tc>
@@ -10491,7 +10926,7 @@
                 <w:szCs w:val="24"/>
                 <w:color w:val="000000"/>
               </w:rPr>
-              <w:t xml:space="preserve">79</w:t>
+              <w:t xml:space="preserve">61</w:t>
             </w:r>
           </w:p>
         </w:tc>
@@ -10535,7 +10970,7 @@
                 <w:szCs w:val="24"/>
                 <w:color w:val="000000"/>
               </w:rPr>
-              <w:t xml:space="preserve">80</w:t>
+              <w:t xml:space="preserve">62</w:t>
             </w:r>
           </w:p>
         </w:tc>
@@ -10579,7 +11014,7 @@
                 <w:szCs w:val="24"/>
                 <w:color w:val="000000"/>
               </w:rPr>
-              <w:t xml:space="preserve">82</w:t>
+              <w:t xml:space="preserve">65</w:t>
             </w:r>
           </w:p>
         </w:tc>
@@ -10623,7 +11058,7 @@
                 <w:szCs w:val="24"/>
                 <w:color w:val="000000"/>
               </w:rPr>
-              <w:t xml:space="preserve">83</w:t>
+              <w:t xml:space="preserve">66</w:t>
             </w:r>
           </w:p>
         </w:tc>
@@ -10667,7 +11102,7 @@
                 <w:szCs w:val="24"/>
                 <w:color w:val="000000"/>
               </w:rPr>
-              <w:t xml:space="preserve">84</w:t>
+              <w:t xml:space="preserve">68</w:t>
             </w:r>
           </w:p>
         </w:tc>
@@ -10711,7 +11146,7 @@
                 <w:szCs w:val="24"/>
                 <w:color w:val="000000"/>
               </w:rPr>
-              <w:t xml:space="preserve">86</w:t>
+              <w:t xml:space="preserve">69</w:t>
             </w:r>
           </w:p>
         </w:tc>
@@ -10755,7 +11190,7 @@
                 <w:szCs w:val="24"/>
                 <w:color w:val="000000"/>
               </w:rPr>
-              <w:t xml:space="preserve">87</w:t>
+              <w:t xml:space="preserve">69</w:t>
             </w:r>
           </w:p>
         </w:tc>
@@ -10799,7 +11234,7 @@
                 <w:szCs w:val="24"/>
                 <w:color w:val="000000"/>
               </w:rPr>
-              <w:t xml:space="preserve">87</w:t>
+              <w:t xml:space="preserve">68</w:t>
             </w:r>
           </w:p>
         </w:tc>
@@ -10843,7 +11278,7 @@
                 <w:szCs w:val="24"/>
                 <w:color w:val="000000"/>
               </w:rPr>
-              <w:t xml:space="preserve">88</w:t>
+              <w:t xml:space="preserve">68</w:t>
             </w:r>
           </w:p>
         </w:tc>
@@ -10887,7 +11322,7 @@
                 <w:szCs w:val="24"/>
                 <w:color w:val="000000"/>
               </w:rPr>
-              <w:t xml:space="preserve">87</w:t>
+              <w:t xml:space="preserve">69</w:t>
             </w:r>
           </w:p>
         </w:tc>
@@ -10981,7 +11416,7 @@
                 <w:szCs w:val="24"/>
                 <w:color w:val="000000"/>
               </w:rPr>
-              <w:t xml:space="preserve">87</w:t>
+              <w:t xml:space="preserve">69</w:t>
             </w:r>
           </w:p>
         </w:tc>
@@ -11025,7 +11460,7 @@
                 <w:szCs w:val="24"/>
                 <w:color w:val="000000"/>
               </w:rPr>
-              <w:t xml:space="preserve">88</w:t>
+              <w:t xml:space="preserve">70</w:t>
             </w:r>
           </w:p>
         </w:tc>
@@ -11069,7 +11504,7 @@
                 <w:szCs w:val="24"/>
                 <w:color w:val="000000"/>
               </w:rPr>
-              <w:t xml:space="preserve">89</w:t>
+              <w:t xml:space="preserve">71</w:t>
             </w:r>
           </w:p>
         </w:tc>
@@ -11113,7 +11548,7 @@
                 <w:szCs w:val="24"/>
                 <w:color w:val="000000"/>
               </w:rPr>
-              <w:t xml:space="preserve">90</w:t>
+              <w:t xml:space="preserve">71</w:t>
             </w:r>
           </w:p>
         </w:tc>
@@ -11157,7 +11592,7 @@
                 <w:szCs w:val="24"/>
                 <w:color w:val="000000"/>
               </w:rPr>
-              <w:t xml:space="preserve">93</w:t>
+              <w:t xml:space="preserve">72</w:t>
             </w:r>
           </w:p>
         </w:tc>
@@ -11201,7 +11636,7 @@
                 <w:szCs w:val="24"/>
                 <w:color w:val="000000"/>
               </w:rPr>
-              <w:t xml:space="preserve">94</w:t>
+              <w:t xml:space="preserve">71</w:t>
             </w:r>
           </w:p>
         </w:tc>
@@ -11245,7 +11680,7 @@
                 <w:szCs w:val="24"/>
                 <w:color w:val="000000"/>
               </w:rPr>
-              <w:t xml:space="preserve">95</w:t>
+              <w:t xml:space="preserve">73</w:t>
             </w:r>
           </w:p>
         </w:tc>
@@ -11289,7 +11724,7 @@
                 <w:szCs w:val="24"/>
                 <w:color w:val="000000"/>
               </w:rPr>
-              <w:t xml:space="preserve">96</w:t>
+              <w:t xml:space="preserve">74</w:t>
             </w:r>
           </w:p>
         </w:tc>
@@ -11333,7 +11768,7 @@
                 <w:szCs w:val="24"/>
                 <w:color w:val="000000"/>
               </w:rPr>
-              <w:t xml:space="preserve">98</w:t>
+              <w:t xml:space="preserve">74</w:t>
             </w:r>
           </w:p>
         </w:tc>
@@ -11377,7 +11812,7 @@
                 <w:szCs w:val="24"/>
                 <w:color w:val="000000"/>
               </w:rPr>
-              <w:t xml:space="preserve">98</w:t>
+              <w:t xml:space="preserve">77</w:t>
             </w:r>
           </w:p>
         </w:tc>
@@ -11421,7 +11856,7 @@
                 <w:szCs w:val="24"/>
                 <w:color w:val="000000"/>
               </w:rPr>
-              <w:t xml:space="preserve">98</w:t>
+              <w:t xml:space="preserve">80</w:t>
             </w:r>
           </w:p>
         </w:tc>
@@ -11465,7 +11900,7 @@
                 <w:szCs w:val="24"/>
                 <w:color w:val="000000"/>
               </w:rPr>
-              <w:t xml:space="preserve">99</w:t>
+              <w:t xml:space="preserve">79</w:t>
             </w:r>
           </w:p>
         </w:tc>
@@ -11559,7 +11994,7 @@
                 <w:szCs w:val="24"/>
                 <w:color w:val="000000"/>
               </w:rPr>
-              <w:t xml:space="preserve">99</w:t>
+              <w:t xml:space="preserve">81</w:t>
             </w:r>
           </w:p>
         </w:tc>
@@ -11603,7 +12038,7 @@
                 <w:szCs w:val="24"/>
                 <w:color w:val="000000"/>
               </w:rPr>
-              <w:t xml:space="preserve">100</w:t>
+              <w:t xml:space="preserve">81</w:t>
             </w:r>
           </w:p>
         </w:tc>
@@ -11647,7 +12082,7 @@
                 <w:szCs w:val="24"/>
                 <w:color w:val="000000"/>
               </w:rPr>
-              <w:t xml:space="preserve">102</w:t>
+              <w:t xml:space="preserve">83</w:t>
             </w:r>
           </w:p>
         </w:tc>
@@ -11691,7 +12126,7 @@
                 <w:szCs w:val="24"/>
                 <w:color w:val="000000"/>
               </w:rPr>
-              <w:t xml:space="preserve">103</w:t>
+              <w:t xml:space="preserve">85</w:t>
             </w:r>
           </w:p>
         </w:tc>
@@ -11735,7 +12170,7 @@
                 <w:szCs w:val="24"/>
                 <w:color w:val="000000"/>
               </w:rPr>
-              <w:t xml:space="preserve">105</w:t>
+              <w:t xml:space="preserve">85</w:t>
             </w:r>
           </w:p>
         </w:tc>
@@ -11779,7 +12214,7 @@
                 <w:szCs w:val="24"/>
                 <w:color w:val="000000"/>
               </w:rPr>
-              <w:t xml:space="preserve">106</w:t>
+              <w:t xml:space="preserve">87</w:t>
             </w:r>
           </w:p>
         </w:tc>
@@ -11823,7 +12258,7 @@
                 <w:szCs w:val="24"/>
                 <w:color w:val="000000"/>
               </w:rPr>
-              <w:t xml:space="preserve">109</w:t>
+              <w:t xml:space="preserve">90</w:t>
             </w:r>
           </w:p>
         </w:tc>
@@ -11867,7 +12302,7 @@
                 <w:szCs w:val="24"/>
                 <w:color w:val="000000"/>
               </w:rPr>
-              <w:t xml:space="preserve">108</w:t>
+              <w:t xml:space="preserve">92</w:t>
             </w:r>
           </w:p>
         </w:tc>
@@ -11911,7 +12346,7 @@
                 <w:szCs w:val="24"/>
                 <w:color w:val="000000"/>
               </w:rPr>
-              <w:t xml:space="preserve">110</w:t>
+              <w:t xml:space="preserve">93</w:t>
             </w:r>
           </w:p>
         </w:tc>
@@ -11955,7 +12390,7 @@
                 <w:szCs w:val="24"/>
                 <w:color w:val="000000"/>
               </w:rPr>
-              <w:t xml:space="preserve">112</w:t>
+              <w:t xml:space="preserve">94</w:t>
             </w:r>
           </w:p>
         </w:tc>
@@ -12112,15 +12547,15 @@
         <w:t xml:space="preserve">?(caption)</w:t>
       </w:r>
     </w:p>
-    <w:bookmarkEnd w:id="59"/>
-    <w:bookmarkEnd w:id="60"/>
-    <w:bookmarkStart w:id="62" w:name="dynamic-table-captions"/>
+    <w:bookmarkEnd w:id="64"/>
+    <w:bookmarkEnd w:id="65"/>
+    <w:bookmarkStart w:id="67" w:name="dynamic-table-captions"/>
     <w:p>
       <w:pPr>
         <w:pStyle w:val="Heading2"/>
       </w:pPr>
       <w:r>
-        <w:t xml:space="preserve">3.4 Dynamic table captions</w:t>
+        <w:t xml:space="preserve">4.4 Dynamic table captions</w:t>
       </w:r>
     </w:p>
     <w:p>
@@ -12303,7 +12738,7 @@
         <w:t xml:space="preserve">Unfortunately you cannot dynamically create your chunk labels too.</w:t>
       </w:r>
     </w:p>
-    <w:bookmarkStart w:id="61" w:name="tbl-test3"/>
+    <w:bookmarkStart w:id="66" w:name="tbl-test3"/>
     <w:p xmlns:w="http://schemas.openxmlformats.org/wordprocessingml/2006/main" xmlns:wp="http://schemas.openxmlformats.org/drawingml/2006/wordprocessingDrawing" xmlns:r="http://schemas.openxmlformats.org/officeDocument/2006/relationships" xmlns:w14="http://schemas.microsoft.com/office/word/2010/wordml">
       <w:pPr>
         <w:pStyle w:val="TableCaption"/>
@@ -12317,7 +12752,7 @@
         </w:rPr>
         <w:t xml:space="preserve">Table </w:t>
       </w:r>
-      <w:bookmarkStart w:id="2bc879ab-1295-4134-aa09-bca2d396f155" w:name="tbl-test3"/>
+      <w:bookmarkStart w:id="577c2b6e-0519-4f87-adbc-6ef63a3a1a48" w:name="tbl-test3"/>
       <w:r xmlns:w="http://schemas.openxmlformats.org/wordprocessingml/2006/main" xmlns:wp="http://schemas.openxmlformats.org/drawingml/2006/wordprocessingDrawing" xmlns:r="http://schemas.openxmlformats.org/officeDocument/2006/relationships" xmlns:w14="http://schemas.microsoft.com/office/word/2010/wordml">
         <w:rPr>
           <w:rFonts/>
@@ -12339,7 +12774,7 @@
         </w:rPr>
         <w:fldChar w:fldCharType="end" w:dirty="true"/>
       </w:r>
-      <w:bookmarkEnd w:id="2bc879ab-1295-4134-aa09-bca2d396f155"/>
+      <w:bookmarkEnd w:id="577c2b6e-0519-4f87-adbc-6ef63a3a1a48"/>
       <w:r>
         <w:rPr>
           <w:rFonts/>
@@ -15400,16 +15835,16 @@
         <w:t xml:space="preserve">?(caption)</w:t>
       </w:r>
     </w:p>
-    <w:bookmarkEnd w:id="61"/>
-    <w:bookmarkEnd w:id="62"/>
-    <w:bookmarkEnd w:id="63"/>
-    <w:bookmarkStart w:id="69" w:name="tables-in-a-for-loop"/>
+    <w:bookmarkEnd w:id="66"/>
+    <w:bookmarkEnd w:id="67"/>
+    <w:bookmarkEnd w:id="68"/>
+    <w:bookmarkStart w:id="74" w:name="tables-in-a-for-loop"/>
     <w:p>
       <w:pPr>
         <w:pStyle w:val="Heading1"/>
       </w:pPr>
       <w:r>
-        <w:t xml:space="preserve">4. Tables in a for loop</w:t>
+        <w:t xml:space="preserve">5. Tables in a for loop</w:t>
       </w:r>
     </w:p>
     <w:p>
@@ -15420,13 +15855,13 @@
         <w:t xml:space="preserve">Outputting tables (or figure) in a for loop works fine in Quarto, but there is no way to set the table numbers dynamically and get all the cross-references working in Word, HTML and PDF. We really need that dynamic numbering and cross-reference feature in a big report.</w:t>
       </w:r>
     </w:p>
-    <w:bookmarkStart w:id="64" w:name="example-of-tables-produced-in-a-for-loop"/>
+    <w:bookmarkStart w:id="69" w:name="example-of-tables-produced-in-a-for-loop"/>
     <w:p>
       <w:pPr>
         <w:pStyle w:val="Heading2"/>
       </w:pPr>
       <w:r>
-        <w:t xml:space="preserve">4.1 Example of tables produced in a for loop</w:t>
+        <w:t xml:space="preserve">5.1 Example of tables produced in a for loop</w:t>
       </w:r>
     </w:p>
     <w:p>
@@ -16710,14 +17145,14 @@
         </w:tc>
       </w:tr>
     </w:tbl>
-    <w:bookmarkEnd w:id="64"/>
-    <w:bookmarkStart w:id="68" w:name="getting-the-cross-reference-links"/>
+    <w:bookmarkEnd w:id="69"/>
+    <w:bookmarkStart w:id="73" w:name="getting-the-cross-reference-links"/>
     <w:p>
       <w:pPr>
         <w:pStyle w:val="Heading2"/>
       </w:pPr>
       <w:r>
-        <w:t xml:space="preserve">4.2 Getting the cross-reference links</w:t>
+        <w:t xml:space="preserve">5.2 Getting the cross-reference links</w:t>
       </w:r>
     </w:p>
     <w:p>
@@ -16730,7 +17165,7 @@
       <w:r>
         <w:t xml:space="preserve"> </w:t>
       </w:r>
-      <w:hyperlink r:id="rId65">
+      <w:hyperlink r:id="rId70">
         <w:r>
           <w:rPr>
             <w:rStyle w:val="Hyperlink"/>
@@ -16834,7 +17269,7 @@
         <w:t xml:space="preserve">(note this is broken in Word output). Click on the Code link at top (HTML output) to see how it’s done.</w:t>
       </w:r>
     </w:p>
-    <w:bookmarkStart w:id="66" w:name="tbl-cyl4"/>
+    <w:bookmarkStart w:id="71" w:name="tbl-cyl4"/>
     <w:p xmlns:w="http://schemas.openxmlformats.org/wordprocessingml/2006/main" xmlns:wp="http://schemas.openxmlformats.org/drawingml/2006/wordprocessingDrawing" xmlns:r="http://schemas.openxmlformats.org/officeDocument/2006/relationships" xmlns:w14="http://schemas.microsoft.com/office/word/2010/wordml">
       <w:pPr>
         <w:pStyle w:val="TableCaption"/>
@@ -16848,7 +17283,7 @@
         </w:rPr>
         <w:t xml:space="preserve">Table </w:t>
       </w:r>
-      <w:bookmarkStart w:id="31568dbd-0050-4e31-8091-ff6c429c2f86" w:name="tbl-cyl4"/>
+      <w:bookmarkStart w:id="fdf2ea05-6931-4799-b3a9-f21e15243a47" w:name="tbl-cyl4"/>
       <w:r xmlns:w="http://schemas.openxmlformats.org/wordprocessingml/2006/main" xmlns:wp="http://schemas.openxmlformats.org/drawingml/2006/wordprocessingDrawing" xmlns:r="http://schemas.openxmlformats.org/officeDocument/2006/relationships" xmlns:w14="http://schemas.microsoft.com/office/word/2010/wordml">
         <w:rPr>
           <w:rFonts/>
@@ -16870,7 +17305,7 @@
         </w:rPr>
         <w:fldChar w:fldCharType="end" w:dirty="true"/>
       </w:r>
-      <w:bookmarkEnd w:id="31568dbd-0050-4e31-8091-ff6c429c2f86"/>
+      <w:bookmarkEnd w:id="fdf2ea05-6931-4799-b3a9-f21e15243a47"/>
       <w:r>
         <w:rPr>
           <w:rFonts/>
@@ -17687,8 +18122,8 @@
         <w:t xml:space="preserve">?(caption)</w:t>
       </w:r>
     </w:p>
-    <w:bookmarkEnd w:id="66"/>
-    <w:bookmarkStart w:id="67" w:name="tbl-cyl8"/>
+    <w:bookmarkEnd w:id="71"/>
+    <w:bookmarkStart w:id="72" w:name="tbl-cyl8"/>
     <w:p xmlns:w="http://schemas.openxmlformats.org/wordprocessingml/2006/main" xmlns:wp="http://schemas.openxmlformats.org/drawingml/2006/wordprocessingDrawing" xmlns:r="http://schemas.openxmlformats.org/officeDocument/2006/relationships" xmlns:w14="http://schemas.microsoft.com/office/word/2010/wordml">
       <w:pPr>
         <w:pStyle w:val="TableCaption"/>
@@ -17702,7 +18137,7 @@
         </w:rPr>
         <w:t xml:space="preserve">Table </w:t>
       </w:r>
-      <w:bookmarkStart w:id="ef3b9ab1-194f-4906-906c-da9f153cd9bc" w:name="tbl-cyl8"/>
+      <w:bookmarkStart w:id="a818890f-df58-4c58-ad66-5f73c574a442" w:name="tbl-cyl8"/>
       <w:r xmlns:w="http://schemas.openxmlformats.org/wordprocessingml/2006/main" xmlns:wp="http://schemas.openxmlformats.org/drawingml/2006/wordprocessingDrawing" xmlns:r="http://schemas.openxmlformats.org/officeDocument/2006/relationships" xmlns:w14="http://schemas.microsoft.com/office/word/2010/wordml">
         <w:rPr>
           <w:rFonts/>
@@ -17724,7 +18159,7 @@
         </w:rPr>
         <w:fldChar w:fldCharType="end" w:dirty="true"/>
       </w:r>
-      <w:bookmarkEnd w:id="ef3b9ab1-194f-4906-906c-da9f153cd9bc"/>
+      <w:bookmarkEnd w:id="a818890f-df58-4c58-ad66-5f73c574a442"/>
       <w:r>
         <w:rPr>
           <w:rFonts/>
@@ -18541,21 +18976,21 @@
         <w:t xml:space="preserve">?(caption)</w:t>
       </w:r>
     </w:p>
-    <w:bookmarkEnd w:id="67"/>
+    <w:bookmarkEnd w:id="72"/>
     <w:p>
       <w:r>
         <w:br w:type="page"/>
       </w:r>
     </w:p>
-    <w:bookmarkEnd w:id="68"/>
-    <w:bookmarkEnd w:id="69"/>
-    <w:bookmarkStart w:id="79" w:name="sec-kableflexgt"/>
+    <w:bookmarkEnd w:id="73"/>
+    <w:bookmarkEnd w:id="74"/>
+    <w:bookmarkStart w:id="84" w:name="sec-kableflexgt"/>
     <w:p>
       <w:pPr>
         <w:pStyle w:val="Heading1"/>
       </w:pPr>
       <w:r>
-        <w:t xml:space="preserve">5. Kable vs Flex vs qt</w:t>
+        <w:t xml:space="preserve">6. Kable vs Flex vs qt</w:t>
       </w:r>
     </w:p>
     <w:p>
@@ -18566,13 +19001,13 @@
         <w:t xml:space="preserve">Here I compare a three different ways to make tables. Unfortunately the table numbers and cross-references are still not working as of Quarto version 1.2.335 (Feb 2023), but the developers are aware and a major revamp of cross-referencing is in the works to fix these problems.</w:t>
       </w:r>
     </w:p>
-    <w:bookmarkStart w:id="72" w:name="kable"/>
+    <w:bookmarkStart w:id="77" w:name="kable"/>
     <w:p>
       <w:pPr>
         <w:pStyle w:val="Heading2"/>
       </w:pPr>
       <w:r>
-        <w:t xml:space="preserve">5.1 Kable</w:t>
+        <w:t xml:space="preserve">6.1 Kable</w:t>
       </w:r>
     </w:p>
     <w:p>
@@ -18590,7 +19025,7 @@
           <w:rPr>
             <w:rStyle w:val="Hyperlink"/>
           </w:rPr>
-          <w:t xml:space="preserve">Table 5.1</w:t>
+          <w:t xml:space="preserve">Table 6.1</w:t>
         </w:r>
       </w:hyperlink>
       <w:r>
@@ -18809,13 +19244,13 @@
         <w:t xml:space="preserve">(f1, f2))</w:t>
       </w:r>
     </w:p>
-    <w:bookmarkStart w:id="70" w:name="tbl-kable"/>
+    <w:bookmarkStart w:id="75" w:name="tbl-kable"/>
     <w:p>
       <w:pPr>
         <w:pStyle w:val="TableCaption"/>
       </w:pPr>
       <w:r>
-        <w:t xml:space="preserve">Table 5.1: kable: This should have a number that follows the other tables.</w:t>
+        <w:t xml:space="preserve">Table 6.1: kable: This should have a number that follows the other tables.</w:t>
       </w:r>
     </w:p>
     <w:tbl>
@@ -18824,7 +19259,7 @@
         <w:tblW w:type="auto" w:w="0"/>
         <w:tblLook w:firstRow="1" w:lastRow="1" w:firstColumn="0" w:lastColumn="0" w:noHBand="0" w:noVBand="0" w:val="0020"/>
         <w:jc w:val="start"/>
-        <w:tblCaption w:val="Table 5.1: kable: This should have a number that follows the other tables."/>
+        <w:tblCaption w:val="Table 6.1: kable: This should have a number that follows the other tables."/>
       </w:tblPr>
       <w:tblGrid>
         <w:gridCol w:w="660"/>
@@ -20668,14 +21103,14 @@
         </w:tc>
       </w:tr>
     </w:tbl>
-    <w:bookmarkEnd w:id="70"/>
-    <w:bookmarkStart w:id="71" w:name="kable-quirks"/>
+    <w:bookmarkEnd w:id="75"/>
+    <w:bookmarkStart w:id="76" w:name="kable-quirks"/>
     <w:p>
       <w:pPr>
         <w:pStyle w:val="Heading3"/>
       </w:pPr>
       <w:r>
-        <w:t xml:space="preserve">5.1.1</w:t>
+        <w:t xml:space="preserve">6.1.1</w:t>
       </w:r>
       <w:r>
         <w:t xml:space="preserve"> </w:t>
@@ -20697,7 +21132,7 @@
       <w:pPr>
         <w:numPr>
           <w:ilvl w:val="0"/>
-          <w:numId w:val="1011"/>
+          <w:numId w:val="1017"/>
         </w:numPr>
         <w:pStyle w:val="Compact"/>
       </w:pPr>
@@ -20724,7 +21159,7 @@
       <w:pPr>
         <w:numPr>
           <w:ilvl w:val="0"/>
-          <w:numId w:val="1011"/>
+          <w:numId w:val="1017"/>
         </w:numPr>
         <w:pStyle w:val="Compact"/>
       </w:pPr>
@@ -20745,7 +21180,7 @@
       <w:pPr>
         <w:numPr>
           <w:ilvl w:val="0"/>
-          <w:numId w:val="1011"/>
+          <w:numId w:val="1017"/>
         </w:numPr>
         <w:pStyle w:val="Compact"/>
       </w:pPr>
@@ -20772,7 +21207,7 @@
       <w:pPr>
         <w:numPr>
           <w:ilvl w:val="0"/>
-          <w:numId w:val="1011"/>
+          <w:numId w:val="1017"/>
         </w:numPr>
         <w:pStyle w:val="Compact"/>
       </w:pPr>
@@ -20789,15 +21224,15 @@
         <w:t xml:space="preserve">can help for Word if your templates stop working but destroys the PDF output.</w:t>
       </w:r>
     </w:p>
-    <w:bookmarkEnd w:id="71"/>
-    <w:bookmarkEnd w:id="72"/>
-    <w:bookmarkStart w:id="75" w:name="flextable"/>
+    <w:bookmarkEnd w:id="76"/>
+    <w:bookmarkEnd w:id="77"/>
+    <w:bookmarkStart w:id="80" w:name="flextable"/>
     <w:p>
       <w:pPr>
         <w:pStyle w:val="Heading2"/>
       </w:pPr>
       <w:r>
-        <w:t xml:space="preserve">5.2</w:t>
+        <w:t xml:space="preserve">6.2</w:t>
       </w:r>
       <w:r>
         <w:t xml:space="preserve"> </w:t>
@@ -20833,7 +21268,7 @@
         <w:t xml:space="preserve">(note this is broken in Word output). {flextable} gives you a lot more control over your tables with a grammar format (like ggplot2). It also gives nice output to Word, PDF and HTML. Sadly in Quarto v1.2.335 cross-reference and table numbers for Word is broken, but the developers know about this. The {officer} package, which I think Quarto is leaning on for Word generation, use {flextable} so I am hoping that {flextable} gets moved into the RStudio suite.</w:t>
       </w:r>
     </w:p>
-    <w:bookmarkStart w:id="73" w:name="tbl-flex"/>
+    <w:bookmarkStart w:id="78" w:name="tbl-flex"/>
     <w:p>
       <w:pPr>
         <w:pStyle w:val="SourceCode"/>
@@ -21263,7 +21698,7 @@
         </w:rPr>
         <w:t xml:space="preserve">Table </w:t>
       </w:r>
-      <w:bookmarkStart w:id="ebe514cd-385d-4869-a4a4-ca22069d75db" w:name="tbl-flex"/>
+      <w:bookmarkStart w:id="d58c45c5-62c7-4454-b7aa-b05357024088" w:name="tbl-flex"/>
       <w:r xmlns:w="http://schemas.openxmlformats.org/wordprocessingml/2006/main" xmlns:wp="http://schemas.openxmlformats.org/drawingml/2006/wordprocessingDrawing" xmlns:r="http://schemas.openxmlformats.org/officeDocument/2006/relationships" xmlns:w14="http://schemas.microsoft.com/office/word/2010/wordml">
         <w:rPr>
           <w:rFonts/>
@@ -21285,7 +21720,7 @@
         </w:rPr>
         <w:fldChar w:fldCharType="end" w:dirty="true"/>
       </w:r>
-      <w:bookmarkEnd w:id="ebe514cd-385d-4869-a4a4-ca22069d75db"/>
+      <w:bookmarkEnd w:id="d58c45c5-62c7-4454-b7aa-b05357024088"/>
       <w:r>
         <w:rPr>
           <w:rFonts/>
@@ -26874,14 +27309,14 @@
         <w:t xml:space="preserve">?(caption)</w:t>
       </w:r>
     </w:p>
-    <w:bookmarkEnd w:id="73"/>
-    <w:bookmarkStart w:id="74" w:name="flextable-quirks"/>
+    <w:bookmarkEnd w:id="78"/>
+    <w:bookmarkStart w:id="79" w:name="flextable-quirks"/>
     <w:p>
       <w:pPr>
         <w:pStyle w:val="Heading3"/>
       </w:pPr>
       <w:r>
-        <w:t xml:space="preserve">5.2.1</w:t>
+        <w:t xml:space="preserve">6.2.1</w:t>
       </w:r>
       <w:r>
         <w:t xml:space="preserve"> </w:t>
@@ -26903,7 +27338,7 @@
       <w:pPr>
         <w:numPr>
           <w:ilvl w:val="0"/>
-          <w:numId w:val="1012"/>
+          <w:numId w:val="1018"/>
         </w:numPr>
         <w:pStyle w:val="Compact"/>
       </w:pPr>
@@ -26911,15 +27346,15 @@
         <w:t xml:space="preserve">Table numbers and cross-refs broken in Word. Known issue.</w:t>
       </w:r>
     </w:p>
-    <w:bookmarkEnd w:id="74"/>
-    <w:bookmarkEnd w:id="75"/>
-    <w:bookmarkStart w:id="78" w:name="gt"/>
+    <w:bookmarkEnd w:id="79"/>
+    <w:bookmarkEnd w:id="80"/>
+    <w:bookmarkStart w:id="83" w:name="gt"/>
     <w:p>
       <w:pPr>
         <w:pStyle w:val="Heading2"/>
       </w:pPr>
       <w:r>
-        <w:t xml:space="preserve">5.3</w:t>
+        <w:t xml:space="preserve">6.3</w:t>
       </w:r>
       <w:r>
         <w:t xml:space="preserve"> </w:t>
@@ -26955,7 +27390,7 @@
         <w:t xml:space="preserve">(note this is broken in Word output). {gt} has many of the same features as {flextable} and is in the RStudio suite so maybe it’ll get more Quarto support in the long run. But like {kable}, the Word output is not good. In addition, currently table captions are broken in Quarto Word output.</w:t>
       </w:r>
     </w:p>
-    <w:bookmarkStart w:id="76" w:name="tbl-gt"/>
+    <w:bookmarkStart w:id="81" w:name="tbl-gt"/>
     <w:p>
       <w:pPr>
         <w:pStyle w:val="SourceCode"/>
@@ -30269,14 +30704,14 @@
         <w:t xml:space="preserve">?(caption)</w:t>
       </w:r>
     </w:p>
-    <w:bookmarkEnd w:id="76"/>
-    <w:bookmarkStart w:id="77" w:name="gt-quirks"/>
+    <w:bookmarkEnd w:id="81"/>
+    <w:bookmarkStart w:id="82" w:name="gt-quirks"/>
     <w:p>
       <w:pPr>
         <w:pStyle w:val="Heading3"/>
       </w:pPr>
       <w:r>
-        <w:t xml:space="preserve">5.3.1</w:t>
+        <w:t xml:space="preserve">6.3.1</w:t>
       </w:r>
       <w:r>
         <w:t xml:space="preserve"> </w:t>
@@ -30298,7 +30733,7 @@
       <w:pPr>
         <w:numPr>
           <w:ilvl w:val="0"/>
-          <w:numId w:val="1013"/>
+          <w:numId w:val="1019"/>
         </w:numPr>
         <w:pStyle w:val="Compact"/>
       </w:pPr>
@@ -30310,7 +30745,7 @@
       <w:pPr>
         <w:numPr>
           <w:ilvl w:val="0"/>
-          <w:numId w:val="1013"/>
+          <w:numId w:val="1019"/>
         </w:numPr>
         <w:pStyle w:val="Compact"/>
       </w:pPr>
@@ -30322,7 +30757,7 @@
       <w:pPr>
         <w:numPr>
           <w:ilvl w:val="0"/>
-          <w:numId w:val="1013"/>
+          <w:numId w:val="1019"/>
         </w:numPr>
         <w:pStyle w:val="Compact"/>
       </w:pPr>
@@ -30335,16 +30770,16 @@
         <w:br w:type="page"/>
       </w:r>
     </w:p>
-    <w:bookmarkEnd w:id="77"/>
-    <w:bookmarkEnd w:id="78"/>
-    <w:bookmarkEnd w:id="79"/>
-    <w:bookmarkStart w:id="85" w:name="figures-intro"/>
+    <w:bookmarkEnd w:id="82"/>
+    <w:bookmarkEnd w:id="83"/>
+    <w:bookmarkEnd w:id="84"/>
+    <w:bookmarkStart w:id="90" w:name="figures-intro"/>
     <w:p>
       <w:pPr>
         <w:pStyle w:val="Heading1"/>
       </w:pPr>
       <w:r>
-        <w:t xml:space="preserve">6. Figures intro</w:t>
+        <w:t xml:space="preserve">7. Figures intro</w:t>
       </w:r>
     </w:p>
     <w:p>
@@ -30355,13 +30790,13 @@
         <w:t xml:space="preserve">This chapter shows a few simple examples of including figures and getting cross-referencing to work across formats (HTML, Word, PDF).</w:t>
       </w:r>
     </w:p>
-    <w:bookmarkStart w:id="84" w:name="ggplot2"/>
+    <w:bookmarkStart w:id="89" w:name="ggplot2"/>
     <w:p>
       <w:pPr>
         <w:pStyle w:val="Heading2"/>
       </w:pPr>
       <w:r>
-        <w:t xml:space="preserve">6.1</w:t>
+        <w:t xml:space="preserve">7.1</w:t>
       </w:r>
       <w:r>
         <w:t xml:space="preserve"> </w:t>
@@ -30388,7 +30823,7 @@
           <w:rPr>
             <w:rStyle w:val="Hyperlink"/>
           </w:rPr>
-          <w:t xml:space="preserve">Figure 6.1</w:t>
+          <w:t xml:space="preserve">Figure 7.1</w:t>
         </w:r>
       </w:hyperlink>
       <w:r>
@@ -30411,7 +30846,7 @@
       <w:tr>
         <w:tc>
           <w:tcPr/>
-          <w:bookmarkStart w:id="83" w:name="fig-salmon"/>
+          <w:bookmarkStart w:id="88" w:name="fig-salmon"/>
           <w:p>
             <w:pPr>
               <w:jc w:val="center"/>
@@ -30421,18 +30856,18 @@
                 <wp:inline>
                   <wp:extent cx="5943600" cy="4754880"/>
                   <wp:effectExtent b="0" l="0" r="0" t="0"/>
-                  <wp:docPr descr="" title="" id="81" name="Picture"/>
+                  <wp:docPr descr="" title="" id="86" name="Picture"/>
                   <a:graphic>
                     <a:graphicData uri="http://schemas.openxmlformats.org/drawingml/2006/picture">
                       <pic:pic>
                         <pic:nvPicPr>
-                          <pic:cNvPr descr="text/figures_files/figure-docx/fig-salmon-1.png" id="82" name="Picture"/>
+                          <pic:cNvPr descr="text/figures_files/figure-docx/fig-salmon-1.png" id="87" name="Picture"/>
                           <pic:cNvPicPr>
                             <a:picLocks noChangeArrowheads="1" noChangeAspect="1"/>
                           </pic:cNvPicPr>
                         </pic:nvPicPr>
                         <pic:blipFill>
-                          <a:blip r:embed="rId80"/>
+                          <a:blip r:embed="rId85"/>
                           <a:stretch>
                             <a:fillRect/>
                           </a:stretch>
@@ -30469,10 +30904,10 @@
               <w:pStyle w:val="ImageCaption"/>
             </w:pPr>
             <w:r>
-              <w:t xml:space="preserve">Figure 6.1: Plot of the data</w:t>
-            </w:r>
-          </w:p>
-          <w:bookmarkEnd w:id="83"/>
+              <w:t xml:space="preserve">Figure 7.1: Plot of the data</w:t>
+            </w:r>
+          </w:p>
+          <w:bookmarkEnd w:id="88"/>
         </w:tc>
       </w:tr>
     </w:tbl>
@@ -30481,24 +30916,24 @@
         <w:br w:type="page"/>
       </w:r>
     </w:p>
-    <w:bookmarkEnd w:id="84"/>
-    <w:bookmarkEnd w:id="85"/>
-    <w:bookmarkStart w:id="87" w:name="conclusion"/>
+    <w:bookmarkEnd w:id="89"/>
+    <w:bookmarkEnd w:id="90"/>
+    <w:bookmarkStart w:id="92" w:name="conclusion"/>
     <w:p>
       <w:pPr>
         <w:pStyle w:val="Heading1"/>
       </w:pPr>
       <w:r>
-        <w:t xml:space="preserve">7. Conclusion</w:t>
+        <w:t xml:space="preserve">8. Conclusion</w:t>
       </w:r>
     </w:p>
-    <w:bookmarkStart w:id="86" w:name="first-off"/>
+    <w:bookmarkStart w:id="91" w:name="first-off"/>
     <w:p>
       <w:pPr>
         <w:pStyle w:val="Heading2"/>
       </w:pPr>
       <w:r>
-        <w:t xml:space="preserve">7.1 First off</w:t>
+        <w:t xml:space="preserve">8.1 First off</w:t>
       </w:r>
     </w:p>
     <w:p>
@@ -30546,9 +30981,9 @@
         <w:br w:type="page"/>
       </w:r>
     </w:p>
-    <w:bookmarkEnd w:id="86"/>
-    <w:bookmarkEnd w:id="87"/>
-    <w:bookmarkStart w:id="89" w:name="references"/>
+    <w:bookmarkEnd w:id="91"/>
+    <w:bookmarkEnd w:id="92"/>
+    <w:bookmarkStart w:id="94" w:name="references"/>
     <w:p>
       <w:pPr>
         <w:pStyle w:val="Heading1"/>
@@ -30557,10 +30992,10 @@
         <w:t xml:space="preserve">References</w:t>
       </w:r>
     </w:p>
-    <w:bookmarkStart w:id="88" w:name="refs"/>
-    <w:bookmarkEnd w:id="88"/>
-    <w:bookmarkEnd w:id="89"/>
-    <w:bookmarkStart w:id="92" w:name="crchum.csv"/>
+    <w:bookmarkStart w:id="93" w:name="refs"/>
+    <w:bookmarkEnd w:id="93"/>
+    <w:bookmarkEnd w:id="94"/>
+    <w:bookmarkStart w:id="97" w:name="crchum.csv"/>
     <w:p>
       <w:pPr>
         <w:pStyle w:val="Heading1"/>
@@ -30569,7 +31004,7 @@
         <w:t xml:space="preserve">Appendix A — CRchum.csv</w:t>
       </w:r>
     </w:p>
-    <w:bookmarkStart w:id="90" w:name="tbl-appA1"/>
+    <w:bookmarkStart w:id="95" w:name="tbl-appA1"/>
     <w:p xmlns:w="http://schemas.openxmlformats.org/wordprocessingml/2006/main" xmlns:wp="http://schemas.openxmlformats.org/drawingml/2006/wordprocessingDrawing" xmlns:r="http://schemas.openxmlformats.org/officeDocument/2006/relationships" xmlns:w14="http://schemas.microsoft.com/office/word/2010/wordml">
       <w:pPr>
         <w:pStyle w:val="TableCaption"/>
@@ -30583,7 +31018,7 @@
         </w:rPr>
         <w:t xml:space="preserve">Table </w:t>
       </w:r>
-      <w:bookmarkStart w:id="8ad62b6d-1002-41cf-9e5c-fff6f6184342" w:name="tbl-appA1"/>
+      <w:bookmarkStart w:id="835c40dd-7e54-4157-a1e6-67e27f291a03" w:name="tbl-appA1"/>
       <w:r xmlns:w="http://schemas.openxmlformats.org/wordprocessingml/2006/main" xmlns:wp="http://schemas.openxmlformats.org/drawingml/2006/wordprocessingDrawing" xmlns:r="http://schemas.openxmlformats.org/officeDocument/2006/relationships" xmlns:w14="http://schemas.microsoft.com/office/word/2010/wordml">
         <w:rPr>
           <w:rFonts/>
@@ -30605,7 +31040,7 @@
         </w:rPr>
         <w:fldChar w:fldCharType="end" w:dirty="true"/>
       </w:r>
-      <w:bookmarkEnd w:id="8ad62b6d-1002-41cf-9e5c-fff6f6184342"/>
+      <w:bookmarkEnd w:id="835c40dd-7e54-4157-a1e6-67e27f291a03"/>
       <w:r>
         <w:rPr>
           <w:rFonts/>
@@ -32313,13 +32748,13 @@
         <w:t xml:space="preserve">?(caption)</w:t>
       </w:r>
     </w:p>
-    <w:bookmarkEnd w:id="90"/>
+    <w:bookmarkEnd w:id="95"/>
     <w:p>
       <w:r>
         <w:br w:type="page"/>
       </w:r>
     </w:p>
-    <w:bookmarkStart w:id="91" w:name="tbl-appA2"/>
+    <w:bookmarkStart w:id="96" w:name="tbl-appA2"/>
     <w:p xmlns:w="http://schemas.openxmlformats.org/wordprocessingml/2006/main" xmlns:wp="http://schemas.openxmlformats.org/drawingml/2006/wordprocessingDrawing" xmlns:r="http://schemas.openxmlformats.org/officeDocument/2006/relationships" xmlns:w14="http://schemas.microsoft.com/office/word/2010/wordml">
       <w:pPr>
         <w:pStyle w:val="TableCaption"/>
@@ -32333,7 +32768,7 @@
         </w:rPr>
         <w:t xml:space="preserve">Table </w:t>
       </w:r>
-      <w:bookmarkStart w:id="e6bbe36a-2d0a-4e9b-9d4a-b6394c2010f6" w:name="tbl-appA2"/>
+      <w:bookmarkStart w:id="2fdd5827-ab5b-49e4-8e49-b0310e917625" w:name="tbl-appA2"/>
       <w:r xmlns:w="http://schemas.openxmlformats.org/wordprocessingml/2006/main" xmlns:wp="http://schemas.openxmlformats.org/drawingml/2006/wordprocessingDrawing" xmlns:r="http://schemas.openxmlformats.org/officeDocument/2006/relationships" xmlns:w14="http://schemas.microsoft.com/office/word/2010/wordml">
         <w:rPr>
           <w:rFonts/>
@@ -32355,7 +32790,7 @@
         </w:rPr>
         <w:fldChar w:fldCharType="end" w:dirty="true"/>
       </w:r>
-      <w:bookmarkEnd w:id="e6bbe36a-2d0a-4e9b-9d4a-b6394c2010f6"/>
+      <w:bookmarkEnd w:id="2fdd5827-ab5b-49e4-8e49-b0310e917625"/>
       <w:r>
         <w:rPr>
           <w:rFonts/>
@@ -33511,14 +33946,14 @@
         <w:t xml:space="preserve">?(caption)</w:t>
       </w:r>
     </w:p>
-    <w:bookmarkEnd w:id="91"/>
+    <w:bookmarkEnd w:id="96"/>
     <w:p>
       <w:r>
         <w:br w:type="page"/>
       </w:r>
     </w:p>
-    <w:bookmarkEnd w:id="92"/>
-    <w:bookmarkStart w:id="95" w:name="hcchum.csv"/>
+    <w:bookmarkEnd w:id="97"/>
+    <w:bookmarkStart w:id="100" w:name="hcchum.csv"/>
     <w:p>
       <w:pPr>
         <w:pStyle w:val="Heading1"/>
@@ -33527,7 +33962,7 @@
         <w:t xml:space="preserve">Appendix A — HCchum.csv</w:t>
       </w:r>
     </w:p>
-    <w:bookmarkStart w:id="93" w:name="tbl-appB1"/>
+    <w:bookmarkStart w:id="98" w:name="tbl-appB1"/>
     <w:p xmlns:w="http://schemas.openxmlformats.org/wordprocessingml/2006/main" xmlns:wp="http://schemas.openxmlformats.org/drawingml/2006/wordprocessingDrawing" xmlns:r="http://schemas.openxmlformats.org/officeDocument/2006/relationships" xmlns:w14="http://schemas.microsoft.com/office/word/2010/wordml">
       <w:pPr>
         <w:pStyle w:val="TableCaption"/>
@@ -33541,7 +33976,7 @@
         </w:rPr>
         <w:t xml:space="preserve">Table </w:t>
       </w:r>
-      <w:bookmarkStart w:id="ae6fa510-edf7-451f-9757-b545beec6f50" w:name="tbl-appB1"/>
+      <w:bookmarkStart w:id="f2433cd3-ccee-415c-8029-49c57b4ee2ac" w:name="tbl-appB1"/>
       <w:r xmlns:w="http://schemas.openxmlformats.org/wordprocessingml/2006/main" xmlns:wp="http://schemas.openxmlformats.org/drawingml/2006/wordprocessingDrawing" xmlns:r="http://schemas.openxmlformats.org/officeDocument/2006/relationships" xmlns:w14="http://schemas.microsoft.com/office/word/2010/wordml">
         <w:rPr>
           <w:rFonts/>
@@ -33563,7 +33998,7 @@
         </w:rPr>
         <w:fldChar w:fldCharType="end" w:dirty="true"/>
       </w:r>
-      <w:bookmarkEnd w:id="ae6fa510-edf7-451f-9757-b545beec6f50"/>
+      <w:bookmarkEnd w:id="f2433cd3-ccee-415c-8029-49c57b4ee2ac"/>
       <w:r>
         <w:rPr>
           <w:rFonts/>
@@ -35409,13 +35844,13 @@
         <w:t xml:space="preserve">?(caption)</w:t>
       </w:r>
     </w:p>
-    <w:bookmarkEnd w:id="93"/>
+    <w:bookmarkEnd w:id="98"/>
     <w:p>
       <w:r>
         <w:br w:type="page"/>
       </w:r>
     </w:p>
-    <w:bookmarkStart w:id="94" w:name="tbl-appB2"/>
+    <w:bookmarkStart w:id="99" w:name="tbl-appB2"/>
     <w:p xmlns:w="http://schemas.openxmlformats.org/wordprocessingml/2006/main" xmlns:wp="http://schemas.openxmlformats.org/drawingml/2006/wordprocessingDrawing" xmlns:r="http://schemas.openxmlformats.org/officeDocument/2006/relationships" xmlns:w14="http://schemas.microsoft.com/office/word/2010/wordml">
       <w:pPr>
         <w:pStyle w:val="TableCaption"/>
@@ -35429,7 +35864,7 @@
         </w:rPr>
         <w:t xml:space="preserve">Table </w:t>
       </w:r>
-      <w:bookmarkStart w:id="a3fc290c-b4b7-4640-b10d-54e822a1b7e0" w:name="tbl-appB2"/>
+      <w:bookmarkStart w:id="9e477980-674d-4524-beac-5642dfe1d14b" w:name="tbl-appB2"/>
       <w:r xmlns:w="http://schemas.openxmlformats.org/wordprocessingml/2006/main" xmlns:wp="http://schemas.openxmlformats.org/drawingml/2006/wordprocessingDrawing" xmlns:r="http://schemas.openxmlformats.org/officeDocument/2006/relationships" xmlns:w14="http://schemas.microsoft.com/office/word/2010/wordml">
         <w:rPr>
           <w:rFonts/>
@@ -35451,7 +35886,7 @@
         </w:rPr>
         <w:fldChar w:fldCharType="end" w:dirty="true"/>
       </w:r>
-      <w:bookmarkEnd w:id="a3fc290c-b4b7-4640-b10d-54e822a1b7e0"/>
+      <w:bookmarkEnd w:id="9e477980-674d-4524-beac-5642dfe1d14b"/>
       <w:r>
         <w:rPr>
           <w:rFonts/>
@@ -37297,7 +37732,7 @@
         <w:t xml:space="preserve">?(caption)</w:t>
       </w:r>
     </w:p>
-    <w:bookmarkEnd w:id="94"/>
+    <w:bookmarkEnd w:id="99"/>
     <w:p>
       <w:r>
         <w:br w:type="page"/>
@@ -37308,7 +37743,7 @@
         <w:br w:type="page"/>
       </w:r>
     </w:p>
-    <w:bookmarkEnd w:id="95"/>
+    <w:bookmarkEnd w:id="100"/>
     <w:sectPr>
       <w:headerReference r:id="rId11" w:type="even"/>
       <w:headerReference r:id="rId10" w:type="default"/>
@@ -38299,6 +38734,24 @@
     <w:abstractNumId w:val="991"/>
   </w:num>
   <w:num w:numId="1013">
+    <w:abstractNumId w:val="991"/>
+  </w:num>
+  <w:num w:numId="1014">
+    <w:abstractNumId w:val="991"/>
+  </w:num>
+  <w:num w:numId="1015">
+    <w:abstractNumId w:val="991"/>
+  </w:num>
+  <w:num w:numId="1016">
+    <w:abstractNumId w:val="991"/>
+  </w:num>
+  <w:num w:numId="1017">
+    <w:abstractNumId w:val="991"/>
+  </w:num>
+  <w:num w:numId="1018">
+    <w:abstractNumId w:val="991"/>
+  </w:num>
+  <w:num w:numId="1019">
     <w:abstractNumId w:val="991"/>
   </w:num>
 </w:numbering>

</xml_diff>